<commit_message>
Update Final Report Body WIP.docx
Adds personas to report
</commit_message>
<xml_diff>
--- a/Final Report Body WIP.docx
+++ b/Final Report Body WIP.docx
@@ -34,7 +34,6 @@
         <w:spacing w:after="0" w:line="240" w:lineRule="auto"/>
         <w:rPr>
           <w:rFonts w:ascii="Times New Roman" w:eastAsia="Times New Roman" w:hAnsi="Times New Roman" w:cs="Times New Roman"/>
-          <w:sz w:val="24"/>
           <w:szCs w:val="24"/>
           <w:lang w:eastAsia="en-GB"/>
         </w:rPr>
@@ -70,7 +69,6 @@
         <w:spacing w:after="0" w:line="240" w:lineRule="auto"/>
         <w:rPr>
           <w:rFonts w:ascii="Times New Roman" w:eastAsia="Times New Roman" w:hAnsi="Times New Roman" w:cs="Times New Roman"/>
-          <w:sz w:val="24"/>
           <w:szCs w:val="24"/>
           <w:lang w:eastAsia="en-GB"/>
         </w:rPr>
@@ -106,7 +104,6 @@
         <w:spacing w:after="0" w:line="240" w:lineRule="auto"/>
         <w:rPr>
           <w:rFonts w:ascii="Times New Roman" w:eastAsia="Times New Roman" w:hAnsi="Times New Roman" w:cs="Times New Roman"/>
-          <w:sz w:val="24"/>
           <w:szCs w:val="24"/>
           <w:lang w:eastAsia="en-GB"/>
         </w:rPr>
@@ -142,7 +139,6 @@
         <w:spacing w:after="0" w:line="240" w:lineRule="auto"/>
         <w:rPr>
           <w:rFonts w:ascii="Times New Roman" w:eastAsia="Times New Roman" w:hAnsi="Times New Roman" w:cs="Times New Roman"/>
-          <w:sz w:val="24"/>
           <w:szCs w:val="24"/>
           <w:lang w:eastAsia="en-GB"/>
         </w:rPr>
@@ -154,7 +150,6 @@
         <w:jc w:val="both"/>
         <w:rPr>
           <w:rFonts w:ascii="Times New Roman" w:eastAsia="Times New Roman" w:hAnsi="Times New Roman" w:cs="Times New Roman"/>
-          <w:sz w:val="24"/>
           <w:szCs w:val="24"/>
           <w:lang w:eastAsia="en-GB"/>
         </w:rPr>
@@ -163,7 +158,6 @@
         <w:rPr>
           <w:rFonts w:ascii="Calibri" w:eastAsia="Times New Roman" w:hAnsi="Calibri" w:cs="Calibri"/>
           <w:color w:val="FF9900"/>
-          <w:sz w:val="24"/>
           <w:szCs w:val="24"/>
           <w:lang w:eastAsia="en-GB"/>
         </w:rPr>
@@ -175,7 +169,6 @@
         <w:spacing w:after="0" w:line="240" w:lineRule="auto"/>
         <w:rPr>
           <w:rFonts w:ascii="Times New Roman" w:eastAsia="Times New Roman" w:hAnsi="Times New Roman" w:cs="Times New Roman"/>
-          <w:sz w:val="24"/>
           <w:szCs w:val="24"/>
           <w:lang w:eastAsia="en-GB"/>
         </w:rPr>
@@ -211,7 +204,6 @@
         <w:spacing w:after="0" w:line="240" w:lineRule="auto"/>
         <w:rPr>
           <w:rFonts w:ascii="Times New Roman" w:eastAsia="Times New Roman" w:hAnsi="Times New Roman" w:cs="Times New Roman"/>
-          <w:sz w:val="24"/>
           <w:szCs w:val="24"/>
           <w:lang w:eastAsia="en-GB"/>
         </w:rPr>
@@ -247,7 +239,6 @@
         <w:spacing w:after="0" w:line="240" w:lineRule="auto"/>
         <w:rPr>
           <w:rFonts w:ascii="Times New Roman" w:eastAsia="Times New Roman" w:hAnsi="Times New Roman" w:cs="Times New Roman"/>
-          <w:sz w:val="24"/>
           <w:szCs w:val="24"/>
           <w:lang w:eastAsia="en-GB"/>
         </w:rPr>
@@ -283,7 +274,6 @@
         <w:spacing w:after="0" w:line="240" w:lineRule="auto"/>
         <w:rPr>
           <w:rFonts w:ascii="Times New Roman" w:eastAsia="Times New Roman" w:hAnsi="Times New Roman" w:cs="Times New Roman"/>
-          <w:sz w:val="24"/>
           <w:szCs w:val="24"/>
           <w:lang w:eastAsia="en-GB"/>
         </w:rPr>
@@ -295,7 +285,6 @@
         <w:jc w:val="both"/>
         <w:rPr>
           <w:rFonts w:ascii="Times New Roman" w:eastAsia="Times New Roman" w:hAnsi="Times New Roman" w:cs="Times New Roman"/>
-          <w:sz w:val="24"/>
           <w:szCs w:val="24"/>
           <w:lang w:eastAsia="en-GB"/>
         </w:rPr>
@@ -304,7 +293,6 @@
         <w:rPr>
           <w:rFonts w:ascii="Calibri" w:eastAsia="Times New Roman" w:hAnsi="Calibri" w:cs="Calibri"/>
           <w:color w:val="FF9900"/>
-          <w:sz w:val="24"/>
           <w:szCs w:val="24"/>
           <w:lang w:eastAsia="en-GB"/>
         </w:rPr>
@@ -316,7 +304,6 @@
         <w:spacing w:after="0" w:line="240" w:lineRule="auto"/>
         <w:rPr>
           <w:rFonts w:ascii="Times New Roman" w:eastAsia="Times New Roman" w:hAnsi="Times New Roman" w:cs="Times New Roman"/>
-          <w:sz w:val="24"/>
           <w:szCs w:val="24"/>
           <w:lang w:eastAsia="en-GB"/>
         </w:rPr>
@@ -352,7 +339,6 @@
         <w:spacing w:after="0" w:line="240" w:lineRule="auto"/>
         <w:rPr>
           <w:rFonts w:ascii="Times New Roman" w:eastAsia="Times New Roman" w:hAnsi="Times New Roman" w:cs="Times New Roman"/>
-          <w:sz w:val="24"/>
           <w:szCs w:val="24"/>
           <w:lang w:eastAsia="en-GB"/>
         </w:rPr>
@@ -364,32 +350,18 @@
         <w:jc w:val="both"/>
         <w:rPr>
           <w:rFonts w:ascii="Times New Roman" w:eastAsia="Times New Roman" w:hAnsi="Times New Roman" w:cs="Times New Roman"/>
-          <w:sz w:val="24"/>
-          <w:szCs w:val="24"/>
-          <w:lang w:eastAsia="en-GB"/>
-        </w:rPr>
-      </w:pPr>
-      <w:proofErr w:type="spellStart"/>
+          <w:szCs w:val="24"/>
+          <w:lang w:eastAsia="en-GB"/>
+        </w:rPr>
+      </w:pPr>
       <w:r>
         <w:rPr>
           <w:rFonts w:ascii="Calibri" w:eastAsia="Times New Roman" w:hAnsi="Calibri" w:cs="Calibri"/>
           <w:color w:val="FF9900"/>
-          <w:sz w:val="24"/>
-          <w:szCs w:val="24"/>
-          <w:lang w:eastAsia="en-GB"/>
-        </w:rPr>
-        <w:t>Resummarise</w:t>
-      </w:r>
-      <w:proofErr w:type="spellEnd"/>
-      <w:r>
-        <w:rPr>
-          <w:rFonts w:ascii="Calibri" w:eastAsia="Times New Roman" w:hAnsi="Calibri" w:cs="Calibri"/>
-          <w:color w:val="FF9900"/>
-          <w:sz w:val="24"/>
-          <w:szCs w:val="24"/>
-          <w:lang w:eastAsia="en-GB"/>
-        </w:rPr>
-        <w:t xml:space="preserve"> these in a way that’s relevant and influenced the decision choice for the final project and </w:t>
+          <w:szCs w:val="24"/>
+          <w:lang w:eastAsia="en-GB"/>
+        </w:rPr>
+        <w:t xml:space="preserve">Resummarise these in a way that’s relevant and influenced the decision choice for the final project and </w:t>
       </w:r>
       <w:r>
         <w:rPr>
@@ -397,7 +369,6 @@
           <w:b/>
           <w:bCs/>
           <w:color w:val="FF9900"/>
-          <w:sz w:val="24"/>
           <w:szCs w:val="24"/>
           <w:lang w:eastAsia="en-GB"/>
         </w:rPr>
@@ -407,7 +378,6 @@
         <w:rPr>
           <w:rFonts w:ascii="Calibri" w:eastAsia="Times New Roman" w:hAnsi="Calibri" w:cs="Calibri"/>
           <w:color w:val="FF9900"/>
-          <w:sz w:val="24"/>
           <w:szCs w:val="24"/>
           <w:lang w:eastAsia="en-GB"/>
         </w:rPr>
@@ -419,7 +389,6 @@
         <w:spacing w:after="240" w:line="240" w:lineRule="auto"/>
         <w:rPr>
           <w:rFonts w:ascii="Times New Roman" w:eastAsia="Times New Roman" w:hAnsi="Times New Roman" w:cs="Times New Roman"/>
-          <w:sz w:val="24"/>
           <w:szCs w:val="24"/>
           <w:lang w:eastAsia="en-GB"/>
         </w:rPr>
@@ -455,7 +424,6 @@
         <w:spacing w:after="240" w:line="240" w:lineRule="auto"/>
         <w:rPr>
           <w:rFonts w:ascii="Times New Roman" w:eastAsia="Times New Roman" w:hAnsi="Times New Roman" w:cs="Times New Roman"/>
-          <w:sz w:val="24"/>
           <w:szCs w:val="24"/>
           <w:lang w:eastAsia="en-GB"/>
         </w:rPr>
@@ -463,7 +431,6 @@
       <w:r>
         <w:rPr>
           <w:rFonts w:ascii="Times New Roman" w:eastAsia="Times New Roman" w:hAnsi="Times New Roman" w:cs="Times New Roman"/>
-          <w:sz w:val="24"/>
           <w:szCs w:val="24"/>
           <w:lang w:eastAsia="en-GB"/>
         </w:rPr>
@@ -529,7 +496,6 @@
         <w:spacing w:after="0" w:line="240" w:lineRule="auto"/>
         <w:rPr>
           <w:rFonts w:ascii="Times New Roman" w:eastAsia="Times New Roman" w:hAnsi="Times New Roman" w:cs="Times New Roman"/>
-          <w:sz w:val="24"/>
           <w:szCs w:val="24"/>
           <w:lang w:eastAsia="en-GB"/>
         </w:rPr>
@@ -537,7 +503,6 @@
       <w:r>
         <w:rPr>
           <w:rFonts w:ascii="Times New Roman" w:eastAsia="Times New Roman" w:hAnsi="Times New Roman" w:cs="Times New Roman"/>
-          <w:sz w:val="24"/>
           <w:szCs w:val="24"/>
           <w:lang w:eastAsia="en-GB"/>
         </w:rPr>
@@ -556,7 +521,6 @@
         <w:rPr>
           <w:rFonts w:ascii="Calibri" w:eastAsia="Times New Roman" w:hAnsi="Calibri" w:cs="Calibri"/>
           <w:color w:val="FF9900"/>
-          <w:sz w:val="24"/>
           <w:szCs w:val="24"/>
           <w:lang w:eastAsia="en-GB"/>
         </w:rPr>
@@ -565,7 +529,6 @@
         <w:rPr>
           <w:rFonts w:ascii="Calibri" w:eastAsia="Times New Roman" w:hAnsi="Calibri" w:cs="Calibri"/>
           <w:color w:val="FF9900"/>
-          <w:sz w:val="24"/>
           <w:szCs w:val="24"/>
           <w:lang w:eastAsia="en-GB"/>
         </w:rPr>
@@ -577,7 +540,6 @@
         <w:spacing w:after="0" w:line="240" w:lineRule="auto"/>
         <w:rPr>
           <w:rFonts w:ascii="Times New Roman" w:eastAsia="Times New Roman" w:hAnsi="Times New Roman" w:cs="Times New Roman"/>
-          <w:sz w:val="24"/>
           <w:szCs w:val="24"/>
           <w:lang w:eastAsia="en-GB"/>
         </w:rPr>
@@ -613,7 +575,6 @@
         <w:spacing w:after="0" w:line="240" w:lineRule="auto"/>
         <w:rPr>
           <w:rFonts w:ascii="Times New Roman" w:eastAsia="Times New Roman" w:hAnsi="Times New Roman" w:cs="Times New Roman"/>
-          <w:sz w:val="24"/>
           <w:szCs w:val="24"/>
           <w:lang w:eastAsia="en-GB"/>
         </w:rPr>
@@ -656,7 +617,6 @@
         <w:rPr>
           <w:rFonts w:ascii="Calibri" w:eastAsia="Times New Roman" w:hAnsi="Calibri" w:cs="Calibri"/>
           <w:color w:val="FF9900"/>
-          <w:sz w:val="24"/>
           <w:szCs w:val="24"/>
           <w:lang w:eastAsia="en-GB"/>
         </w:rPr>
@@ -665,7 +625,6 @@
         <w:rPr>
           <w:rFonts w:ascii="Calibri" w:eastAsia="Times New Roman" w:hAnsi="Calibri" w:cs="Calibri"/>
           <w:color w:val="FF9900"/>
-          <w:sz w:val="24"/>
           <w:szCs w:val="24"/>
           <w:lang w:eastAsia="en-GB"/>
         </w:rPr>
@@ -684,7 +643,6 @@
         <w:rPr>
           <w:rFonts w:ascii="Calibri" w:eastAsia="Times New Roman" w:hAnsi="Calibri" w:cs="Calibri"/>
           <w:color w:val="FF9900"/>
-          <w:sz w:val="24"/>
           <w:szCs w:val="24"/>
           <w:lang w:eastAsia="en-GB"/>
         </w:rPr>
@@ -695,7 +653,6 @@
           <w:b/>
           <w:bCs/>
           <w:color w:val="FF9900"/>
-          <w:sz w:val="24"/>
           <w:szCs w:val="24"/>
           <w:lang w:eastAsia="en-GB"/>
         </w:rPr>
@@ -707,7 +664,6 @@
         <w:spacing w:after="0" w:line="240" w:lineRule="auto"/>
         <w:rPr>
           <w:rFonts w:ascii="Times New Roman" w:eastAsia="Times New Roman" w:hAnsi="Times New Roman" w:cs="Times New Roman"/>
-          <w:sz w:val="24"/>
           <w:szCs w:val="24"/>
           <w:lang w:eastAsia="en-GB"/>
         </w:rPr>
@@ -831,7 +787,6 @@
         <w:spacing w:after="0" w:line="240" w:lineRule="auto"/>
         <w:rPr>
           <w:rFonts w:ascii="Times New Roman" w:eastAsia="Times New Roman" w:hAnsi="Times New Roman" w:cs="Times New Roman"/>
-          <w:sz w:val="24"/>
           <w:szCs w:val="24"/>
           <w:lang w:eastAsia="en-GB"/>
         </w:rPr>
@@ -874,7 +829,6 @@
         <w:rPr>
           <w:rFonts w:ascii="Calibri" w:eastAsia="Times New Roman" w:hAnsi="Calibri" w:cs="Calibri"/>
           <w:color w:val="FF9900"/>
-          <w:sz w:val="24"/>
           <w:szCs w:val="24"/>
           <w:lang w:eastAsia="en-GB"/>
         </w:rPr>
@@ -883,7 +837,6 @@
         <w:rPr>
           <w:rFonts w:ascii="Calibri" w:eastAsia="Times New Roman" w:hAnsi="Calibri" w:cs="Calibri"/>
           <w:color w:val="FF9900"/>
-          <w:sz w:val="24"/>
           <w:szCs w:val="24"/>
           <w:lang w:eastAsia="en-GB"/>
         </w:rPr>
@@ -895,7 +848,6 @@
         <w:spacing w:after="0" w:line="240" w:lineRule="auto"/>
         <w:rPr>
           <w:rFonts w:ascii="Times New Roman" w:eastAsia="Times New Roman" w:hAnsi="Times New Roman" w:cs="Times New Roman"/>
-          <w:sz w:val="24"/>
           <w:szCs w:val="24"/>
           <w:lang w:eastAsia="en-GB"/>
         </w:rPr>
@@ -931,7 +883,6 @@
         <w:spacing w:after="0" w:line="240" w:lineRule="auto"/>
         <w:rPr>
           <w:rFonts w:ascii="Times New Roman" w:eastAsia="Times New Roman" w:hAnsi="Times New Roman" w:cs="Times New Roman"/>
-          <w:sz w:val="24"/>
           <w:szCs w:val="24"/>
           <w:lang w:eastAsia="en-GB"/>
         </w:rPr>
@@ -951,7 +902,6 @@
           <w:lang w:eastAsia="en-GB"/>
         </w:rPr>
       </w:pPr>
-      <w:proofErr w:type="spellStart"/>
       <w:r>
         <w:rPr>
           <w:rFonts w:ascii="Calibri" w:eastAsia="Times New Roman" w:hAnsi="Calibri" w:cs="Calibri"/>
@@ -960,18 +910,7 @@
           <w:szCs w:val="26"/>
           <w:lang w:eastAsia="en-GB"/>
         </w:rPr>
-        <w:t>MoSCoW</w:t>
-      </w:r>
-      <w:proofErr w:type="spellEnd"/>
-      <w:r>
-        <w:rPr>
-          <w:rFonts w:ascii="Calibri" w:eastAsia="Times New Roman" w:hAnsi="Calibri" w:cs="Calibri"/>
-          <w:color w:val="FF9900"/>
-          <w:sz w:val="26"/>
-          <w:szCs w:val="26"/>
-          <w:lang w:eastAsia="en-GB"/>
-        </w:rPr>
-        <w:t xml:space="preserve"> Analysis</w:t>
+        <w:t>MoSCoW Analysis</w:t>
       </w:r>
     </w:p>
     <w:p>
@@ -986,7 +925,6 @@
         <w:rPr>
           <w:rFonts w:ascii="Calibri" w:eastAsia="Times New Roman" w:hAnsi="Calibri" w:cs="Calibri"/>
           <w:color w:val="FF9900"/>
-          <w:sz w:val="24"/>
           <w:szCs w:val="24"/>
           <w:lang w:eastAsia="en-GB"/>
         </w:rPr>
@@ -995,33 +933,10 @@
         <w:rPr>
           <w:rFonts w:ascii="Calibri" w:eastAsia="Times New Roman" w:hAnsi="Calibri" w:cs="Calibri"/>
           <w:color w:val="FF9900"/>
-          <w:sz w:val="24"/>
-          <w:szCs w:val="24"/>
-          <w:lang w:eastAsia="en-GB"/>
-        </w:rPr>
-        <w:t xml:space="preserve">Move the </w:t>
-      </w:r>
-      <w:proofErr w:type="spellStart"/>
-      <w:r>
-        <w:rPr>
-          <w:rFonts w:ascii="Calibri" w:eastAsia="Times New Roman" w:hAnsi="Calibri" w:cs="Calibri"/>
-          <w:color w:val="FF9900"/>
-          <w:sz w:val="24"/>
-          <w:szCs w:val="24"/>
-          <w:lang w:eastAsia="en-GB"/>
-        </w:rPr>
-        <w:t>moscow</w:t>
-      </w:r>
-      <w:proofErr w:type="spellEnd"/>
-      <w:r>
-        <w:rPr>
-          <w:rFonts w:ascii="Calibri" w:eastAsia="Times New Roman" w:hAnsi="Calibri" w:cs="Calibri"/>
-          <w:color w:val="FF9900"/>
-          <w:sz w:val="24"/>
-          <w:szCs w:val="24"/>
-          <w:lang w:eastAsia="en-GB"/>
-        </w:rPr>
-        <w:t xml:space="preserve"> analysis here </w:t>
+          <w:szCs w:val="24"/>
+          <w:lang w:eastAsia="en-GB"/>
+        </w:rPr>
+        <w:t>Move the moscow analysis here </w:t>
       </w:r>
     </w:p>
     <w:p>
@@ -1029,7 +944,6 @@
         <w:spacing w:after="0" w:line="240" w:lineRule="auto"/>
         <w:rPr>
           <w:rFonts w:ascii="Times New Roman" w:eastAsia="Times New Roman" w:hAnsi="Times New Roman" w:cs="Times New Roman"/>
-          <w:sz w:val="24"/>
           <w:szCs w:val="24"/>
           <w:lang w:eastAsia="en-GB"/>
         </w:rPr>
@@ -1065,7 +979,6 @@
         <w:spacing w:after="0" w:line="240" w:lineRule="auto"/>
         <w:rPr>
           <w:rFonts w:ascii="Times New Roman" w:eastAsia="Times New Roman" w:hAnsi="Times New Roman" w:cs="Times New Roman"/>
-          <w:sz w:val="24"/>
           <w:szCs w:val="24"/>
           <w:lang w:eastAsia="en-GB"/>
         </w:rPr>
@@ -1073,7 +986,6 @@
       <w:r>
         <w:rPr>
           <w:rFonts w:ascii="Times New Roman" w:eastAsia="Times New Roman" w:hAnsi="Times New Roman" w:cs="Times New Roman"/>
-          <w:sz w:val="24"/>
           <w:szCs w:val="24"/>
           <w:lang w:eastAsia="en-GB"/>
         </w:rPr>
@@ -1092,7 +1004,6 @@
         <w:rPr>
           <w:rFonts w:ascii="Calibri" w:eastAsia="Times New Roman" w:hAnsi="Calibri" w:cs="Calibri"/>
           <w:color w:val="FF9900"/>
-          <w:sz w:val="24"/>
           <w:szCs w:val="24"/>
           <w:lang w:eastAsia="en-GB"/>
         </w:rPr>
@@ -1101,7 +1012,6 @@
         <w:rPr>
           <w:rFonts w:ascii="Calibri" w:eastAsia="Times New Roman" w:hAnsi="Calibri" w:cs="Calibri"/>
           <w:color w:val="FF9900"/>
-          <w:sz w:val="24"/>
           <w:szCs w:val="24"/>
           <w:lang w:eastAsia="en-GB"/>
         </w:rPr>
@@ -1113,7 +1023,6 @@
         <w:spacing w:after="0" w:line="240" w:lineRule="auto"/>
         <w:rPr>
           <w:rFonts w:ascii="Times New Roman" w:eastAsia="Times New Roman" w:hAnsi="Times New Roman" w:cs="Times New Roman"/>
-          <w:sz w:val="24"/>
           <w:szCs w:val="24"/>
           <w:lang w:eastAsia="en-GB"/>
         </w:rPr>
@@ -1121,7 +1030,6 @@
       <w:r>
         <w:rPr>
           <w:rFonts w:ascii="Times New Roman" w:eastAsia="Times New Roman" w:hAnsi="Times New Roman" w:cs="Times New Roman"/>
-          <w:sz w:val="24"/>
           <w:szCs w:val="24"/>
           <w:lang w:eastAsia="en-GB"/>
         </w:rPr>
@@ -1140,7 +1048,6 @@
         <w:rPr>
           <w:rFonts w:ascii="Calibri" w:eastAsia="Times New Roman" w:hAnsi="Calibri" w:cs="Calibri"/>
           <w:color w:val="FF9900"/>
-          <w:sz w:val="24"/>
           <w:szCs w:val="24"/>
           <w:lang w:eastAsia="en-GB"/>
         </w:rPr>
@@ -1149,7 +1056,6 @@
         <w:rPr>
           <w:rFonts w:ascii="Calibri" w:eastAsia="Times New Roman" w:hAnsi="Calibri" w:cs="Calibri"/>
           <w:color w:val="FF9900"/>
-          <w:sz w:val="24"/>
           <w:szCs w:val="24"/>
           <w:lang w:eastAsia="en-GB"/>
         </w:rPr>
@@ -1161,12 +1067,801 @@
         <w:spacing w:after="240" w:line="240" w:lineRule="auto"/>
         <w:rPr>
           <w:rFonts w:ascii="Times New Roman" w:eastAsia="Times New Roman" w:hAnsi="Times New Roman" w:cs="Times New Roman"/>
-          <w:sz w:val="24"/>
-          <w:szCs w:val="24"/>
-          <w:lang w:eastAsia="en-GB"/>
-        </w:rPr>
-      </w:pPr>
-    </w:p>
+          <w:szCs w:val="24"/>
+          <w:lang w:eastAsia="en-GB"/>
+        </w:rPr>
+      </w:pPr>
+    </w:p>
+    <w:p>
+      <w:pPr>
+        <w:rPr>
+          <w:rFonts w:ascii="Calibri" w:eastAsia="Times New Roman" w:hAnsi="Calibri" w:cs="Calibri"/>
+          <w:color w:val="2F5496"/>
+          <w:sz w:val="26"/>
+          <w:szCs w:val="26"/>
+          <w:lang w:eastAsia="en-GB"/>
+        </w:rPr>
+      </w:pPr>
+      <w:r>
+        <w:br w:type="page"/>
+      </w:r>
+    </w:p>
+    <w:p>
+      <w:pPr>
+        <w:pStyle w:val="Subheading"/>
+      </w:pPr>
+      <w:r>
+        <w:lastRenderedPageBreak/>
+        <w:t>Personas</w:t>
+      </w:r>
+    </w:p>
+    <w:p>
+      <w:pPr>
+        <w:pStyle w:val="Subheading"/>
+      </w:pPr>
+    </w:p>
+    <w:p>
+      <w:r>
+        <w:t>An important part of identifying the requirements for the software application is to envision yourself in the mind of a persona / user who will use the application, and from this identify functional + non – functional requirements from the application.</w:t>
+      </w:r>
+    </w:p>
+    <w:p>
+      <w:r>
+        <w:t xml:space="preserve">With reference back to the initial problem statement: </w:t>
+      </w:r>
+    </w:p>
+    <w:p>
+      <w:pPr>
+        <w:pStyle w:val="ListParagraph"/>
+        <w:numPr>
+          <w:ilvl w:val="0"/>
+          <w:numId w:val="44"/>
+        </w:numPr>
+      </w:pPr>
+      <w:r>
+        <w:t>Despite the existence of many cyber security awareness programs, there is still a lack of effective, widespread cyber security training</w:t>
+      </w:r>
+    </w:p>
+    <w:p>
+      <w:r>
+        <w:t>Furthermore, can the use of these personas help encapsulate a scenario target audience whereby: Does</w:t>
+      </w:r>
+      <w:r>
+        <w:t xml:space="preserve"> teaching cyber security through a gamified medium improve user confidence in protecting against cyber-attacks?</w:t>
+      </w:r>
+    </w:p>
+    <w:p>
+      <w:r>
+        <w:t>When creating a Persona, I tried to answer the following questions:</w:t>
+      </w:r>
+    </w:p>
+    <w:p>
+      <w:pPr>
+        <w:pStyle w:val="ListParagraph"/>
+        <w:numPr>
+          <w:ilvl w:val="0"/>
+          <w:numId w:val="8"/>
+        </w:numPr>
+      </w:pPr>
+      <w:r>
+        <w:t>Who is my ideal target audience?</w:t>
+      </w:r>
+    </w:p>
+    <w:p>
+      <w:pPr>
+        <w:pStyle w:val="ListParagraph"/>
+        <w:numPr>
+          <w:ilvl w:val="0"/>
+          <w:numId w:val="8"/>
+        </w:numPr>
+      </w:pPr>
+      <w:r>
+        <w:t>What behaviours do they exhibit?</w:t>
+      </w:r>
+    </w:p>
+    <w:p>
+      <w:pPr>
+        <w:pStyle w:val="ListParagraph"/>
+        <w:numPr>
+          <w:ilvl w:val="0"/>
+          <w:numId w:val="8"/>
+        </w:numPr>
+      </w:pPr>
+      <w:r>
+        <w:t>What are the needs and goals of my issues?</w:t>
+      </w:r>
+    </w:p>
+    <w:p>
+      <w:pPr>
+        <w:pStyle w:val="ListParagraph"/>
+        <w:numPr>
+          <w:ilvl w:val="0"/>
+          <w:numId w:val="8"/>
+        </w:numPr>
+      </w:pPr>
+      <w:r>
+        <w:t>What issues do they currently face with the given context?</w:t>
+      </w:r>
+    </w:p>
+    <w:p>
+      <w:r>
+        <w:t xml:space="preserve">Do some research to focus on the major needs of the </w:t>
+      </w:r>
+      <w:r>
+        <w:rPr>
+          <w:b/>
+          <w:bCs/>
+        </w:rPr>
+        <w:t xml:space="preserve">most </w:t>
+      </w:r>
+      <w:r>
+        <w:t>important user groups, and try to encapsulate these 3</w:t>
+      </w:r>
+    </w:p>
+    <w:p>
+      <w:r>
+        <w:t xml:space="preserve">Better to do one thing, and do it well – so focus on specific user group, and one specific pinpoint </w:t>
+      </w:r>
+    </w:p>
+    <w:p>
+      <w:pPr>
+        <w:pStyle w:val="ListParagraph"/>
+        <w:numPr>
+          <w:ilvl w:val="0"/>
+          <w:numId w:val="45"/>
+        </w:numPr>
+      </w:pPr>
+      <w:r>
+        <w:t>Add name, image and a</w:t>
+      </w:r>
+      <w:commentRangeStart w:id="0"/>
+      <w:r>
+        <w:t xml:space="preserve"> quote </w:t>
+      </w:r>
+      <w:commentRangeEnd w:id="0"/>
+      <w:r>
+        <w:rPr>
+          <w:rStyle w:val="CommentReference"/>
+        </w:rPr>
+        <w:commentReference w:id="0"/>
+      </w:r>
+    </w:p>
+    <w:p>
+      <w:pPr>
+        <w:pStyle w:val="ListParagraph"/>
+        <w:numPr>
+          <w:ilvl w:val="0"/>
+          <w:numId w:val="45"/>
+        </w:numPr>
+      </w:pPr>
+      <w:r>
+        <w:t>Add personal background (really short)</w:t>
+      </w:r>
+    </w:p>
+    <w:p>
+      <w:pPr>
+        <w:pStyle w:val="ListParagraph"/>
+        <w:numPr>
+          <w:ilvl w:val="0"/>
+          <w:numId w:val="45"/>
+        </w:numPr>
+      </w:pPr>
+      <w:r>
+        <w:t>Add professional background (income, work experience, occupation)</w:t>
+      </w:r>
+    </w:p>
+    <w:p>
+      <w:pPr>
+        <w:pStyle w:val="ListParagraph"/>
+        <w:numPr>
+          <w:ilvl w:val="0"/>
+          <w:numId w:val="45"/>
+        </w:numPr>
+      </w:pPr>
+      <w:r>
+        <w:t>Add user environment (in which they’ll use the application and how, what devices do they use, do they collaborate with others?)</w:t>
+      </w:r>
+    </w:p>
+    <w:p>
+      <w:pPr>
+        <w:pStyle w:val="ListParagraph"/>
+        <w:numPr>
+          <w:ilvl w:val="0"/>
+          <w:numId w:val="45"/>
+        </w:numPr>
+      </w:pPr>
+      <w:r>
+        <w:t>Add psychographics (users attitudes towards things, interests and why they’ll use your product) e.g. why they behave in a particular way</w:t>
+      </w:r>
+    </w:p>
+    <w:p>
+      <w:pPr>
+        <w:pStyle w:val="ListParagraph"/>
+        <w:numPr>
+          <w:ilvl w:val="0"/>
+          <w:numId w:val="45"/>
+        </w:numPr>
+      </w:pPr>
+      <w:r>
+        <w:t>Add user’s end goals, the motivating factor that inspires action (what they need to accomplish when using your product).</w:t>
+      </w:r>
+    </w:p>
+    <w:p>
+      <w:pPr>
+        <w:pStyle w:val="ListParagraph"/>
+        <w:numPr>
+          <w:ilvl w:val="0"/>
+          <w:numId w:val="45"/>
+        </w:numPr>
+      </w:pPr>
+      <w:r>
+        <w:t>Finally add a scenario that describes how your user will act with your particular product to achieve their end goal (from the Persona’s perspective).</w:t>
+      </w:r>
+    </w:p>
+    <w:p>
+      <w:r>
+        <w:t>Finally it would be a good idea to create a bunch of user stories (to form a product backlog) for the software development / agile</w:t>
+      </w:r>
+    </w:p>
+    <w:p>
+      <w:r>
+        <w:t xml:space="preserve"> </w:t>
+      </w:r>
+      <w:hyperlink r:id="rId9" w:history="1">
+        <w:r>
+          <w:rPr>
+            <w:rStyle w:val="Hyperlink"/>
+          </w:rPr>
+          <w:t>https://www.youtube.com/watch?v=eYZ8vBXL1kk&amp;ab_channel=RobertSmith</w:t>
+        </w:r>
+      </w:hyperlink>
+    </w:p>
+    <w:tbl>
+      <w:tblPr>
+        <w:tblStyle w:val="TableGrid"/>
+        <w:tblW w:w="0" w:type="auto"/>
+        <w:tblLook w:val="04A0" w:firstRow="1" w:lastRow="0" w:firstColumn="1" w:lastColumn="0" w:noHBand="0" w:noVBand="1"/>
+      </w:tblPr>
+      <w:tblGrid>
+        <w:gridCol w:w="2646"/>
+        <w:gridCol w:w="6370"/>
+      </w:tblGrid>
+      <w:tr>
+        <w:tc>
+          <w:tcPr>
+            <w:tcW w:w="2547" w:type="dxa"/>
+          </w:tcPr>
+          <w:p>
+            <w:pPr>
+              <w:rPr>
+                <w:noProof/>
+              </w:rPr>
+            </w:pPr>
+            <w:r>
+              <w:rPr>
+                <w:noProof/>
+              </w:rPr>
+              <w:lastRenderedPageBreak/>
+              <w:drawing>
+                <wp:inline distT="0" distB="0" distL="0" distR="0" wp14:anchorId="136302B4" wp14:editId="4FC99FD0">
+                  <wp:extent cx="1543050" cy="1971088"/>
+                  <wp:effectExtent l="0" t="0" r="0" b="0"/>
+                  <wp:docPr id="3" name="Picture 3"/>
+                  <wp:cNvGraphicFramePr>
+                    <a:graphicFrameLocks xmlns:a="http://schemas.openxmlformats.org/drawingml/2006/main" noChangeAspect="1"/>
+                  </wp:cNvGraphicFramePr>
+                  <a:graphic xmlns:a="http://schemas.openxmlformats.org/drawingml/2006/main">
+                    <a:graphicData uri="http://schemas.openxmlformats.org/drawingml/2006/picture">
+                      <pic:pic xmlns:pic="http://schemas.openxmlformats.org/drawingml/2006/picture">
+                        <pic:nvPicPr>
+                          <pic:cNvPr id="0" name="Picture 1"/>
+                          <pic:cNvPicPr>
+                            <a:picLocks noChangeAspect="1" noChangeArrowheads="1"/>
+                          </pic:cNvPicPr>
+                        </pic:nvPicPr>
+                        <pic:blipFill rotWithShape="1">
+                          <a:blip r:embed="rId10" cstate="print">
+                            <a:extLst>
+                              <a:ext uri="{28A0092B-C50C-407E-A947-70E740481C1C}">
+                                <a14:useLocalDpi xmlns:a14="http://schemas.microsoft.com/office/drawing/2010/main" val="0"/>
+                              </a:ext>
+                            </a:extLst>
+                          </a:blip>
+                          <a:srcRect l="2828" b="17295"/>
+                          <a:stretch/>
+                        </pic:blipFill>
+                        <pic:spPr bwMode="auto">
+                          <a:xfrm>
+                            <a:off x="0" y="0"/>
+                            <a:ext cx="1559278" cy="1991818"/>
+                          </a:xfrm>
+                          <a:prstGeom prst="rect">
+                            <a:avLst/>
+                          </a:prstGeom>
+                          <a:noFill/>
+                          <a:ln>
+                            <a:noFill/>
+                          </a:ln>
+                          <a:extLst>
+                            <a:ext uri="{53640926-AAD7-44D8-BBD7-CCE9431645EC}">
+                              <a14:shadowObscured xmlns:a14="http://schemas.microsoft.com/office/drawing/2010/main"/>
+                            </a:ext>
+                          </a:extLst>
+                        </pic:spPr>
+                      </pic:pic>
+                    </a:graphicData>
+                  </a:graphic>
+                </wp:inline>
+              </w:drawing>
+            </w:r>
+          </w:p>
+          <w:p>
+            <w:r>
+              <w:t>[</w:t>
+            </w:r>
+            <w:hyperlink r:id="rId11" w:history="1">
+              <w:r>
+                <w:rPr>
+                  <w:rStyle w:val="Hyperlink"/>
+                </w:rPr>
+                <w:t>ref</w:t>
+              </w:r>
+            </w:hyperlink>
+            <w:r>
+              <w:t>]</w:t>
+            </w:r>
+          </w:p>
+        </w:tc>
+        <w:tc>
+          <w:tcPr>
+            <w:tcW w:w="6469" w:type="dxa"/>
+          </w:tcPr>
+          <w:p>
+            <w:r>
+              <w:rPr>
+                <w:b/>
+                <w:bCs/>
+              </w:rPr>
+              <w:t>Olivia</w:t>
+            </w:r>
+            <w:r>
+              <w:t xml:space="preserve"> is a</w:t>
+            </w:r>
+            <w:r>
+              <w:t>n</w:t>
+            </w:r>
+            <w:r>
+              <w:t xml:space="preserve"> </w:t>
+            </w:r>
+            <w:r>
+              <w:t>undergraduate</w:t>
+            </w:r>
+            <w:r>
+              <w:t xml:space="preserve"> Physics student </w:t>
+            </w:r>
+            <w:r>
+              <w:t>with a</w:t>
+            </w:r>
+            <w:r>
+              <w:t xml:space="preserve"> strong interest in programming and cyber security. Although she does not major in Computer Science, she would still like to learn more about how to protect herself </w:t>
+            </w:r>
+            <w:r>
+              <w:t>online and develop secure web applications.</w:t>
+            </w:r>
+            <w:r>
+              <w:t xml:space="preserve"> </w:t>
+            </w:r>
+          </w:p>
+          <w:p/>
+          <w:p>
+            <w:r>
+              <w:t xml:space="preserve">Olivia is also constantly frustrated with her own parents who have very limited experience when it comes to technology and the internet, and as such have succumbed </w:t>
+            </w:r>
+            <w:r>
+              <w:t xml:space="preserve">to phishing emails – compromising their login details. Olivia hasn’t had much luck in educating her dad, however her dad is an avid lover of strategy games such as Chess. </w:t>
+            </w:r>
+          </w:p>
+          <w:p/>
+          <w:p>
+            <w:r>
+              <w:t>In this scenario, Olivia could benefit from the application by playing out multiple scenarios with her father – who would be encouraged to learn the rules and information of each piece and thus becoming more aware to the technology around him. For this reason, the application should have a simple scenario which would explore the most common vulnerabilities related to human error.</w:t>
+            </w:r>
+            <w:r>
+              <w:t xml:space="preserve"> </w:t>
+            </w:r>
+          </w:p>
+        </w:tc>
+      </w:tr>
+    </w:tbl>
+    <w:p/>
+    <w:tbl>
+      <w:tblPr>
+        <w:tblStyle w:val="TableGrid"/>
+        <w:tblW w:w="0" w:type="auto"/>
+        <w:tblLook w:val="04A0" w:firstRow="1" w:lastRow="0" w:firstColumn="1" w:lastColumn="0" w:noHBand="0" w:noVBand="1"/>
+      </w:tblPr>
+      <w:tblGrid>
+        <w:gridCol w:w="2547"/>
+        <w:gridCol w:w="6469"/>
+      </w:tblGrid>
+      <w:tr>
+        <w:tc>
+          <w:tcPr>
+            <w:tcW w:w="2547" w:type="dxa"/>
+          </w:tcPr>
+          <w:p>
+            <w:r>
+              <w:rPr>
+                <w:noProof/>
+              </w:rPr>
+              <w:drawing>
+                <wp:inline distT="0" distB="0" distL="0" distR="0" wp14:anchorId="7CEF327F" wp14:editId="7D617703">
+                  <wp:extent cx="1424940" cy="1647062"/>
+                  <wp:effectExtent l="0" t="0" r="3810" b="0"/>
+                  <wp:docPr id="8" name="Picture 8"/>
+                  <wp:cNvGraphicFramePr>
+                    <a:graphicFrameLocks xmlns:a="http://schemas.openxmlformats.org/drawingml/2006/main" noChangeAspect="1"/>
+                  </wp:cNvGraphicFramePr>
+                  <a:graphic xmlns:a="http://schemas.openxmlformats.org/drawingml/2006/main">
+                    <a:graphicData uri="http://schemas.openxmlformats.org/drawingml/2006/picture">
+                      <pic:pic xmlns:pic="http://schemas.openxmlformats.org/drawingml/2006/picture">
+                        <pic:nvPicPr>
+                          <pic:cNvPr id="0" name="Picture 4"/>
+                          <pic:cNvPicPr>
+                            <a:picLocks noChangeAspect="1" noChangeArrowheads="1"/>
+                          </pic:cNvPicPr>
+                        </pic:nvPicPr>
+                        <pic:blipFill rotWithShape="1">
+                          <a:blip r:embed="rId12" cstate="print">
+                            <a:extLst>
+                              <a:ext uri="{28A0092B-C50C-407E-A947-70E740481C1C}">
+                                <a14:useLocalDpi xmlns:a14="http://schemas.microsoft.com/office/drawing/2010/main" val="0"/>
+                              </a:ext>
+                            </a:extLst>
+                          </a:blip>
+                          <a:srcRect l="24500" r="18833" b="1750"/>
+                          <a:stretch/>
+                        </pic:blipFill>
+                        <pic:spPr bwMode="auto">
+                          <a:xfrm>
+                            <a:off x="0" y="0"/>
+                            <a:ext cx="1449762" cy="1675754"/>
+                          </a:xfrm>
+                          <a:prstGeom prst="rect">
+                            <a:avLst/>
+                          </a:prstGeom>
+                          <a:noFill/>
+                          <a:ln>
+                            <a:noFill/>
+                          </a:ln>
+                          <a:extLst>
+                            <a:ext uri="{53640926-AAD7-44D8-BBD7-CCE9431645EC}">
+                              <a14:shadowObscured xmlns:a14="http://schemas.microsoft.com/office/drawing/2010/main"/>
+                            </a:ext>
+                          </a:extLst>
+                        </pic:spPr>
+                      </pic:pic>
+                    </a:graphicData>
+                  </a:graphic>
+                </wp:inline>
+              </w:drawing>
+            </w:r>
+          </w:p>
+          <w:p>
+            <w:r>
+              <w:t>[</w:t>
+            </w:r>
+            <w:hyperlink r:id="rId13" w:history="1">
+              <w:r>
+                <w:rPr>
+                  <w:rStyle w:val="Hyperlink"/>
+                </w:rPr>
+                <w:t>ref</w:t>
+              </w:r>
+            </w:hyperlink>
+            <w:r>
+              <w:t>]</w:t>
+            </w:r>
+          </w:p>
+        </w:tc>
+        <w:tc>
+          <w:tcPr>
+            <w:tcW w:w="6469" w:type="dxa"/>
+          </w:tcPr>
+          <w:p>
+            <w:r>
+              <w:rPr>
+                <w:b/>
+                <w:bCs/>
+              </w:rPr>
+              <w:t>Ben</w:t>
+            </w:r>
+            <w:r>
+              <w:t xml:space="preserve"> is a </w:t>
+            </w:r>
+            <w:r>
+              <w:t>software consultant for a</w:t>
+            </w:r>
+            <w:r>
+              <w:t xml:space="preserve"> </w:t>
+            </w:r>
+            <w:r>
+              <w:t>medium-sized</w:t>
+            </w:r>
+            <w:r>
+              <w:t xml:space="preserve"> software consultancy business. He has </w:t>
+            </w:r>
+            <w:r>
+              <w:t>degree in Computer Science with</w:t>
+            </w:r>
+            <w:r>
+              <w:t xml:space="preserve"> </w:t>
+            </w:r>
+            <w:r>
+              <w:t>a good awareness for current</w:t>
+            </w:r>
+            <w:r>
+              <w:t xml:space="preserve"> cyber security trends, however</w:t>
+            </w:r>
+            <w:r>
+              <w:t xml:space="preserve"> he</w:t>
+            </w:r>
+            <w:r>
+              <w:t xml:space="preserve"> is not an expert in cyber security</w:t>
+            </w:r>
+            <w:r>
+              <w:t>.</w:t>
+            </w:r>
+          </w:p>
+          <w:p/>
+          <w:p>
+            <w:r>
+              <w:t>However, as a consultant, Ben always wants to be able to develop software for his company’s clients that is as secure as it is usable.</w:t>
+            </w:r>
+            <w:r>
+              <w:t xml:space="preserve"> Ben would like to host an activity which brings together all </w:t>
+            </w:r>
+            <w:r>
+              <w:t xml:space="preserve">his employees </w:t>
+            </w:r>
+            <w:r>
+              <w:t xml:space="preserve">(of </w:t>
+            </w:r>
+            <w:r>
+              <w:t>varying</w:t>
+            </w:r>
+            <w:r>
+              <w:t xml:space="preserve"> experience)</w:t>
+            </w:r>
+            <w:r>
+              <w:t xml:space="preserve"> </w:t>
+            </w:r>
+            <w:r>
+              <w:t xml:space="preserve">and participate in keeping up to date with cyber security trends, as well as the top vulnerabilities to look out for in all aspects of software development. </w:t>
+            </w:r>
+          </w:p>
+          <w:p/>
+          <w:p>
+            <w:r>
+              <w:t xml:space="preserve">His requirements are free, and light weight training material as he does not </w:t>
+            </w:r>
+            <w:r>
+              <w:t>have the required expertise, or funding to hire an expert security consultant.</w:t>
+            </w:r>
+            <w:r>
+              <w:t xml:space="preserve"> </w:t>
+            </w:r>
+          </w:p>
+          <w:p/>
+          <w:p>
+            <w:r>
+              <w:t>To benefit his goal of secure software development</w:t>
+            </w:r>
+            <w:r>
+              <w:t xml:space="preserve">, e.g. a web application, the project (game) </w:t>
+            </w:r>
+            <w:r>
+              <w:t xml:space="preserve">will have a story scenario </w:t>
+            </w:r>
+            <w:r>
+              <w:t xml:space="preserve">in </w:t>
+            </w:r>
+            <w:r>
+              <w:t>which comprises of the most common OWASP Top 10 attacks</w:t>
+            </w:r>
+            <w:r>
+              <w:t>. The nature of multiplayer will encourage his employees to challenge each-other in a stimulating and memorable way, all whilst not contributing to requiring his employees to work any more outside of their required duties.</w:t>
+            </w:r>
+          </w:p>
+        </w:tc>
+      </w:tr>
+    </w:tbl>
+    <w:p/>
+    <w:tbl>
+      <w:tblPr>
+        <w:tblStyle w:val="TableGrid"/>
+        <w:tblW w:w="0" w:type="auto"/>
+        <w:tblLook w:val="04A0" w:firstRow="1" w:lastRow="0" w:firstColumn="1" w:lastColumn="0" w:noHBand="0" w:noVBand="1"/>
+      </w:tblPr>
+      <w:tblGrid>
+        <w:gridCol w:w="2547"/>
+        <w:gridCol w:w="6469"/>
+      </w:tblGrid>
+      <w:tr>
+        <w:tc>
+          <w:tcPr>
+            <w:tcW w:w="2547" w:type="dxa"/>
+          </w:tcPr>
+          <w:p>
+            <w:pPr>
+              <w:rPr>
+                <w:noProof/>
+              </w:rPr>
+            </w:pPr>
+            <w:r>
+              <w:rPr>
+                <w:noProof/>
+              </w:rPr>
+              <w:lastRenderedPageBreak/>
+              <w:drawing>
+                <wp:inline distT="0" distB="0" distL="0" distR="0" wp14:anchorId="623390A1" wp14:editId="302B920A">
+                  <wp:extent cx="1475740" cy="1905000"/>
+                  <wp:effectExtent l="0" t="0" r="0" b="0"/>
+                  <wp:docPr id="6" name="Picture 6"/>
+                  <wp:cNvGraphicFramePr>
+                    <a:graphicFrameLocks xmlns:a="http://schemas.openxmlformats.org/drawingml/2006/main" noChangeAspect="1"/>
+                  </wp:cNvGraphicFramePr>
+                  <a:graphic xmlns:a="http://schemas.openxmlformats.org/drawingml/2006/main">
+                    <a:graphicData uri="http://schemas.openxmlformats.org/drawingml/2006/picture">
+                      <pic:pic xmlns:pic="http://schemas.openxmlformats.org/drawingml/2006/picture">
+                        <pic:nvPicPr>
+                          <pic:cNvPr id="0" name="Picture 2"/>
+                          <pic:cNvPicPr>
+                            <a:picLocks noChangeAspect="1" noChangeArrowheads="1"/>
+                          </pic:cNvPicPr>
+                        </pic:nvPicPr>
+                        <pic:blipFill rotWithShape="1">
+                          <a:blip r:embed="rId14" cstate="print">
+                            <a:extLst>
+                              <a:ext uri="{28A0092B-C50C-407E-A947-70E740481C1C}">
+                                <a14:useLocalDpi xmlns:a14="http://schemas.microsoft.com/office/drawing/2010/main" val="0"/>
+                              </a:ext>
+                            </a:extLst>
+                          </a:blip>
+                          <a:srcRect l="4092" t="19097" r="5248" b="2926"/>
+                          <a:stretch/>
+                        </pic:blipFill>
+                        <pic:spPr bwMode="auto">
+                          <a:xfrm>
+                            <a:off x="0" y="0"/>
+                            <a:ext cx="1491280" cy="1925060"/>
+                          </a:xfrm>
+                          <a:prstGeom prst="rect">
+                            <a:avLst/>
+                          </a:prstGeom>
+                          <a:noFill/>
+                          <a:ln>
+                            <a:noFill/>
+                          </a:ln>
+                          <a:extLst>
+                            <a:ext uri="{53640926-AAD7-44D8-BBD7-CCE9431645EC}">
+                              <a14:shadowObscured xmlns:a14="http://schemas.microsoft.com/office/drawing/2010/main"/>
+                            </a:ext>
+                          </a:extLst>
+                        </pic:spPr>
+                      </pic:pic>
+                    </a:graphicData>
+                  </a:graphic>
+                </wp:inline>
+              </w:drawing>
+            </w:r>
+          </w:p>
+          <w:p>
+            <w:pPr>
+              <w:rPr>
+                <w:noProof/>
+              </w:rPr>
+            </w:pPr>
+            <w:r>
+              <w:rPr>
+                <w:noProof/>
+              </w:rPr>
+              <w:t>[</w:t>
+            </w:r>
+            <w:hyperlink r:id="rId15" w:history="1">
+              <w:r>
+                <w:rPr>
+                  <w:rStyle w:val="Hyperlink"/>
+                  <w:noProof/>
+                </w:rPr>
+                <w:t>ref</w:t>
+              </w:r>
+            </w:hyperlink>
+            <w:r>
+              <w:rPr>
+                <w:noProof/>
+              </w:rPr>
+              <w:t>]</w:t>
+            </w:r>
+          </w:p>
+          <w:p>
+            <w:pPr>
+              <w:jc w:val="center"/>
+            </w:pPr>
+          </w:p>
+        </w:tc>
+        <w:tc>
+          <w:tcPr>
+            <w:tcW w:w="6469" w:type="dxa"/>
+          </w:tcPr>
+          <w:p>
+            <w:r>
+              <w:rPr>
+                <w:b/>
+                <w:bCs/>
+              </w:rPr>
+              <w:t>Samira</w:t>
+            </w:r>
+            <w:r>
+              <w:t xml:space="preserve"> is a senior level cyber security consultant</w:t>
+            </w:r>
+            <w:r>
+              <w:t xml:space="preserve">. As an expert in her field, her passion for cyber security extends </w:t>
+            </w:r>
+            <w:r>
+              <w:t xml:space="preserve">to all </w:t>
+            </w:r>
+            <w:r>
+              <w:t>her colleagues,</w:t>
+            </w:r>
+            <w:r>
+              <w:t xml:space="preserve"> friends and family</w:t>
+            </w:r>
+            <w:r>
+              <w:t xml:space="preserve">. Samira completed her PhD on strategies to overcome the most common cyber-attacks. As a result, she has a strong interest in raising awareness and eliminating the human mistakes which most often lead to cyber vulnerabilities. </w:t>
+            </w:r>
+          </w:p>
+          <w:p/>
+          <w:p>
+            <w:r>
+              <w:t xml:space="preserve">Although she does not have much experience with video games, she does </w:t>
+            </w:r>
+            <w:r>
+              <w:t xml:space="preserve">however </w:t>
+            </w:r>
+            <w:r>
+              <w:t xml:space="preserve">host a games night once a month in which her friends and family come round to play board games and watch movies. </w:t>
+            </w:r>
+            <w:r>
+              <w:t xml:space="preserve">Although many of these games are abstract from reality, Samira really appreciates the value of </w:t>
+            </w:r>
+            <w:r>
+              <w:t xml:space="preserve">educational games in which her and her friends have all learned something </w:t>
+            </w:r>
+            <w:r>
+              <w:t xml:space="preserve">valuable whilst playing </w:t>
+            </w:r>
+            <w:r>
+              <w:t>(</w:t>
+            </w:r>
+            <w:r>
+              <w:t>such as quiz games on Geography, Culture, Science and Trivia).</w:t>
+            </w:r>
+          </w:p>
+          <w:p/>
+          <w:p>
+            <w:r>
+              <w:t>In this scenario, Samira would benefit from the application by being able to run a small competitive scenario in pairs with her friends, all whilst keeping work outside of her social life, but very much including her passion still.</w:t>
+            </w:r>
+            <w:r>
+              <w:t xml:space="preserve"> </w:t>
+            </w:r>
+          </w:p>
+          <w:p/>
+        </w:tc>
+      </w:tr>
+    </w:tbl>
+    <w:p/>
     <w:p>
       <w:pPr>
         <w:rPr>
@@ -1223,7 +1918,6 @@
         <w:spacing w:after="0" w:line="240" w:lineRule="auto"/>
         <w:rPr>
           <w:rFonts w:ascii="Times New Roman" w:eastAsia="Times New Roman" w:hAnsi="Times New Roman" w:cs="Times New Roman"/>
-          <w:sz w:val="24"/>
           <w:szCs w:val="24"/>
           <w:lang w:eastAsia="en-GB"/>
         </w:rPr>
@@ -1266,7 +1960,6 @@
         <w:rPr>
           <w:rFonts w:ascii="Calibri" w:eastAsia="Times New Roman" w:hAnsi="Calibri" w:cs="Calibri"/>
           <w:color w:val="000000"/>
-          <w:sz w:val="24"/>
           <w:szCs w:val="24"/>
           <w:lang w:eastAsia="en-GB"/>
         </w:rPr>
@@ -1275,7 +1968,6 @@
         <w:rPr>
           <w:rFonts w:ascii="Calibri" w:eastAsia="Times New Roman" w:hAnsi="Calibri" w:cs="Calibri"/>
           <w:color w:val="000000"/>
-          <w:sz w:val="24"/>
           <w:szCs w:val="24"/>
           <w:lang w:eastAsia="en-GB"/>
         </w:rPr>
@@ -1287,7 +1979,6 @@
         <w:spacing w:after="0" w:line="240" w:lineRule="auto"/>
         <w:rPr>
           <w:rFonts w:ascii="Times New Roman" w:eastAsia="Times New Roman" w:hAnsi="Times New Roman" w:cs="Times New Roman"/>
-          <w:sz w:val="24"/>
           <w:szCs w:val="24"/>
           <w:lang w:eastAsia="en-GB"/>
         </w:rPr>
@@ -1330,7 +2021,6 @@
         <w:rPr>
           <w:rFonts w:ascii="Calibri" w:eastAsia="Times New Roman" w:hAnsi="Calibri" w:cs="Calibri"/>
           <w:color w:val="000000"/>
-          <w:sz w:val="24"/>
           <w:szCs w:val="24"/>
           <w:lang w:eastAsia="en-GB"/>
         </w:rPr>
@@ -1339,7 +2029,6 @@
         <w:rPr>
           <w:rFonts w:ascii="Calibri" w:eastAsia="Times New Roman" w:hAnsi="Calibri" w:cs="Calibri"/>
           <w:color w:val="000000"/>
-          <w:sz w:val="24"/>
           <w:szCs w:val="24"/>
           <w:lang w:eastAsia="en-GB"/>
         </w:rPr>
@@ -1358,7 +2047,6 @@
         <w:rPr>
           <w:rFonts w:ascii="Calibri" w:eastAsia="Times New Roman" w:hAnsi="Calibri" w:cs="Calibri"/>
           <w:color w:val="000000"/>
-          <w:sz w:val="24"/>
           <w:szCs w:val="24"/>
           <w:lang w:eastAsia="en-GB"/>
         </w:rPr>
@@ -1367,7 +2055,6 @@
         <w:rPr>
           <w:rFonts w:ascii="Calibri" w:eastAsia="Times New Roman" w:hAnsi="Calibri" w:cs="Calibri"/>
           <w:color w:val="000000"/>
-          <w:sz w:val="24"/>
           <w:szCs w:val="24"/>
           <w:lang w:eastAsia="en-GB"/>
         </w:rPr>
@@ -1379,7 +2066,6 @@
         <w:spacing w:after="0" w:line="240" w:lineRule="auto"/>
         <w:rPr>
           <w:rFonts w:ascii="Times New Roman" w:eastAsia="Times New Roman" w:hAnsi="Times New Roman" w:cs="Times New Roman"/>
-          <w:sz w:val="24"/>
           <w:szCs w:val="24"/>
           <w:lang w:eastAsia="en-GB"/>
         </w:rPr>
@@ -1422,7 +2108,6 @@
         <w:rPr>
           <w:rFonts w:ascii="Calibri" w:eastAsia="Times New Roman" w:hAnsi="Calibri" w:cs="Calibri"/>
           <w:color w:val="000000"/>
-          <w:sz w:val="24"/>
           <w:szCs w:val="24"/>
           <w:lang w:eastAsia="en-GB"/>
         </w:rPr>
@@ -1431,7 +2116,6 @@
         <w:rPr>
           <w:rFonts w:ascii="Calibri" w:eastAsia="Times New Roman" w:hAnsi="Calibri" w:cs="Calibri"/>
           <w:color w:val="000000"/>
-          <w:sz w:val="24"/>
           <w:szCs w:val="24"/>
           <w:lang w:eastAsia="en-GB"/>
         </w:rPr>
@@ -1443,7 +2127,6 @@
         <w:spacing w:after="0" w:line="240" w:lineRule="auto"/>
         <w:rPr>
           <w:rFonts w:ascii="Times New Roman" w:eastAsia="Times New Roman" w:hAnsi="Times New Roman" w:cs="Times New Roman"/>
-          <w:sz w:val="24"/>
           <w:szCs w:val="24"/>
           <w:lang w:eastAsia="en-GB"/>
         </w:rPr>
@@ -1486,7 +2169,6 @@
         <w:rPr>
           <w:rFonts w:ascii="Calibri" w:eastAsia="Times New Roman" w:hAnsi="Calibri" w:cs="Calibri"/>
           <w:color w:val="000000"/>
-          <w:sz w:val="24"/>
           <w:szCs w:val="24"/>
           <w:lang w:eastAsia="en-GB"/>
         </w:rPr>
@@ -1495,7 +2177,6 @@
         <w:rPr>
           <w:rFonts w:ascii="Calibri" w:eastAsia="Times New Roman" w:hAnsi="Calibri" w:cs="Calibri"/>
           <w:color w:val="000000"/>
-          <w:sz w:val="24"/>
           <w:szCs w:val="24"/>
           <w:lang w:eastAsia="en-GB"/>
         </w:rPr>
@@ -1514,7 +2195,6 @@
         <w:rPr>
           <w:rFonts w:ascii="Calibri" w:eastAsia="Times New Roman" w:hAnsi="Calibri" w:cs="Calibri"/>
           <w:color w:val="000000"/>
-          <w:sz w:val="24"/>
           <w:szCs w:val="24"/>
           <w:lang w:eastAsia="en-GB"/>
         </w:rPr>
@@ -1523,7 +2203,6 @@
         <w:rPr>
           <w:rFonts w:ascii="Calibri" w:eastAsia="Times New Roman" w:hAnsi="Calibri" w:cs="Calibri"/>
           <w:color w:val="000000"/>
-          <w:sz w:val="24"/>
           <w:szCs w:val="24"/>
           <w:lang w:eastAsia="en-GB"/>
         </w:rPr>
@@ -1535,7 +2214,6 @@
         <w:spacing w:after="0" w:line="240" w:lineRule="auto"/>
         <w:rPr>
           <w:rFonts w:ascii="Times New Roman" w:eastAsia="Times New Roman" w:hAnsi="Times New Roman" w:cs="Times New Roman"/>
-          <w:sz w:val="24"/>
           <w:szCs w:val="24"/>
           <w:lang w:eastAsia="en-GB"/>
         </w:rPr>
@@ -1578,7 +2256,6 @@
         <w:rPr>
           <w:rFonts w:ascii="Calibri" w:eastAsia="Times New Roman" w:hAnsi="Calibri" w:cs="Calibri"/>
           <w:color w:val="000000"/>
-          <w:sz w:val="24"/>
           <w:szCs w:val="24"/>
           <w:lang w:eastAsia="en-GB"/>
         </w:rPr>
@@ -1587,7 +2264,6 @@
         <w:rPr>
           <w:rFonts w:ascii="Calibri" w:eastAsia="Times New Roman" w:hAnsi="Calibri" w:cs="Calibri"/>
           <w:color w:val="000000"/>
-          <w:sz w:val="24"/>
           <w:szCs w:val="24"/>
           <w:lang w:eastAsia="en-GB"/>
         </w:rPr>
@@ -1606,7 +2282,6 @@
         <w:rPr>
           <w:rFonts w:ascii="Calibri" w:eastAsia="Times New Roman" w:hAnsi="Calibri" w:cs="Calibri"/>
           <w:color w:val="000000"/>
-          <w:sz w:val="24"/>
           <w:szCs w:val="24"/>
           <w:lang w:eastAsia="en-GB"/>
         </w:rPr>
@@ -1615,7 +2290,6 @@
         <w:rPr>
           <w:rFonts w:ascii="Calibri" w:eastAsia="Times New Roman" w:hAnsi="Calibri" w:cs="Calibri"/>
           <w:color w:val="000000"/>
-          <w:sz w:val="24"/>
           <w:szCs w:val="24"/>
           <w:lang w:eastAsia="en-GB"/>
         </w:rPr>
@@ -1627,7 +2301,6 @@
         <w:spacing w:after="0" w:line="240" w:lineRule="auto"/>
         <w:rPr>
           <w:rFonts w:ascii="Times New Roman" w:eastAsia="Times New Roman" w:hAnsi="Times New Roman" w:cs="Times New Roman"/>
-          <w:sz w:val="24"/>
           <w:szCs w:val="24"/>
           <w:lang w:eastAsia="en-GB"/>
         </w:rPr>
@@ -1670,7 +2343,6 @@
         <w:rPr>
           <w:rFonts w:ascii="Calibri" w:eastAsia="Times New Roman" w:hAnsi="Calibri" w:cs="Calibri"/>
           <w:color w:val="000000"/>
-          <w:sz w:val="24"/>
           <w:szCs w:val="24"/>
           <w:lang w:eastAsia="en-GB"/>
         </w:rPr>
@@ -1679,7 +2351,6 @@
         <w:rPr>
           <w:rFonts w:ascii="Calibri" w:eastAsia="Times New Roman" w:hAnsi="Calibri" w:cs="Calibri"/>
           <w:color w:val="000000"/>
-          <w:sz w:val="24"/>
           <w:szCs w:val="24"/>
           <w:lang w:eastAsia="en-GB"/>
         </w:rPr>
@@ -1691,7 +2362,6 @@
         <w:spacing w:after="240" w:line="240" w:lineRule="auto"/>
         <w:rPr>
           <w:rFonts w:ascii="Times New Roman" w:eastAsia="Times New Roman" w:hAnsi="Times New Roman" w:cs="Times New Roman"/>
-          <w:sz w:val="24"/>
           <w:szCs w:val="24"/>
           <w:lang w:eastAsia="en-GB"/>
         </w:rPr>
@@ -1699,7 +2369,6 @@
       <w:r>
         <w:rPr>
           <w:rFonts w:ascii="Times New Roman" w:eastAsia="Times New Roman" w:hAnsi="Times New Roman" w:cs="Times New Roman"/>
-          <w:sz w:val="24"/>
           <w:szCs w:val="24"/>
           <w:lang w:eastAsia="en-GB"/>
         </w:rPr>
@@ -1711,7 +2380,6 @@
         <w:spacing w:after="240" w:line="240" w:lineRule="auto"/>
         <w:rPr>
           <w:rFonts w:ascii="Times New Roman" w:eastAsia="Times New Roman" w:hAnsi="Times New Roman" w:cs="Times New Roman"/>
-          <w:sz w:val="24"/>
           <w:szCs w:val="24"/>
           <w:lang w:eastAsia="en-GB"/>
         </w:rPr>
@@ -1722,7 +2390,6 @@
         <w:spacing w:after="240" w:line="240" w:lineRule="auto"/>
         <w:rPr>
           <w:rFonts w:ascii="Times New Roman" w:eastAsia="Times New Roman" w:hAnsi="Times New Roman" w:cs="Times New Roman"/>
-          <w:sz w:val="24"/>
           <w:szCs w:val="24"/>
           <w:lang w:eastAsia="en-GB"/>
         </w:rPr>
@@ -1730,7 +2397,6 @@
       <w:r>
         <w:rPr>
           <w:rFonts w:ascii="Times New Roman" w:eastAsia="Times New Roman" w:hAnsi="Times New Roman" w:cs="Times New Roman"/>
-          <w:sz w:val="24"/>
           <w:szCs w:val="24"/>
           <w:lang w:eastAsia="en-GB"/>
         </w:rPr>
@@ -1739,7 +2405,6 @@
       <w:r>
         <w:rPr>
           <w:rFonts w:ascii="Times New Roman" w:eastAsia="Times New Roman" w:hAnsi="Times New Roman" w:cs="Times New Roman"/>
-          <w:sz w:val="24"/>
           <w:szCs w:val="24"/>
           <w:lang w:eastAsia="en-GB"/>
         </w:rPr>
@@ -1750,7 +2415,6 @@
       <w:pPr>
         <w:rPr>
           <w:rFonts w:ascii="Times New Roman" w:eastAsia="Times New Roman" w:hAnsi="Times New Roman" w:cs="Times New Roman"/>
-          <w:sz w:val="24"/>
           <w:szCs w:val="24"/>
           <w:lang w:eastAsia="en-GB"/>
         </w:rPr>
@@ -1758,7 +2422,6 @@
       <w:r>
         <w:rPr>
           <w:rFonts w:ascii="Times New Roman" w:eastAsia="Times New Roman" w:hAnsi="Times New Roman" w:cs="Times New Roman"/>
-          <w:sz w:val="24"/>
           <w:szCs w:val="24"/>
           <w:lang w:eastAsia="en-GB"/>
         </w:rPr>
@@ -1771,10 +2434,7 @@
       </w:pPr>
       <w:r>
         <w:lastRenderedPageBreak/>
-        <w:t>Implementation of Pro</w:t>
-      </w:r>
-      <w:r>
-        <w:t>ject</w:t>
+        <w:t>Implementation of Project</w:t>
       </w:r>
     </w:p>
     <w:p>
@@ -1788,23 +2448,20 @@
     <w:p>
       <w:pPr>
         <w:rPr>
-          <w:sz w:val="24"/>
-          <w:szCs w:val="24"/>
-        </w:rPr>
-      </w:pPr>
-    </w:p>
-    <w:p>
-      <w:pPr>
-        <w:rPr>
-          <w:sz w:val="24"/>
-          <w:szCs w:val="24"/>
-        </w:rPr>
-      </w:pPr>
-      <w:hyperlink r:id="rId5" w:history="1">
+          <w:szCs w:val="24"/>
+        </w:rPr>
+      </w:pPr>
+    </w:p>
+    <w:p>
+      <w:pPr>
+        <w:rPr>
+          <w:szCs w:val="24"/>
+        </w:rPr>
+      </w:pPr>
+      <w:hyperlink r:id="rId16" w:history="1">
         <w:r>
           <w:rPr>
             <w:rStyle w:val="Hyperlink"/>
-            <w:sz w:val="24"/>
             <w:szCs w:val="24"/>
           </w:rPr>
           <w:t>Unity3D</w:t>
@@ -1812,23 +2469,20 @@
       </w:hyperlink>
       <w:r>
         <w:rPr>
-          <w:sz w:val="24"/>
           <w:szCs w:val="24"/>
         </w:rPr>
         <w:t xml:space="preserve"> was chosen as </w:t>
       </w:r>
       <w:r>
         <w:rPr>
-          <w:sz w:val="24"/>
           <w:szCs w:val="24"/>
         </w:rPr>
         <w:t>an appropriate development environment because ultimately I wanted to design a game that could be exported to the web which Unity3D has seamless integration for (</w:t>
       </w:r>
-      <w:hyperlink r:id="rId6" w:history="1">
+      <w:hyperlink r:id="rId17" w:history="1">
         <w:r>
           <w:rPr>
             <w:rStyle w:val="Hyperlink"/>
-            <w:sz w:val="24"/>
             <w:szCs w:val="24"/>
           </w:rPr>
           <w:t>WebGL</w:t>
@@ -1836,16 +2490,14 @@
       </w:hyperlink>
       <w:r>
         <w:rPr>
-          <w:sz w:val="24"/>
           <w:szCs w:val="24"/>
         </w:rPr>
         <w:t xml:space="preserve">). I did consider </w:t>
       </w:r>
-      <w:hyperlink r:id="rId7" w:history="1">
+      <w:hyperlink r:id="rId18" w:history="1">
         <w:r>
           <w:rPr>
             <w:rStyle w:val="Hyperlink"/>
-            <w:sz w:val="24"/>
             <w:szCs w:val="24"/>
           </w:rPr>
           <w:t>Phaser3</w:t>
@@ -1853,7 +2505,6 @@
       </w:hyperlink>
       <w:r>
         <w:rPr>
-          <w:sz w:val="24"/>
           <w:szCs w:val="24"/>
         </w:rPr>
         <w:t xml:space="preserve"> / HTML as an alternative platform which could progress my web development skills, and integrate this with NodeJS. However, Phaser3 is still a relatively small open source project, whereas Unity3D is a much more widely used industry trade skill – with ample resources and supporting frameworks online. </w:t>
@@ -1862,29 +2513,25 @@
     <w:p>
       <w:pPr>
         <w:rPr>
-          <w:sz w:val="24"/>
-          <w:szCs w:val="24"/>
-        </w:rPr>
-      </w:pPr>
-      <w:r>
-        <w:rPr>
-          <w:sz w:val="24"/>
+          <w:szCs w:val="24"/>
+        </w:rPr>
+      </w:pPr>
+      <w:r>
+        <w:rPr>
           <w:szCs w:val="24"/>
         </w:rPr>
         <w:t xml:space="preserve">Furthermore, working with Unity allowed me to hone my understanding of C# which is very </w:t>
       </w:r>
       <w:r>
         <w:rPr>
-          <w:sz w:val="24"/>
           <w:szCs w:val="24"/>
         </w:rPr>
         <w:t xml:space="preserve">syntactically similar to Java, and share a lot of </w:t>
       </w:r>
-      <w:hyperlink r:id="rId8" w:anchor=":~:text=C%23%20and%20Java%20are%20similar,like%20C%20and%20C%2B%2B." w:history="1">
+      <w:hyperlink r:id="rId19" w:anchor=":~:text=C%23%20and%20Java%20are%20similar,like%20C%20and%20C%2B%2B." w:history="1">
         <w:r>
           <w:rPr>
             <w:rStyle w:val="Hyperlink"/>
-            <w:sz w:val="24"/>
             <w:szCs w:val="24"/>
           </w:rPr>
           <w:t>similarities</w:t>
@@ -1892,7 +2539,6 @@
       </w:hyperlink>
       <w:r>
         <w:rPr>
-          <w:sz w:val="24"/>
           <w:szCs w:val="24"/>
         </w:rPr>
         <w:t xml:space="preserve"> such as being statically typed object-oriented languages; a programming style I am very familiar with now.</w:t>
@@ -1901,7 +2547,6 @@
     <w:p>
       <w:pPr>
         <w:rPr>
-          <w:sz w:val="24"/>
           <w:szCs w:val="24"/>
         </w:rPr>
       </w:pPr>
@@ -1919,7 +2564,7 @@
       <w:r>
         <w:t>Photon Unity Networking 2 (</w:t>
       </w:r>
-      <w:hyperlink r:id="rId9" w:history="1">
+      <w:hyperlink r:id="rId20" w:history="1">
         <w:r>
           <w:rPr>
             <w:rStyle w:val="Hyperlink"/>
@@ -1932,7 +2577,7 @@
       </w:r>
     </w:p>
     <w:p>
-      <w:hyperlink r:id="rId10" w:history="1">
+      <w:hyperlink r:id="rId21" w:history="1">
         <w:r>
           <w:rPr>
             <w:rStyle w:val="Hyperlink"/>
@@ -1978,7 +2623,7 @@
           <w:lang w:eastAsia="en-GB"/>
         </w:rPr>
       </w:pPr>
-      <w:commentRangeStart w:id="0"/>
+      <w:commentRangeStart w:id="1"/>
       <w:r>
         <w:rPr>
           <w:rFonts w:ascii="Calibri" w:eastAsia="Times New Roman" w:hAnsi="Calibri" w:cs="Calibri"/>
@@ -1999,12 +2644,12 @@
         </w:rPr>
         <w:t>2 Architecture</w:t>
       </w:r>
-      <w:commentRangeEnd w:id="0"/>
+      <w:commentRangeEnd w:id="1"/>
       <w:r>
         <w:rPr>
           <w:rStyle w:val="CommentReference"/>
         </w:rPr>
-        <w:commentReference w:id="0"/>
+        <w:commentReference w:id="1"/>
       </w:r>
     </w:p>
     <w:p>
@@ -2013,7 +2658,6 @@
         <w:rPr>
           <w:rFonts w:ascii="Calibri" w:eastAsia="Times New Roman" w:hAnsi="Calibri" w:cs="Calibri"/>
           <w:color w:val="000000"/>
-          <w:sz w:val="24"/>
           <w:szCs w:val="24"/>
           <w:lang w:eastAsia="en-GB"/>
         </w:rPr>
@@ -2025,7 +2669,6 @@
         <w:rPr>
           <w:rFonts w:ascii="Calibri" w:eastAsia="Times New Roman" w:hAnsi="Calibri" w:cs="Calibri"/>
           <w:color w:val="000000"/>
-          <w:sz w:val="24"/>
           <w:szCs w:val="24"/>
           <w:lang w:eastAsia="en-GB"/>
         </w:rPr>
@@ -2034,7 +2677,6 @@
         <w:rPr>
           <w:rFonts w:ascii="Calibri" w:eastAsia="Times New Roman" w:hAnsi="Calibri" w:cs="Calibri"/>
           <w:color w:val="000000"/>
-          <w:sz w:val="24"/>
           <w:szCs w:val="24"/>
           <w:lang w:eastAsia="en-GB"/>
         </w:rPr>
@@ -2044,7 +2686,6 @@
         <w:rPr>
           <w:rFonts w:ascii="Calibri" w:eastAsia="Times New Roman" w:hAnsi="Calibri" w:cs="Calibri"/>
           <w:color w:val="000000"/>
-          <w:sz w:val="24"/>
           <w:szCs w:val="24"/>
           <w:lang w:eastAsia="en-GB"/>
         </w:rPr>
@@ -2054,7 +2695,6 @@
         <w:rPr>
           <w:rFonts w:ascii="Calibri" w:eastAsia="Times New Roman" w:hAnsi="Calibri" w:cs="Calibri"/>
           <w:color w:val="000000"/>
-          <w:sz w:val="24"/>
           <w:szCs w:val="24"/>
           <w:lang w:eastAsia="en-GB"/>
         </w:rPr>
@@ -2064,7 +2704,6 @@
         <w:rPr>
           <w:rFonts w:ascii="Calibri" w:eastAsia="Times New Roman" w:hAnsi="Calibri" w:cs="Calibri"/>
           <w:color w:val="000000"/>
-          <w:sz w:val="24"/>
           <w:szCs w:val="24"/>
           <w:lang w:eastAsia="en-GB"/>
         </w:rPr>
@@ -2077,7 +2716,6 @@
         <w:rPr>
           <w:rFonts w:ascii="Calibri" w:eastAsia="Times New Roman" w:hAnsi="Calibri" w:cs="Calibri"/>
           <w:color w:val="000000"/>
-          <w:sz w:val="24"/>
           <w:szCs w:val="24"/>
           <w:lang w:eastAsia="en-GB"/>
         </w:rPr>
@@ -2089,7 +2727,6 @@
         <w:rPr>
           <w:rFonts w:ascii="Calibri" w:eastAsia="Times New Roman" w:hAnsi="Calibri" w:cs="Calibri"/>
           <w:color w:val="000000"/>
-          <w:sz w:val="24"/>
           <w:szCs w:val="24"/>
           <w:lang w:eastAsia="en-GB"/>
         </w:rPr>
@@ -2098,7 +2735,6 @@
         <w:rPr>
           <w:rFonts w:ascii="Calibri" w:eastAsia="Times New Roman" w:hAnsi="Calibri" w:cs="Calibri"/>
           <w:color w:val="000000"/>
-          <w:sz w:val="24"/>
           <w:szCs w:val="24"/>
           <w:lang w:eastAsia="en-GB"/>
         </w:rPr>
@@ -2108,7 +2744,6 @@
         <w:rPr>
           <w:rFonts w:ascii="Calibri" w:eastAsia="Times New Roman" w:hAnsi="Calibri" w:cs="Calibri"/>
           <w:color w:val="000000"/>
-          <w:sz w:val="24"/>
           <w:szCs w:val="24"/>
           <w:lang w:eastAsia="en-GB"/>
         </w:rPr>
@@ -2118,7 +2753,6 @@
         <w:rPr>
           <w:rFonts w:ascii="Calibri" w:eastAsia="Times New Roman" w:hAnsi="Calibri" w:cs="Calibri"/>
           <w:color w:val="000000"/>
-          <w:sz w:val="24"/>
           <w:szCs w:val="24"/>
           <w:lang w:eastAsia="en-GB"/>
         </w:rPr>
@@ -2128,7 +2762,6 @@
         <w:rPr>
           <w:rFonts w:ascii="Calibri" w:eastAsia="Times New Roman" w:hAnsi="Calibri" w:cs="Calibri"/>
           <w:color w:val="000000"/>
-          <w:sz w:val="24"/>
           <w:szCs w:val="24"/>
           <w:lang w:eastAsia="en-GB"/>
         </w:rPr>
@@ -2138,7 +2771,6 @@
         <w:rPr>
           <w:rFonts w:ascii="Calibri" w:eastAsia="Times New Roman" w:hAnsi="Calibri" w:cs="Calibri"/>
           <w:color w:val="000000"/>
-          <w:sz w:val="24"/>
           <w:szCs w:val="24"/>
           <w:lang w:eastAsia="en-GB"/>
         </w:rPr>
@@ -2148,158 +2780,98 @@
         <w:rPr>
           <w:rFonts w:ascii="Calibri" w:eastAsia="Times New Roman" w:hAnsi="Calibri" w:cs="Calibri"/>
           <w:color w:val="000000"/>
-          <w:sz w:val="24"/>
           <w:szCs w:val="24"/>
           <w:lang w:eastAsia="en-GB"/>
         </w:rPr>
         <w:t>‘</w:t>
       </w:r>
-      <w:proofErr w:type="spellStart"/>
+      <w:hyperlink r:id="rId22" w:history="1">
+        <w:r>
+          <w:rPr>
+            <w:rStyle w:val="Hyperlink"/>
+            <w:rFonts w:ascii="Calibri" w:eastAsia="Times New Roman" w:hAnsi="Calibri" w:cs="Calibri"/>
+            <w:szCs w:val="24"/>
+            <w:lang w:eastAsia="en-GB"/>
+          </w:rPr>
+          <w:t>JoinOrCreateRoom</w:t>
+        </w:r>
+      </w:hyperlink>
       <w:r>
         <w:rPr>
           <w:rFonts w:ascii="Calibri" w:eastAsia="Times New Roman" w:hAnsi="Calibri" w:cs="Calibri"/>
           <w:color w:val="000000"/>
-          <w:sz w:val="24"/>
-          <w:szCs w:val="24"/>
-          <w:lang w:eastAsia="en-GB"/>
-        </w:rPr>
-        <w:fldChar w:fldCharType="begin"/>
+          <w:szCs w:val="24"/>
+          <w:lang w:eastAsia="en-GB"/>
+        </w:rPr>
+        <w:t xml:space="preserve">()’ function which essentially tries to join a </w:t>
       </w:r>
       <w:r>
         <w:rPr>
           <w:rFonts w:ascii="Calibri" w:eastAsia="Times New Roman" w:hAnsi="Calibri" w:cs="Calibri"/>
           <w:color w:val="000000"/>
-          <w:sz w:val="24"/>
-          <w:szCs w:val="24"/>
-          <w:lang w:eastAsia="en-GB"/>
-        </w:rPr>
-        <w:instrText xml:space="preserve"> HYPERLINK "https://doc-api.photonengine.com/en/pun/v1/class_photon_network.html" </w:instrText>
+          <w:szCs w:val="24"/>
+          <w:lang w:eastAsia="en-GB"/>
+        </w:rPr>
+        <w:t xml:space="preserve">non-full </w:t>
       </w:r>
       <w:r>
         <w:rPr>
           <w:rFonts w:ascii="Calibri" w:eastAsia="Times New Roman" w:hAnsi="Calibri" w:cs="Calibri"/>
           <w:color w:val="000000"/>
-          <w:sz w:val="24"/>
-          <w:szCs w:val="24"/>
-          <w:lang w:eastAsia="en-GB"/>
-        </w:rPr>
+          <w:szCs w:val="24"/>
+          <w:lang w:eastAsia="en-GB"/>
+        </w:rPr>
+        <w:t xml:space="preserve">room (if it exists), or create one if </w:t>
       </w:r>
       <w:r>
         <w:rPr>
           <w:rFonts w:ascii="Calibri" w:eastAsia="Times New Roman" w:hAnsi="Calibri" w:cs="Calibri"/>
           <w:color w:val="000000"/>
-          <w:sz w:val="24"/>
-          <w:szCs w:val="24"/>
-          <w:lang w:eastAsia="en-GB"/>
-        </w:rPr>
-        <w:fldChar w:fldCharType="separate"/>
-      </w:r>
-      <w:r>
-        <w:rPr>
-          <w:rStyle w:val="Hyperlink"/>
-          <w:rFonts w:ascii="Calibri" w:eastAsia="Times New Roman" w:hAnsi="Calibri" w:cs="Calibri"/>
-          <w:sz w:val="24"/>
-          <w:szCs w:val="24"/>
-          <w:lang w:eastAsia="en-GB"/>
-        </w:rPr>
-        <w:t>JoinOrCreateRoom</w:t>
-      </w:r>
-      <w:proofErr w:type="spellEnd"/>
+          <w:szCs w:val="24"/>
+          <w:lang w:eastAsia="en-GB"/>
+        </w:rPr>
+        <w:t>there are no other rooms (with space)</w:t>
+      </w:r>
       <w:r>
         <w:rPr>
           <w:rFonts w:ascii="Calibri" w:eastAsia="Times New Roman" w:hAnsi="Calibri" w:cs="Calibri"/>
           <w:color w:val="000000"/>
-          <w:sz w:val="24"/>
-          <w:szCs w:val="24"/>
-          <w:lang w:eastAsia="en-GB"/>
-        </w:rPr>
-        <w:fldChar w:fldCharType="end"/>
+          <w:szCs w:val="24"/>
+          <w:lang w:eastAsia="en-GB"/>
+        </w:rPr>
+        <w:t xml:space="preserve"> </w:t>
       </w:r>
       <w:r>
         <w:rPr>
           <w:rFonts w:ascii="Calibri" w:eastAsia="Times New Roman" w:hAnsi="Calibri" w:cs="Calibri"/>
           <w:color w:val="000000"/>
-          <w:sz w:val="24"/>
-          <w:szCs w:val="24"/>
-          <w:lang w:eastAsia="en-GB"/>
-        </w:rPr>
-        <w:t xml:space="preserve">()’ function which essentially tries to join a </w:t>
+          <w:szCs w:val="24"/>
+          <w:lang w:eastAsia="en-GB"/>
+        </w:rPr>
+        <w:t>available</w:t>
       </w:r>
       <w:r>
         <w:rPr>
           <w:rFonts w:ascii="Calibri" w:eastAsia="Times New Roman" w:hAnsi="Calibri" w:cs="Calibri"/>
           <w:color w:val="000000"/>
-          <w:sz w:val="24"/>
-          <w:szCs w:val="24"/>
-          <w:lang w:eastAsia="en-GB"/>
-        </w:rPr>
-        <w:t xml:space="preserve">non-full </w:t>
+          <w:szCs w:val="24"/>
+          <w:lang w:eastAsia="en-GB"/>
+        </w:rPr>
+        <w:t>. The first player</w:t>
       </w:r>
       <w:r>
         <w:rPr>
           <w:rFonts w:ascii="Calibri" w:eastAsia="Times New Roman" w:hAnsi="Calibri" w:cs="Calibri"/>
           <w:color w:val="000000"/>
-          <w:sz w:val="24"/>
-          <w:szCs w:val="24"/>
-          <w:lang w:eastAsia="en-GB"/>
-        </w:rPr>
-        <w:t xml:space="preserve">room (if it exists), or create one if </w:t>
+          <w:szCs w:val="24"/>
+          <w:lang w:eastAsia="en-GB"/>
+        </w:rPr>
+        <w:t xml:space="preserve"> (client)</w:t>
       </w:r>
       <w:r>
         <w:rPr>
           <w:rFonts w:ascii="Calibri" w:eastAsia="Times New Roman" w:hAnsi="Calibri" w:cs="Calibri"/>
           <w:color w:val="000000"/>
-          <w:sz w:val="24"/>
-          <w:szCs w:val="24"/>
-          <w:lang w:eastAsia="en-GB"/>
-        </w:rPr>
-        <w:t>there are no other rooms (with space)</w:t>
-      </w:r>
-      <w:r>
-        <w:rPr>
-          <w:rFonts w:ascii="Calibri" w:eastAsia="Times New Roman" w:hAnsi="Calibri" w:cs="Calibri"/>
-          <w:color w:val="000000"/>
-          <w:sz w:val="24"/>
-          <w:szCs w:val="24"/>
-          <w:lang w:eastAsia="en-GB"/>
-        </w:rPr>
-        <w:t xml:space="preserve"> </w:t>
-      </w:r>
-      <w:r>
-        <w:rPr>
-          <w:rFonts w:ascii="Calibri" w:eastAsia="Times New Roman" w:hAnsi="Calibri" w:cs="Calibri"/>
-          <w:color w:val="000000"/>
-          <w:sz w:val="24"/>
-          <w:szCs w:val="24"/>
-          <w:lang w:eastAsia="en-GB"/>
-        </w:rPr>
-        <w:t>available</w:t>
-      </w:r>
-      <w:r>
-        <w:rPr>
-          <w:rFonts w:ascii="Calibri" w:eastAsia="Times New Roman" w:hAnsi="Calibri" w:cs="Calibri"/>
-          <w:color w:val="000000"/>
-          <w:sz w:val="24"/>
-          <w:szCs w:val="24"/>
-          <w:lang w:eastAsia="en-GB"/>
-        </w:rPr>
-        <w:t>. The first player</w:t>
-      </w:r>
-      <w:r>
-        <w:rPr>
-          <w:rFonts w:ascii="Calibri" w:eastAsia="Times New Roman" w:hAnsi="Calibri" w:cs="Calibri"/>
-          <w:color w:val="000000"/>
-          <w:sz w:val="24"/>
-          <w:szCs w:val="24"/>
-          <w:lang w:eastAsia="en-GB"/>
-        </w:rPr>
-        <w:t xml:space="preserve"> (client)</w:t>
-      </w:r>
-      <w:r>
-        <w:rPr>
-          <w:rFonts w:ascii="Calibri" w:eastAsia="Times New Roman" w:hAnsi="Calibri" w:cs="Calibri"/>
-          <w:color w:val="000000"/>
-          <w:sz w:val="24"/>
           <w:szCs w:val="24"/>
           <w:lang w:eastAsia="en-GB"/>
         </w:rPr>
@@ -2311,7 +2883,6 @@
           <w:b/>
           <w:bCs/>
           <w:color w:val="000000"/>
-          <w:sz w:val="24"/>
           <w:szCs w:val="24"/>
           <w:lang w:eastAsia="en-GB"/>
         </w:rPr>
@@ -2321,7 +2892,6 @@
         <w:rPr>
           <w:rFonts w:ascii="Calibri" w:eastAsia="Times New Roman" w:hAnsi="Calibri" w:cs="Calibri"/>
           <w:color w:val="000000"/>
-          <w:sz w:val="24"/>
           <w:szCs w:val="24"/>
           <w:lang w:eastAsia="en-GB"/>
         </w:rPr>
@@ -2331,22 +2901,20 @@
         <w:rPr>
           <w:rFonts w:ascii="Calibri" w:eastAsia="Times New Roman" w:hAnsi="Calibri" w:cs="Calibri"/>
           <w:color w:val="000000"/>
-          <w:sz w:val="24"/>
-          <w:szCs w:val="24"/>
-          <w:lang w:eastAsia="en-GB"/>
-        </w:rPr>
-        <w:t xml:space="preserve">is responsible for hosting the game, and for my game, is player 1. If the master client disconnects for any reason, there are options for the next available client (if present) to be promoted to a new master client, however since my developed project is </w:t>
+          <w:szCs w:val="24"/>
+          <w:lang w:eastAsia="en-GB"/>
+        </w:rPr>
+        <w:t xml:space="preserve">is responsible for hosting the game, and for my game, is player 1. If the </w:t>
       </w:r>
       <w:r>
         <w:rPr>
           <w:rFonts w:ascii="Calibri" w:eastAsia="Times New Roman" w:hAnsi="Calibri" w:cs="Calibri"/>
           <w:color w:val="000000"/>
-          <w:sz w:val="24"/>
           <w:szCs w:val="24"/>
           <w:lang w:eastAsia="en-GB"/>
         </w:rPr>
         <w:lastRenderedPageBreak/>
-        <w:t xml:space="preserve">only 2 players, it makes sense just to return the other player to the main menu and end that room session. The biggest number of rooms I can host at one time is therefore 10 (supporting 20 connected clients concurrently). </w:t>
+        <w:t xml:space="preserve">master client disconnects for any reason, there are options for the next available client (if present) to be promoted to a new master client, however since my developed project is only 2 players, it makes sense just to return the other player to the main menu and end that room session. The biggest number of rooms I can host at one time is therefore 10 (supporting 20 connected clients concurrently). </w:t>
       </w:r>
     </w:p>
     <w:p>
@@ -2355,7 +2923,6 @@
         <w:rPr>
           <w:rFonts w:ascii="Calibri" w:eastAsia="Times New Roman" w:hAnsi="Calibri" w:cs="Calibri"/>
           <w:color w:val="000000"/>
-          <w:sz w:val="24"/>
           <w:szCs w:val="24"/>
           <w:lang w:eastAsia="en-GB"/>
         </w:rPr>
@@ -2367,7 +2934,6 @@
         <w:rPr>
           <w:rFonts w:ascii="Calibri" w:eastAsia="Times New Roman" w:hAnsi="Calibri" w:cs="Calibri"/>
           <w:color w:val="000000"/>
-          <w:sz w:val="24"/>
           <w:szCs w:val="24"/>
           <w:lang w:eastAsia="en-GB"/>
         </w:rPr>
@@ -2378,7 +2944,6 @@
         <w:spacing w:after="0" w:line="240" w:lineRule="auto"/>
         <w:rPr>
           <w:rFonts w:ascii="Times New Roman" w:eastAsia="Times New Roman" w:hAnsi="Times New Roman" w:cs="Times New Roman"/>
-          <w:sz w:val="24"/>
           <w:szCs w:val="24"/>
           <w:lang w:eastAsia="en-GB"/>
         </w:rPr>
@@ -2388,7 +2953,6 @@
           <w:rFonts w:ascii="Calibri" w:eastAsia="Times New Roman" w:hAnsi="Calibri" w:cs="Calibri"/>
           <w:noProof/>
           <w:color w:val="000000"/>
-          <w:sz w:val="24"/>
           <w:szCs w:val="24"/>
           <w:bdr w:val="none" w:sz="0" w:space="0" w:color="auto" w:frame="1"/>
           <w:lang w:eastAsia="en-GB"/>
@@ -2411,7 +2975,7 @@
                     </pic:cNvPicPr>
                   </pic:nvPicPr>
                   <pic:blipFill>
-                    <a:blip r:embed="rId15" cstate="print">
+                    <a:blip r:embed="rId23" cstate="print">
                       <a:extLst>
                         <a:ext uri="{28A0092B-C50C-407E-A947-70E740481C1C}">
                           <a14:useLocalDpi xmlns:a14="http://schemas.microsoft.com/office/drawing/2010/main" val="0"/>
@@ -2449,7 +3013,6 @@
         <w:jc w:val="both"/>
         <w:rPr>
           <w:rFonts w:ascii="Times New Roman" w:eastAsia="Times New Roman" w:hAnsi="Times New Roman" w:cs="Times New Roman"/>
-          <w:sz w:val="24"/>
           <w:szCs w:val="24"/>
           <w:lang w:eastAsia="en-GB"/>
         </w:rPr>
@@ -2461,7 +3024,6 @@
         <w:jc w:val="both"/>
         <w:rPr>
           <w:rFonts w:ascii="Times New Roman" w:eastAsia="Times New Roman" w:hAnsi="Times New Roman" w:cs="Times New Roman"/>
-          <w:sz w:val="24"/>
           <w:szCs w:val="24"/>
           <w:lang w:eastAsia="en-GB"/>
         </w:rPr>
@@ -2469,18 +3031,16 @@
       <w:r>
         <w:rPr>
           <w:rFonts w:ascii="Times New Roman" w:eastAsia="Times New Roman" w:hAnsi="Times New Roman" w:cs="Times New Roman"/>
-          <w:sz w:val="24"/>
           <w:szCs w:val="24"/>
           <w:lang w:eastAsia="en-GB"/>
         </w:rPr>
         <w:t xml:space="preserve">[ Diagram reference: </w:t>
       </w:r>
-      <w:hyperlink r:id="rId16" w:history="1">
+      <w:hyperlink r:id="rId24" w:history="1">
         <w:r>
           <w:rPr>
             <w:rStyle w:val="Hyperlink"/>
             <w:rFonts w:ascii="Times New Roman" w:eastAsia="Times New Roman" w:hAnsi="Times New Roman" w:cs="Times New Roman"/>
-            <w:sz w:val="24"/>
             <w:szCs w:val="24"/>
             <w:lang w:eastAsia="en-GB"/>
           </w:rPr>
@@ -2490,7 +3050,6 @@
       <w:r>
         <w:rPr>
           <w:rFonts w:ascii="Times New Roman" w:eastAsia="Times New Roman" w:hAnsi="Times New Roman" w:cs="Times New Roman"/>
-          <w:sz w:val="24"/>
           <w:szCs w:val="24"/>
           <w:lang w:eastAsia="en-GB"/>
         </w:rPr>
@@ -2499,7 +3058,6 @@
       <w:r>
         <w:rPr>
           <w:rFonts w:ascii="Times New Roman" w:eastAsia="Times New Roman" w:hAnsi="Times New Roman" w:cs="Times New Roman"/>
-          <w:sz w:val="24"/>
           <w:szCs w:val="24"/>
           <w:lang w:eastAsia="en-GB"/>
         </w:rPr>
@@ -2508,7 +3066,6 @@
       <w:r>
         <w:rPr>
           <w:rFonts w:ascii="Times New Roman" w:eastAsia="Times New Roman" w:hAnsi="Times New Roman" w:cs="Times New Roman"/>
-          <w:sz w:val="24"/>
           <w:szCs w:val="24"/>
           <w:lang w:eastAsia="en-GB"/>
         </w:rPr>
@@ -2521,7 +3078,6 @@
         <w:jc w:val="both"/>
         <w:rPr>
           <w:rFonts w:ascii="Times New Roman" w:eastAsia="Times New Roman" w:hAnsi="Times New Roman" w:cs="Times New Roman"/>
-          <w:sz w:val="24"/>
           <w:szCs w:val="24"/>
           <w:lang w:eastAsia="en-GB"/>
         </w:rPr>
@@ -2532,7 +3088,6 @@
         <w:spacing w:after="0" w:line="240" w:lineRule="auto"/>
         <w:rPr>
           <w:rFonts w:ascii="Times New Roman" w:eastAsia="Times New Roman" w:hAnsi="Times New Roman" w:cs="Times New Roman"/>
-          <w:sz w:val="24"/>
           <w:szCs w:val="24"/>
           <w:lang w:eastAsia="en-GB"/>
         </w:rPr>
@@ -2571,17 +3126,15 @@
       </w:pPr>
       <w:r>
         <w:rPr>
-          <w:sz w:val="24"/>
           <w:szCs w:val="24"/>
           <w:lang w:eastAsia="en-GB"/>
         </w:rPr>
         <w:t xml:space="preserve">PUN </w:t>
       </w:r>
-      <w:hyperlink r:id="rId17" w:history="1">
+      <w:hyperlink r:id="rId25" w:history="1">
         <w:r>
           <w:rPr>
             <w:rStyle w:val="Hyperlink"/>
-            <w:sz w:val="24"/>
             <w:szCs w:val="24"/>
             <w:lang w:eastAsia="en-GB"/>
           </w:rPr>
@@ -2590,7 +3143,6 @@
       </w:hyperlink>
       <w:r>
         <w:rPr>
-          <w:sz w:val="24"/>
           <w:szCs w:val="24"/>
           <w:lang w:eastAsia="en-GB"/>
         </w:rPr>
@@ -2600,12 +3152,11 @@
     <w:p>
       <w:pPr>
         <w:rPr>
-          <w:sz w:val="24"/>
-          <w:szCs w:val="24"/>
-          <w:lang w:eastAsia="en-GB"/>
-        </w:rPr>
-      </w:pPr>
-      <w:commentRangeStart w:id="1"/>
+          <w:szCs w:val="24"/>
+          <w:lang w:eastAsia="en-GB"/>
+        </w:rPr>
+      </w:pPr>
+      <w:commentRangeStart w:id="2"/>
       <w:r>
         <w:rPr>
           <w:noProof/>
@@ -2626,7 +3177,7 @@
                     <pic:cNvPicPr/>
                   </pic:nvPicPr>
                   <pic:blipFill>
-                    <a:blip r:embed="rId18"/>
+                    <a:blip r:embed="rId26"/>
                     <a:stretch>
                       <a:fillRect/>
                     </a:stretch>
@@ -2646,12 +3197,12 @@
           </wp:inline>
         </w:drawing>
       </w:r>
-      <w:commentRangeEnd w:id="1"/>
+      <w:commentRangeEnd w:id="2"/>
       <w:r>
         <w:rPr>
           <w:rStyle w:val="CommentReference"/>
         </w:rPr>
-        <w:commentReference w:id="1"/>
+        <w:commentReference w:id="2"/>
       </w:r>
     </w:p>
     <w:p>
@@ -2660,7 +3211,6 @@
         <w:jc w:val="both"/>
         <w:rPr>
           <w:rFonts w:ascii="Times New Roman" w:eastAsia="Times New Roman" w:hAnsi="Times New Roman" w:cs="Times New Roman"/>
-          <w:sz w:val="24"/>
           <w:szCs w:val="24"/>
           <w:lang w:eastAsia="en-GB"/>
         </w:rPr>
@@ -2668,205 +3218,46 @@
       <w:r>
         <w:rPr>
           <w:rFonts w:ascii="Times New Roman" w:eastAsia="Times New Roman" w:hAnsi="Times New Roman" w:cs="Times New Roman"/>
-          <w:sz w:val="24"/>
-          <w:szCs w:val="24"/>
-          <w:lang w:eastAsia="en-GB"/>
-        </w:rPr>
-        <w:t>[</w:t>
-      </w:r>
-      <w:r>
-        <w:rPr>
-          <w:rFonts w:ascii="Times New Roman" w:eastAsia="Times New Roman" w:hAnsi="Times New Roman" w:cs="Times New Roman"/>
-          <w:sz w:val="24"/>
-          <w:szCs w:val="24"/>
-          <w:lang w:eastAsia="en-GB"/>
-        </w:rPr>
-        <w:t>Insert diagram similar to this, but to illustrate how a client creates and sends an RPC call]</w:t>
-      </w:r>
-    </w:p>
-    <w:p>
-      <w:pPr>
-        <w:rPr>
-          <w:sz w:val="24"/>
-          <w:szCs w:val="24"/>
-          <w:lang w:eastAsia="en-GB"/>
-        </w:rPr>
-      </w:pPr>
-      <w:r>
-        <w:rPr>
-          <w:sz w:val="24"/>
           <w:szCs w:val="24"/>
           <w:lang w:eastAsia="en-GB"/>
         </w:rPr>
         <w:lastRenderedPageBreak/>
-        <w:t xml:space="preserve">For example, when a new turn is loaded, the client of the previous turn will call </w:t>
-      </w:r>
-      <w:proofErr w:type="spellStart"/>
-      <w:r>
-        <w:rPr>
-          <w:sz w:val="24"/>
-          <w:szCs w:val="24"/>
-          <w:lang w:eastAsia="en-GB"/>
-        </w:rPr>
-        <w:t>photonView.RPC</w:t>
-      </w:r>
-      <w:proofErr w:type="spellEnd"/>
-      <w:r>
-        <w:rPr>
-          <w:sz w:val="24"/>
-          <w:szCs w:val="24"/>
-          <w:lang w:eastAsia="en-GB"/>
-        </w:rPr>
-        <w:t>(“</w:t>
-      </w:r>
-      <w:proofErr w:type="spellStart"/>
-      <w:r>
-        <w:rPr>
-          <w:sz w:val="24"/>
-          <w:szCs w:val="24"/>
-          <w:lang w:eastAsia="en-GB"/>
-        </w:rPr>
-        <w:t>InitiateNextTurn</w:t>
-      </w:r>
-      <w:proofErr w:type="spellEnd"/>
-      <w:r>
-        <w:rPr>
-          <w:sz w:val="24"/>
-          <w:szCs w:val="24"/>
-          <w:lang w:eastAsia="en-GB"/>
-        </w:rPr>
-        <w:t xml:space="preserve">”, </w:t>
-      </w:r>
-      <w:proofErr w:type="spellStart"/>
-      <w:r>
-        <w:rPr>
-          <w:sz w:val="24"/>
-          <w:szCs w:val="24"/>
-          <w:lang w:eastAsia="en-GB"/>
-        </w:rPr>
-        <w:t>RpcTarget.ALL</w:t>
-      </w:r>
-      <w:proofErr w:type="spellEnd"/>
-      <w:r>
-        <w:rPr>
-          <w:sz w:val="24"/>
-          <w:szCs w:val="24"/>
-          <w:lang w:eastAsia="en-GB"/>
-        </w:rPr>
-        <w:t xml:space="preserve">); where the photon view is the ID of the player/client invoking the message, </w:t>
-      </w:r>
-      <w:proofErr w:type="spellStart"/>
-      <w:r>
-        <w:rPr>
-          <w:sz w:val="24"/>
-          <w:szCs w:val="24"/>
-          <w:lang w:eastAsia="en-GB"/>
-        </w:rPr>
-        <w:t>InititateNextTurn</w:t>
-      </w:r>
-      <w:proofErr w:type="spellEnd"/>
-      <w:r>
-        <w:rPr>
-          <w:sz w:val="24"/>
-          <w:szCs w:val="24"/>
-          <w:lang w:eastAsia="en-GB"/>
-        </w:rPr>
-        <w:t xml:space="preserve"> is the function the client is telling all other clients to run, and </w:t>
-      </w:r>
-      <w:proofErr w:type="spellStart"/>
-      <w:r>
-        <w:rPr>
-          <w:sz w:val="24"/>
-          <w:szCs w:val="24"/>
-          <w:lang w:eastAsia="en-GB"/>
-        </w:rPr>
-        <w:t>RpcTarget.ALL</w:t>
-      </w:r>
-      <w:proofErr w:type="spellEnd"/>
-      <w:r>
-        <w:rPr>
-          <w:sz w:val="24"/>
-          <w:szCs w:val="24"/>
-          <w:lang w:eastAsia="en-GB"/>
-        </w:rPr>
-        <w:t xml:space="preserve"> represents all other connected clients. For larger games, it’s possible to pass in the client’s particular photon ID here such that you only communicate with one client, and not all. </w:t>
-      </w:r>
-    </w:p>
-    <w:p>
-      <w:pPr>
-        <w:rPr>
-          <w:sz w:val="24"/>
-          <w:szCs w:val="24"/>
-          <w:lang w:eastAsia="en-GB"/>
-        </w:rPr>
-      </w:pPr>
-      <w:r>
-        <w:rPr>
-          <w:sz w:val="24"/>
-          <w:szCs w:val="24"/>
-          <w:lang w:eastAsia="en-GB"/>
-        </w:rPr>
-        <w:t xml:space="preserve">Furthermore, if the master client who was to begin the game was to invoke </w:t>
-      </w:r>
-      <w:proofErr w:type="spellStart"/>
-      <w:r>
-        <w:rPr>
-          <w:sz w:val="24"/>
-          <w:szCs w:val="24"/>
-          <w:lang w:eastAsia="en-GB"/>
-        </w:rPr>
-        <w:t>photonView.RPC</w:t>
-      </w:r>
-      <w:proofErr w:type="spellEnd"/>
-      <w:r>
-        <w:rPr>
-          <w:sz w:val="24"/>
-          <w:szCs w:val="24"/>
-          <w:lang w:eastAsia="en-GB"/>
-        </w:rPr>
-        <w:t>(“</w:t>
-      </w:r>
-      <w:proofErr w:type="spellStart"/>
-      <w:r>
-        <w:rPr>
-          <w:sz w:val="24"/>
-          <w:szCs w:val="24"/>
-          <w:lang w:eastAsia="en-GB"/>
-        </w:rPr>
-        <w:t>BeginGame</w:t>
-      </w:r>
-      <w:proofErr w:type="spellEnd"/>
-      <w:r>
-        <w:rPr>
-          <w:sz w:val="24"/>
-          <w:szCs w:val="24"/>
-          <w:lang w:eastAsia="en-GB"/>
-        </w:rPr>
-        <w:t xml:space="preserve">”, </w:t>
-      </w:r>
-      <w:proofErr w:type="spellStart"/>
-      <w:r>
-        <w:rPr>
-          <w:sz w:val="24"/>
-          <w:szCs w:val="24"/>
-          <w:lang w:eastAsia="en-GB"/>
-        </w:rPr>
-        <w:t>RpcTarget.Allbuffered</w:t>
-      </w:r>
-      <w:proofErr w:type="spellEnd"/>
-      <w:r>
-        <w:rPr>
-          <w:sz w:val="24"/>
-          <w:szCs w:val="24"/>
-          <w:lang w:eastAsia="en-GB"/>
-        </w:rPr>
-        <w:t xml:space="preserve">); can apply, where buffered instructs the call to wait and ensure </w:t>
+        <w:t>[Insert diagram similar to this, but to illustrate how a client creates and sends an RPC call]</w:t>
+      </w:r>
+    </w:p>
+    <w:p>
+      <w:pPr>
+        <w:rPr>
+          <w:szCs w:val="24"/>
+          <w:lang w:eastAsia="en-GB"/>
+        </w:rPr>
+      </w:pPr>
+      <w:r>
+        <w:rPr>
+          <w:szCs w:val="24"/>
+          <w:lang w:eastAsia="en-GB"/>
+        </w:rPr>
+        <w:t xml:space="preserve">For example, when a new turn is loaded, the client of the previous turn will call photonView.RPC(“InitiateNextTurn”, RpcTarget.ALL); where the photon view is the ID of the player/client invoking the message, InititateNextTurn is the function the client is telling all other clients to run, and RpcTarget.ALL represents all other connected clients. For larger games, it’s possible to pass in the client’s particular photon ID here such that you only communicate with one client, and not all. </w:t>
+      </w:r>
+    </w:p>
+    <w:p>
+      <w:pPr>
+        <w:rPr>
+          <w:szCs w:val="24"/>
+          <w:lang w:eastAsia="en-GB"/>
+        </w:rPr>
+      </w:pPr>
+      <w:r>
+        <w:rPr>
+          <w:szCs w:val="24"/>
+          <w:lang w:eastAsia="en-GB"/>
+        </w:rPr>
+        <w:t xml:space="preserve">Furthermore, if the master client who was to begin the game was to invoke photonView.RPC(“BeginGame”, RpcTarget.Allbuffered); can apply, where buffered instructs the call to wait and ensure </w:t>
       </w:r>
       <w:r>
         <w:rPr>
           <w:b/>
           <w:bCs/>
-          <w:sz w:val="24"/>
           <w:szCs w:val="24"/>
           <w:lang w:eastAsia="en-GB"/>
         </w:rPr>
@@ -2874,7 +3265,6 @@
       </w:r>
       <w:r>
         <w:rPr>
-          <w:sz w:val="24"/>
           <w:szCs w:val="24"/>
           <w:lang w:eastAsia="en-GB"/>
         </w:rPr>
@@ -2884,7 +3274,6 @@
     <w:p>
       <w:pPr>
         <w:rPr>
-          <w:sz w:val="24"/>
           <w:szCs w:val="24"/>
           <w:lang w:eastAsia="en-GB"/>
         </w:rPr>
@@ -2908,14 +3297,12 @@
     <w:p>
       <w:pPr>
         <w:rPr>
-          <w:sz w:val="24"/>
-          <w:szCs w:val="24"/>
-          <w:lang w:eastAsia="en-GB"/>
-        </w:rPr>
-      </w:pPr>
-      <w:r>
-        <w:rPr>
-          <w:sz w:val="24"/>
+          <w:szCs w:val="24"/>
+          <w:lang w:eastAsia="en-GB"/>
+        </w:rPr>
+      </w:pPr>
+      <w:r>
+        <w:rPr>
           <w:szCs w:val="24"/>
           <w:lang w:eastAsia="en-GB"/>
         </w:rPr>
@@ -2923,7 +3310,6 @@
       </w:r>
       <w:r>
         <w:rPr>
-          <w:sz w:val="24"/>
           <w:szCs w:val="24"/>
           <w:lang w:eastAsia="en-GB"/>
         </w:rPr>
@@ -2933,14 +3319,12 @@
     <w:p>
       <w:pPr>
         <w:rPr>
-          <w:sz w:val="24"/>
-          <w:szCs w:val="24"/>
-          <w:lang w:eastAsia="en-GB"/>
-        </w:rPr>
-      </w:pPr>
-      <w:r>
-        <w:rPr>
-          <w:sz w:val="24"/>
+          <w:szCs w:val="24"/>
+          <w:lang w:eastAsia="en-GB"/>
+        </w:rPr>
+      </w:pPr>
+      <w:r>
+        <w:rPr>
           <w:szCs w:val="24"/>
           <w:lang w:eastAsia="en-GB"/>
         </w:rPr>
@@ -2948,17 +3332,15 @@
       </w:r>
       <w:r>
         <w:rPr>
-          <w:sz w:val="24"/>
           <w:szCs w:val="24"/>
           <w:lang w:eastAsia="en-GB"/>
         </w:rPr>
         <w:t>Essentially, the current tile the unit on is processed first, then each neighbouring node outwards (in all directions) is processed (if applicable) and only processed once – in a breadth first search like manor. [</w:t>
       </w:r>
-      <w:hyperlink r:id="rId19" w:history="1">
+      <w:hyperlink r:id="rId27" w:history="1">
         <w:r>
           <w:rPr>
             <w:rStyle w:val="Hyperlink"/>
-            <w:sz w:val="24"/>
             <w:szCs w:val="24"/>
             <w:lang w:eastAsia="en-GB"/>
           </w:rPr>
@@ -2967,7 +3349,6 @@
       </w:hyperlink>
       <w:r>
         <w:rPr>
-          <w:sz w:val="24"/>
           <w:szCs w:val="24"/>
           <w:lang w:eastAsia="en-GB"/>
         </w:rPr>
@@ -2982,14 +3363,12 @@
           <w:numId w:val="13"/>
         </w:numPr>
         <w:rPr>
-          <w:sz w:val="24"/>
-          <w:szCs w:val="24"/>
-          <w:lang w:eastAsia="en-GB"/>
-        </w:rPr>
-      </w:pPr>
-      <w:r>
-        <w:rPr>
-          <w:sz w:val="24"/>
+          <w:szCs w:val="24"/>
+          <w:lang w:eastAsia="en-GB"/>
+        </w:rPr>
+      </w:pPr>
+      <w:r>
+        <w:rPr>
           <w:szCs w:val="24"/>
           <w:lang w:eastAsia="en-GB"/>
         </w:rPr>
@@ -3004,14 +3383,12 @@
           <w:numId w:val="13"/>
         </w:numPr>
         <w:rPr>
-          <w:sz w:val="24"/>
-          <w:szCs w:val="24"/>
-          <w:lang w:eastAsia="en-GB"/>
-        </w:rPr>
-      </w:pPr>
-      <w:r>
-        <w:rPr>
-          <w:sz w:val="24"/>
+          <w:szCs w:val="24"/>
+          <w:lang w:eastAsia="en-GB"/>
+        </w:rPr>
+      </w:pPr>
+      <w:r>
+        <w:rPr>
           <w:szCs w:val="24"/>
           <w:lang w:eastAsia="en-GB"/>
         </w:rPr>
@@ -3026,14 +3403,12 @@
           <w:numId w:val="13"/>
         </w:numPr>
         <w:rPr>
-          <w:sz w:val="24"/>
-          <w:szCs w:val="24"/>
-          <w:lang w:eastAsia="en-GB"/>
-        </w:rPr>
-      </w:pPr>
-      <w:r>
-        <w:rPr>
-          <w:sz w:val="24"/>
+          <w:szCs w:val="24"/>
+          <w:lang w:eastAsia="en-GB"/>
+        </w:rPr>
+      </w:pPr>
+      <w:r>
+        <w:rPr>
           <w:szCs w:val="24"/>
           <w:lang w:eastAsia="en-GB"/>
         </w:rPr>
@@ -3048,14 +3423,12 @@
           <w:numId w:val="13"/>
         </w:numPr>
         <w:rPr>
-          <w:sz w:val="24"/>
-          <w:szCs w:val="24"/>
-          <w:lang w:eastAsia="en-GB"/>
-        </w:rPr>
-      </w:pPr>
-      <w:r>
-        <w:rPr>
-          <w:sz w:val="24"/>
+          <w:szCs w:val="24"/>
+          <w:lang w:eastAsia="en-GB"/>
+        </w:rPr>
+      </w:pPr>
+      <w:r>
+        <w:rPr>
           <w:szCs w:val="24"/>
           <w:lang w:eastAsia="en-GB"/>
         </w:rPr>
@@ -3070,26 +3443,16 @@
           <w:numId w:val="13"/>
         </w:numPr>
         <w:rPr>
-          <w:sz w:val="24"/>
-          <w:szCs w:val="24"/>
-          <w:lang w:eastAsia="en-GB"/>
-        </w:rPr>
-      </w:pPr>
-      <w:r>
-        <w:rPr>
-          <w:sz w:val="24"/>
-          <w:szCs w:val="24"/>
-          <w:lang w:eastAsia="en-GB"/>
-        </w:rPr>
-        <w:t xml:space="preserve">We </w:t>
-      </w:r>
-      <w:r>
-        <w:rPr>
-          <w:sz w:val="24"/>
-          <w:szCs w:val="24"/>
-          <w:lang w:eastAsia="en-GB"/>
-        </w:rPr>
-        <w:t>first enqueue the current tile to a Queue of tiles that need to be explored</w:t>
+          <w:szCs w:val="24"/>
+          <w:lang w:eastAsia="en-GB"/>
+        </w:rPr>
+      </w:pPr>
+      <w:r>
+        <w:rPr>
+          <w:szCs w:val="24"/>
+          <w:lang w:eastAsia="en-GB"/>
+        </w:rPr>
+        <w:t>We first enqueue the current tile to a Queue of tiles that need to be explored</w:t>
       </w:r>
     </w:p>
     <w:p>
@@ -3100,14 +3463,12 @@
           <w:numId w:val="13"/>
         </w:numPr>
         <w:rPr>
-          <w:sz w:val="24"/>
-          <w:szCs w:val="24"/>
-          <w:lang w:eastAsia="en-GB"/>
-        </w:rPr>
-      </w:pPr>
-      <w:r>
-        <w:rPr>
-          <w:sz w:val="24"/>
+          <w:szCs w:val="24"/>
+          <w:lang w:eastAsia="en-GB"/>
+        </w:rPr>
+      </w:pPr>
+      <w:r>
+        <w:rPr>
           <w:szCs w:val="24"/>
           <w:lang w:eastAsia="en-GB"/>
         </w:rPr>
@@ -3122,14 +3483,12 @@
           <w:numId w:val="13"/>
         </w:numPr>
         <w:rPr>
-          <w:sz w:val="24"/>
-          <w:szCs w:val="24"/>
-          <w:lang w:eastAsia="en-GB"/>
-        </w:rPr>
-      </w:pPr>
-      <w:r>
-        <w:rPr>
-          <w:sz w:val="24"/>
+          <w:szCs w:val="24"/>
+          <w:lang w:eastAsia="en-GB"/>
+        </w:rPr>
+      </w:pPr>
+      <w:r>
+        <w:rPr>
           <w:szCs w:val="24"/>
           <w:lang w:eastAsia="en-GB"/>
         </w:rPr>
@@ -3144,26 +3503,24 @@
           <w:numId w:val="13"/>
         </w:numPr>
         <w:rPr>
-          <w:sz w:val="24"/>
-          <w:szCs w:val="24"/>
-          <w:lang w:eastAsia="en-GB"/>
-        </w:rPr>
-      </w:pPr>
-      <w:commentRangeStart w:id="2"/>
-      <w:r>
-        <w:rPr>
-          <w:sz w:val="24"/>
+          <w:szCs w:val="24"/>
+          <w:lang w:eastAsia="en-GB"/>
+        </w:rPr>
+      </w:pPr>
+      <w:commentRangeStart w:id="3"/>
+      <w:r>
+        <w:rPr>
           <w:szCs w:val="24"/>
           <w:lang w:eastAsia="en-GB"/>
         </w:rPr>
         <w:t>If this ever reached 0, then we would be in a position where we had no legal moves (surrounding by a block in all 4 movement directions)</w:t>
       </w:r>
-      <w:commentRangeEnd w:id="2"/>
+      <w:commentRangeEnd w:id="3"/>
       <w:r>
         <w:rPr>
           <w:rStyle w:val="CommentReference"/>
         </w:rPr>
-        <w:commentReference w:id="2"/>
+        <w:commentReference w:id="3"/>
       </w:r>
     </w:p>
     <w:p>
@@ -3174,14 +3531,12 @@
           <w:numId w:val="13"/>
         </w:numPr>
         <w:rPr>
-          <w:sz w:val="24"/>
-          <w:szCs w:val="24"/>
-          <w:lang w:eastAsia="en-GB"/>
-        </w:rPr>
-      </w:pPr>
-      <w:r>
-        <w:rPr>
-          <w:sz w:val="24"/>
+          <w:szCs w:val="24"/>
+          <w:lang w:eastAsia="en-GB"/>
+        </w:rPr>
+      </w:pPr>
+      <w:r>
+        <w:rPr>
           <w:szCs w:val="24"/>
           <w:lang w:eastAsia="en-GB"/>
         </w:rPr>
@@ -3196,14 +3551,12 @@
           <w:numId w:val="13"/>
         </w:numPr>
         <w:rPr>
-          <w:sz w:val="24"/>
-          <w:szCs w:val="24"/>
-          <w:lang w:eastAsia="en-GB"/>
-        </w:rPr>
-      </w:pPr>
-      <w:r>
-        <w:rPr>
-          <w:sz w:val="24"/>
+          <w:szCs w:val="24"/>
+          <w:lang w:eastAsia="en-GB"/>
+        </w:rPr>
+      </w:pPr>
+      <w:r>
+        <w:rPr>
           <w:szCs w:val="24"/>
           <w:lang w:eastAsia="en-GB"/>
         </w:rPr>
@@ -3218,14 +3571,12 @@
           <w:numId w:val="13"/>
         </w:numPr>
         <w:rPr>
-          <w:sz w:val="24"/>
-          <w:szCs w:val="24"/>
-          <w:lang w:eastAsia="en-GB"/>
-        </w:rPr>
-      </w:pPr>
-      <w:r>
-        <w:rPr>
-          <w:sz w:val="24"/>
+          <w:szCs w:val="24"/>
+          <w:lang w:eastAsia="en-GB"/>
+        </w:rPr>
+      </w:pPr>
+      <w:r>
+        <w:rPr>
           <w:szCs w:val="24"/>
           <w:lang w:eastAsia="en-GB"/>
         </w:rPr>
@@ -3241,14 +3592,12 @@
           <w:numId w:val="13"/>
         </w:numPr>
         <w:rPr>
-          <w:sz w:val="24"/>
-          <w:szCs w:val="24"/>
-          <w:lang w:eastAsia="en-GB"/>
-        </w:rPr>
-      </w:pPr>
-      <w:r>
-        <w:rPr>
-          <w:sz w:val="24"/>
+          <w:szCs w:val="24"/>
+          <w:lang w:eastAsia="en-GB"/>
+        </w:rPr>
+      </w:pPr>
+      <w:r>
+        <w:rPr>
           <w:szCs w:val="24"/>
           <w:lang w:eastAsia="en-GB"/>
         </w:rPr>
@@ -3263,26 +3612,24 @@
           <w:numId w:val="13"/>
         </w:numPr>
         <w:rPr>
-          <w:sz w:val="24"/>
-          <w:szCs w:val="24"/>
-          <w:lang w:eastAsia="en-GB"/>
-        </w:rPr>
-      </w:pPr>
-      <w:commentRangeStart w:id="3"/>
-      <w:r>
-        <w:rPr>
-          <w:sz w:val="24"/>
+          <w:szCs w:val="24"/>
+          <w:lang w:eastAsia="en-GB"/>
+        </w:rPr>
+      </w:pPr>
+      <w:commentRangeStart w:id="4"/>
+      <w:r>
+        <w:rPr>
           <w:szCs w:val="24"/>
           <w:lang w:eastAsia="en-GB"/>
         </w:rPr>
         <w:t>We then mark this child node as visited, as set its distance as 1 + the distance of the previous tile</w:t>
       </w:r>
-      <w:commentRangeEnd w:id="3"/>
+      <w:commentRangeEnd w:id="4"/>
       <w:r>
         <w:rPr>
           <w:rStyle w:val="CommentReference"/>
         </w:rPr>
-        <w:commentReference w:id="3"/>
+        <w:commentReference w:id="4"/>
       </w:r>
     </w:p>
     <w:p>
@@ -3352,7 +3699,7 @@
           <w:szCs w:val="26"/>
           <w:lang w:eastAsia="en-GB"/>
         </w:rPr>
-        <w:t>ParallelSync</w:t>
+        <w:t xml:space="preserve">ParallelSync </w:t>
       </w:r>
       <w:r>
         <w:rPr>
@@ -3362,27 +3709,7 @@
           <w:szCs w:val="26"/>
           <w:lang w:eastAsia="en-GB"/>
         </w:rPr>
-        <w:t xml:space="preserve"> </w:t>
-      </w:r>
-      <w:r>
-        <w:rPr>
-          <w:rFonts w:ascii="Calibri" w:eastAsia="Times New Roman" w:hAnsi="Calibri" w:cs="Calibri"/>
-          <w:color w:val="2F5496"/>
-          <w:sz w:val="26"/>
-          <w:szCs w:val="26"/>
-          <w:lang w:eastAsia="en-GB"/>
-        </w:rPr>
-        <w:t>for</w:t>
-      </w:r>
-      <w:r>
-        <w:rPr>
-          <w:rFonts w:ascii="Calibri" w:eastAsia="Times New Roman" w:hAnsi="Calibri" w:cs="Calibri"/>
-          <w:color w:val="2F5496"/>
-          <w:sz w:val="26"/>
-          <w:szCs w:val="26"/>
-          <w:lang w:eastAsia="en-GB"/>
-        </w:rPr>
-        <w:t xml:space="preserve"> Quick Builds / Debugging</w:t>
+        <w:t>for Quick Builds / Debugging</w:t>
       </w:r>
     </w:p>
     <w:p>
@@ -3392,7 +3719,6 @@
         <w:rPr>
           <w:rFonts w:ascii="Calibri" w:eastAsia="Times New Roman" w:hAnsi="Calibri" w:cs="Calibri"/>
           <w:color w:val="000000"/>
-          <w:sz w:val="24"/>
           <w:szCs w:val="24"/>
           <w:lang w:eastAsia="en-GB"/>
         </w:rPr>
@@ -3411,12 +3737,11 @@
           <w:lang w:eastAsia="en-GB"/>
         </w:rPr>
       </w:pPr>
-      <w:hyperlink r:id="rId20" w:history="1">
+      <w:hyperlink r:id="rId28" w:history="1">
         <w:r>
           <w:rPr>
             <w:rStyle w:val="Hyperlink"/>
             <w:rFonts w:ascii="Calibri" w:eastAsia="Times New Roman" w:hAnsi="Calibri" w:cs="Calibri"/>
-            <w:sz w:val="24"/>
             <w:szCs w:val="24"/>
             <w:lang w:eastAsia="en-GB"/>
           </w:rPr>
@@ -3427,7 +3752,6 @@
         <w:rPr>
           <w:rFonts w:ascii="Calibri" w:eastAsia="Times New Roman" w:hAnsi="Calibri" w:cs="Calibri"/>
           <w:color w:val="000000"/>
-          <w:sz w:val="24"/>
           <w:szCs w:val="24"/>
           <w:lang w:eastAsia="en-GB"/>
         </w:rPr>
@@ -3486,7 +3810,6 @@
         <w:jc w:val="both"/>
         <w:rPr>
           <w:rFonts w:ascii="Times New Roman" w:eastAsia="Times New Roman" w:hAnsi="Times New Roman" w:cs="Times New Roman"/>
-          <w:sz w:val="24"/>
           <w:szCs w:val="24"/>
           <w:lang w:eastAsia="en-GB"/>
         </w:rPr>
@@ -3504,7 +3827,6 @@
         <w:rPr>
           <w:rFonts w:ascii="Calibri" w:eastAsia="Times New Roman" w:hAnsi="Calibri" w:cs="Calibri"/>
           <w:color w:val="000000"/>
-          <w:sz w:val="24"/>
           <w:szCs w:val="24"/>
           <w:lang w:eastAsia="en-GB"/>
         </w:rPr>
@@ -3513,7 +3835,6 @@
         <w:rPr>
           <w:rFonts w:ascii="Calibri" w:eastAsia="Times New Roman" w:hAnsi="Calibri" w:cs="Calibri"/>
           <w:color w:val="000000"/>
-          <w:sz w:val="24"/>
           <w:szCs w:val="24"/>
           <w:lang w:eastAsia="en-GB"/>
         </w:rPr>
@@ -3532,7 +3853,6 @@
         <w:rPr>
           <w:rFonts w:ascii="Calibri" w:eastAsia="Times New Roman" w:hAnsi="Calibri" w:cs="Calibri"/>
           <w:color w:val="000000"/>
-          <w:sz w:val="24"/>
           <w:szCs w:val="24"/>
           <w:lang w:eastAsia="en-GB"/>
         </w:rPr>
@@ -3541,7 +3861,6 @@
         <w:rPr>
           <w:rFonts w:ascii="Calibri" w:eastAsia="Times New Roman" w:hAnsi="Calibri" w:cs="Calibri"/>
           <w:color w:val="000000"/>
-          <w:sz w:val="24"/>
           <w:szCs w:val="24"/>
           <w:lang w:eastAsia="en-GB"/>
         </w:rPr>
@@ -3553,7 +3872,6 @@
         <w:spacing w:after="0" w:line="240" w:lineRule="auto"/>
         <w:rPr>
           <w:rFonts w:ascii="Times New Roman" w:eastAsia="Times New Roman" w:hAnsi="Times New Roman" w:cs="Times New Roman"/>
-          <w:sz w:val="24"/>
           <w:szCs w:val="24"/>
           <w:lang w:eastAsia="en-GB"/>
         </w:rPr>
@@ -3596,7 +3914,6 @@
         <w:rPr>
           <w:rFonts w:ascii="Calibri" w:eastAsia="Times New Roman" w:hAnsi="Calibri" w:cs="Calibri"/>
           <w:color w:val="000000"/>
-          <w:sz w:val="24"/>
           <w:szCs w:val="24"/>
           <w:lang w:eastAsia="en-GB"/>
         </w:rPr>
@@ -3605,7 +3922,6 @@
         <w:rPr>
           <w:rFonts w:ascii="Calibri" w:eastAsia="Times New Roman" w:hAnsi="Calibri" w:cs="Calibri"/>
           <w:color w:val="000000"/>
-          <w:sz w:val="24"/>
           <w:szCs w:val="24"/>
           <w:lang w:eastAsia="en-GB"/>
         </w:rPr>
@@ -3624,7 +3940,6 @@
         <w:rPr>
           <w:rFonts w:ascii="Calibri" w:eastAsia="Times New Roman" w:hAnsi="Calibri" w:cs="Calibri"/>
           <w:color w:val="000000"/>
-          <w:sz w:val="24"/>
           <w:szCs w:val="24"/>
           <w:lang w:eastAsia="en-GB"/>
         </w:rPr>
@@ -3633,7 +3948,6 @@
         <w:rPr>
           <w:rFonts w:ascii="Calibri" w:eastAsia="Times New Roman" w:hAnsi="Calibri" w:cs="Calibri"/>
           <w:color w:val="000000"/>
-          <w:sz w:val="24"/>
           <w:szCs w:val="24"/>
           <w:lang w:eastAsia="en-GB"/>
         </w:rPr>
@@ -3645,7 +3959,6 @@
         <w:spacing w:after="0" w:line="240" w:lineRule="auto"/>
         <w:rPr>
           <w:rFonts w:ascii="Times New Roman" w:eastAsia="Times New Roman" w:hAnsi="Times New Roman" w:cs="Times New Roman"/>
-          <w:sz w:val="24"/>
           <w:szCs w:val="24"/>
           <w:lang w:eastAsia="en-GB"/>
         </w:rPr>
@@ -3688,7 +4001,6 @@
         <w:rPr>
           <w:rFonts w:ascii="Calibri" w:eastAsia="Times New Roman" w:hAnsi="Calibri" w:cs="Calibri"/>
           <w:color w:val="000000"/>
-          <w:sz w:val="24"/>
           <w:szCs w:val="24"/>
           <w:lang w:eastAsia="en-GB"/>
         </w:rPr>
@@ -3697,7 +4009,6 @@
         <w:rPr>
           <w:rFonts w:ascii="Calibri" w:eastAsia="Times New Roman" w:hAnsi="Calibri" w:cs="Calibri"/>
           <w:color w:val="000000"/>
-          <w:sz w:val="24"/>
           <w:szCs w:val="24"/>
           <w:lang w:eastAsia="en-GB"/>
         </w:rPr>
@@ -3716,7 +4027,6 @@
         <w:rPr>
           <w:rFonts w:ascii="Calibri" w:eastAsia="Times New Roman" w:hAnsi="Calibri" w:cs="Calibri"/>
           <w:color w:val="000000"/>
-          <w:sz w:val="24"/>
           <w:szCs w:val="24"/>
           <w:lang w:eastAsia="en-GB"/>
         </w:rPr>
@@ -3725,7 +4035,6 @@
         <w:rPr>
           <w:rFonts w:ascii="Calibri" w:eastAsia="Times New Roman" w:hAnsi="Calibri" w:cs="Calibri"/>
           <w:color w:val="000000"/>
-          <w:sz w:val="24"/>
           <w:szCs w:val="24"/>
           <w:lang w:eastAsia="en-GB"/>
         </w:rPr>
@@ -3737,7 +4046,6 @@
         <w:spacing w:after="0" w:line="240" w:lineRule="auto"/>
         <w:rPr>
           <w:rFonts w:ascii="Times New Roman" w:eastAsia="Times New Roman" w:hAnsi="Times New Roman" w:cs="Times New Roman"/>
-          <w:sz w:val="24"/>
           <w:szCs w:val="24"/>
           <w:lang w:eastAsia="en-GB"/>
         </w:rPr>
@@ -3765,20 +4073,8 @@
           <w:szCs w:val="26"/>
           <w:lang w:eastAsia="en-GB"/>
         </w:rPr>
-        <w:t xml:space="preserve">UI / Interface Testing </w:t>
-      </w:r>
-      <w:proofErr w:type="spellStart"/>
-      <w:r>
-        <w:rPr>
-          <w:rFonts w:ascii="Calibri" w:eastAsia="Times New Roman" w:hAnsi="Calibri" w:cs="Calibri"/>
-          <w:color w:val="2F5496"/>
-          <w:sz w:val="26"/>
-          <w:szCs w:val="26"/>
-          <w:lang w:eastAsia="en-GB"/>
-        </w:rPr>
-        <w:t>Testing</w:t>
-      </w:r>
-      <w:proofErr w:type="spellEnd"/>
+        <w:t>UI / Interface Testing Testing</w:t>
+      </w:r>
     </w:p>
     <w:p>
       <w:pPr>
@@ -3792,7 +4088,6 @@
         <w:rPr>
           <w:rFonts w:ascii="Calibri" w:eastAsia="Times New Roman" w:hAnsi="Calibri" w:cs="Calibri"/>
           <w:color w:val="000000"/>
-          <w:sz w:val="24"/>
           <w:szCs w:val="24"/>
           <w:lang w:eastAsia="en-GB"/>
         </w:rPr>
@@ -3801,7 +4096,6 @@
         <w:rPr>
           <w:rFonts w:ascii="Calibri" w:eastAsia="Times New Roman" w:hAnsi="Calibri" w:cs="Calibri"/>
           <w:color w:val="000000"/>
-          <w:sz w:val="24"/>
           <w:szCs w:val="24"/>
           <w:lang w:eastAsia="en-GB"/>
         </w:rPr>
@@ -3813,7 +4107,6 @@
         <w:spacing w:after="0" w:line="240" w:lineRule="auto"/>
         <w:rPr>
           <w:rFonts w:ascii="Times New Roman" w:eastAsia="Times New Roman" w:hAnsi="Times New Roman" w:cs="Times New Roman"/>
-          <w:sz w:val="24"/>
           <w:szCs w:val="24"/>
           <w:lang w:eastAsia="en-GB"/>
         </w:rPr>
@@ -3824,7 +4117,6 @@
         <w:spacing w:after="0" w:line="240" w:lineRule="auto"/>
         <w:rPr>
           <w:rFonts w:ascii="Times New Roman" w:eastAsia="Times New Roman" w:hAnsi="Times New Roman" w:cs="Times New Roman"/>
-          <w:sz w:val="24"/>
           <w:szCs w:val="24"/>
           <w:lang w:eastAsia="en-GB"/>
         </w:rPr>
@@ -3867,7 +4159,6 @@
         <w:rPr>
           <w:rFonts w:ascii="Calibri" w:eastAsia="Times New Roman" w:hAnsi="Calibri" w:cs="Calibri"/>
           <w:color w:val="000000"/>
-          <w:sz w:val="24"/>
           <w:szCs w:val="24"/>
           <w:lang w:eastAsia="en-GB"/>
         </w:rPr>
@@ -3876,7 +4167,6 @@
         <w:rPr>
           <w:rFonts w:ascii="Calibri" w:eastAsia="Times New Roman" w:hAnsi="Calibri" w:cs="Calibri"/>
           <w:color w:val="000000"/>
-          <w:sz w:val="24"/>
           <w:szCs w:val="24"/>
           <w:lang w:eastAsia="en-GB"/>
         </w:rPr>
@@ -3895,7 +4185,6 @@
         <w:rPr>
           <w:rFonts w:ascii="Calibri" w:eastAsia="Times New Roman" w:hAnsi="Calibri" w:cs="Calibri"/>
           <w:color w:val="000000"/>
-          <w:sz w:val="24"/>
           <w:szCs w:val="24"/>
           <w:lang w:eastAsia="en-GB"/>
         </w:rPr>
@@ -3904,7 +4193,6 @@
         <w:rPr>
           <w:rFonts w:ascii="Calibri" w:eastAsia="Times New Roman" w:hAnsi="Calibri" w:cs="Calibri"/>
           <w:color w:val="000000"/>
-          <w:sz w:val="24"/>
           <w:szCs w:val="24"/>
           <w:lang w:eastAsia="en-GB"/>
         </w:rPr>
@@ -3923,7 +4211,6 @@
         <w:rPr>
           <w:rFonts w:ascii="Calibri" w:eastAsia="Times New Roman" w:hAnsi="Calibri" w:cs="Calibri"/>
           <w:color w:val="000000"/>
-          <w:sz w:val="24"/>
           <w:szCs w:val="24"/>
           <w:lang w:eastAsia="en-GB"/>
         </w:rPr>
@@ -3932,7 +4219,6 @@
         <w:rPr>
           <w:rFonts w:ascii="Calibri" w:eastAsia="Times New Roman" w:hAnsi="Calibri" w:cs="Calibri"/>
           <w:color w:val="000000"/>
-          <w:sz w:val="24"/>
           <w:szCs w:val="24"/>
           <w:lang w:eastAsia="en-GB"/>
         </w:rPr>
@@ -3953,7 +4239,6 @@
           <w:b/>
           <w:bCs/>
           <w:color w:val="000000"/>
-          <w:sz w:val="24"/>
           <w:szCs w:val="24"/>
           <w:lang w:eastAsia="en-GB"/>
         </w:rPr>
@@ -3964,37 +4249,10 @@
           <w:b/>
           <w:bCs/>
           <w:color w:val="000000"/>
-          <w:sz w:val="24"/>
-          <w:szCs w:val="24"/>
-          <w:lang w:eastAsia="en-GB"/>
-        </w:rPr>
-        <w:t xml:space="preserve">Loading testing, </w:t>
-      </w:r>
-      <w:proofErr w:type="spellStart"/>
-      <w:r>
-        <w:rPr>
-          <w:rFonts w:ascii="Calibri" w:eastAsia="Times New Roman" w:hAnsi="Calibri" w:cs="Calibri"/>
-          <w:b/>
-          <w:bCs/>
-          <w:color w:val="000000"/>
-          <w:sz w:val="24"/>
-          <w:szCs w:val="24"/>
-          <w:lang w:eastAsia="en-GB"/>
-        </w:rPr>
-        <w:t>tho</w:t>
-      </w:r>
-      <w:proofErr w:type="spellEnd"/>
-      <w:r>
-        <w:rPr>
-          <w:rFonts w:ascii="Calibri" w:eastAsia="Times New Roman" w:hAnsi="Calibri" w:cs="Calibri"/>
-          <w:b/>
-          <w:bCs/>
-          <w:color w:val="000000"/>
-          <w:sz w:val="24"/>
-          <w:szCs w:val="24"/>
-          <w:lang w:eastAsia="en-GB"/>
-        </w:rPr>
-        <w:t xml:space="preserve"> we only have 20 CCU limit anyway</w:t>
+          <w:szCs w:val="24"/>
+          <w:lang w:eastAsia="en-GB"/>
+        </w:rPr>
+        <w:t>Loading testing, tho we only have 20 CCU limit anyway</w:t>
       </w:r>
     </w:p>
     <w:p>
@@ -4002,7 +4260,6 @@
         <w:spacing w:after="0" w:line="240" w:lineRule="auto"/>
         <w:rPr>
           <w:rFonts w:ascii="Times New Roman" w:eastAsia="Times New Roman" w:hAnsi="Times New Roman" w:cs="Times New Roman"/>
-          <w:sz w:val="24"/>
           <w:szCs w:val="24"/>
           <w:lang w:eastAsia="en-GB"/>
         </w:rPr>
@@ -4045,7 +4302,6 @@
         <w:rPr>
           <w:rFonts w:ascii="Calibri" w:eastAsia="Times New Roman" w:hAnsi="Calibri" w:cs="Calibri"/>
           <w:color w:val="000000"/>
-          <w:sz w:val="24"/>
           <w:szCs w:val="24"/>
           <w:lang w:eastAsia="en-GB"/>
         </w:rPr>
@@ -4054,7 +4310,6 @@
         <w:rPr>
           <w:rFonts w:ascii="Calibri" w:eastAsia="Times New Roman" w:hAnsi="Calibri" w:cs="Calibri"/>
           <w:color w:val="000000"/>
-          <w:sz w:val="24"/>
           <w:szCs w:val="24"/>
           <w:lang w:eastAsia="en-GB"/>
         </w:rPr>
@@ -4075,7 +4330,6 @@
           <w:b/>
           <w:bCs/>
           <w:color w:val="000000"/>
-          <w:sz w:val="24"/>
           <w:szCs w:val="24"/>
           <w:lang w:eastAsia="en-GB"/>
         </w:rPr>
@@ -4086,7 +4340,6 @@
           <w:b/>
           <w:bCs/>
           <w:color w:val="000000"/>
-          <w:sz w:val="24"/>
           <w:szCs w:val="24"/>
           <w:lang w:eastAsia="en-GB"/>
         </w:rPr>
@@ -4099,7 +4352,6 @@
         <w:spacing w:after="0" w:line="240" w:lineRule="auto"/>
         <w:rPr>
           <w:rFonts w:ascii="Times New Roman" w:eastAsia="Times New Roman" w:hAnsi="Times New Roman" w:cs="Times New Roman"/>
-          <w:sz w:val="24"/>
           <w:szCs w:val="24"/>
           <w:lang w:eastAsia="en-GB"/>
         </w:rPr>
@@ -4142,7 +4394,6 @@
         <w:rPr>
           <w:rFonts w:ascii="Calibri" w:eastAsia="Times New Roman" w:hAnsi="Calibri" w:cs="Calibri"/>
           <w:color w:val="000000"/>
-          <w:sz w:val="24"/>
           <w:szCs w:val="24"/>
           <w:lang w:eastAsia="en-GB"/>
         </w:rPr>
@@ -4151,7 +4402,6 @@
         <w:rPr>
           <w:rFonts w:ascii="Calibri" w:eastAsia="Times New Roman" w:hAnsi="Calibri" w:cs="Calibri"/>
           <w:color w:val="000000"/>
-          <w:sz w:val="24"/>
           <w:szCs w:val="24"/>
           <w:lang w:eastAsia="en-GB"/>
         </w:rPr>
@@ -4163,7 +4413,6 @@
         <w:spacing w:after="240" w:line="240" w:lineRule="auto"/>
         <w:rPr>
           <w:rFonts w:ascii="Times New Roman" w:eastAsia="Times New Roman" w:hAnsi="Times New Roman" w:cs="Times New Roman"/>
-          <w:sz w:val="24"/>
           <w:szCs w:val="24"/>
           <w:lang w:eastAsia="en-GB"/>
         </w:rPr>
@@ -4171,7 +4420,6 @@
       <w:r>
         <w:rPr>
           <w:rFonts w:ascii="Times New Roman" w:eastAsia="Times New Roman" w:hAnsi="Times New Roman" w:cs="Times New Roman"/>
-          <w:sz w:val="24"/>
           <w:szCs w:val="24"/>
           <w:lang w:eastAsia="en-GB"/>
         </w:rPr>
@@ -4180,7 +4428,6 @@
       <w:r>
         <w:rPr>
           <w:rFonts w:ascii="Times New Roman" w:eastAsia="Times New Roman" w:hAnsi="Times New Roman" w:cs="Times New Roman"/>
-          <w:sz w:val="24"/>
           <w:szCs w:val="24"/>
           <w:lang w:eastAsia="en-GB"/>
         </w:rPr>
@@ -4243,7 +4490,6 @@
         <w:spacing w:after="0" w:line="240" w:lineRule="auto"/>
         <w:rPr>
           <w:rFonts w:ascii="Times New Roman" w:eastAsia="Times New Roman" w:hAnsi="Times New Roman" w:cs="Times New Roman"/>
-          <w:sz w:val="24"/>
           <w:szCs w:val="24"/>
           <w:lang w:eastAsia="en-GB"/>
         </w:rPr>
@@ -4286,7 +4532,6 @@
         <w:rPr>
           <w:rFonts w:ascii="Calibri" w:eastAsia="Times New Roman" w:hAnsi="Calibri" w:cs="Calibri"/>
           <w:color w:val="000000"/>
-          <w:sz w:val="24"/>
           <w:szCs w:val="24"/>
           <w:lang w:eastAsia="en-GB"/>
         </w:rPr>
@@ -4295,7 +4540,6 @@
         <w:rPr>
           <w:rFonts w:ascii="Calibri" w:eastAsia="Times New Roman" w:hAnsi="Calibri" w:cs="Calibri"/>
           <w:color w:val="000000"/>
-          <w:sz w:val="24"/>
           <w:szCs w:val="24"/>
           <w:lang w:eastAsia="en-GB"/>
         </w:rPr>
@@ -4314,7 +4558,6 @@
         <w:rPr>
           <w:rFonts w:ascii="Calibri" w:eastAsia="Times New Roman" w:hAnsi="Calibri" w:cs="Calibri"/>
           <w:color w:val="000000"/>
-          <w:sz w:val="24"/>
           <w:szCs w:val="24"/>
           <w:lang w:eastAsia="en-GB"/>
         </w:rPr>
@@ -4323,33 +4566,10 @@
         <w:rPr>
           <w:rFonts w:ascii="Calibri" w:eastAsia="Times New Roman" w:hAnsi="Calibri" w:cs="Calibri"/>
           <w:color w:val="000000"/>
-          <w:sz w:val="24"/>
-          <w:szCs w:val="24"/>
-          <w:lang w:eastAsia="en-GB"/>
-        </w:rPr>
-        <w:t xml:space="preserve">What other APIs / </w:t>
-      </w:r>
-      <w:proofErr w:type="spellStart"/>
-      <w:r>
-        <w:rPr>
-          <w:rFonts w:ascii="Calibri" w:eastAsia="Times New Roman" w:hAnsi="Calibri" w:cs="Calibri"/>
-          <w:color w:val="000000"/>
-          <w:sz w:val="24"/>
-          <w:szCs w:val="24"/>
-          <w:lang w:eastAsia="en-GB"/>
-        </w:rPr>
-        <w:t>thingymabobs</w:t>
-      </w:r>
-      <w:proofErr w:type="spellEnd"/>
-      <w:r>
-        <w:rPr>
-          <w:rFonts w:ascii="Calibri" w:eastAsia="Times New Roman" w:hAnsi="Calibri" w:cs="Calibri"/>
-          <w:color w:val="000000"/>
-          <w:sz w:val="24"/>
-          <w:szCs w:val="24"/>
-          <w:lang w:eastAsia="en-GB"/>
-        </w:rPr>
-        <w:t xml:space="preserve"> could’ve been used</w:t>
+          <w:szCs w:val="24"/>
+          <w:lang w:eastAsia="en-GB"/>
+        </w:rPr>
+        <w:t>What other APIs / thingymabobs could’ve been used</w:t>
       </w:r>
     </w:p>
     <w:p>
@@ -4364,7 +4584,6 @@
         <w:rPr>
           <w:rFonts w:ascii="Calibri" w:eastAsia="Times New Roman" w:hAnsi="Calibri" w:cs="Calibri"/>
           <w:color w:val="000000"/>
-          <w:sz w:val="24"/>
           <w:szCs w:val="24"/>
           <w:lang w:eastAsia="en-GB"/>
         </w:rPr>
@@ -4373,33 +4592,10 @@
         <w:rPr>
           <w:rFonts w:ascii="Calibri" w:eastAsia="Times New Roman" w:hAnsi="Calibri" w:cs="Calibri"/>
           <w:color w:val="000000"/>
-          <w:sz w:val="24"/>
-          <w:szCs w:val="24"/>
-          <w:lang w:eastAsia="en-GB"/>
-        </w:rPr>
-        <w:t xml:space="preserve">Have all the </w:t>
-      </w:r>
-      <w:proofErr w:type="spellStart"/>
-      <w:r>
-        <w:rPr>
-          <w:rFonts w:ascii="Calibri" w:eastAsia="Times New Roman" w:hAnsi="Calibri" w:cs="Calibri"/>
-          <w:color w:val="000000"/>
-          <w:sz w:val="24"/>
-          <w:szCs w:val="24"/>
-          <w:lang w:eastAsia="en-GB"/>
-        </w:rPr>
-        <w:t>MoSCoW</w:t>
-      </w:r>
-      <w:proofErr w:type="spellEnd"/>
-      <w:r>
-        <w:rPr>
-          <w:rFonts w:ascii="Calibri" w:eastAsia="Times New Roman" w:hAnsi="Calibri" w:cs="Calibri"/>
-          <w:color w:val="000000"/>
-          <w:sz w:val="24"/>
-          <w:szCs w:val="24"/>
-          <w:lang w:eastAsia="en-GB"/>
-        </w:rPr>
-        <w:t xml:space="preserve"> tasks been achieved?</w:t>
+          <w:szCs w:val="24"/>
+          <w:lang w:eastAsia="en-GB"/>
+        </w:rPr>
+        <w:t>Have all the MoSCoW tasks been achieved?</w:t>
       </w:r>
     </w:p>
     <w:p>
@@ -4407,7 +4603,6 @@
         <w:spacing w:after="0" w:line="240" w:lineRule="auto"/>
         <w:rPr>
           <w:rFonts w:ascii="Times New Roman" w:eastAsia="Times New Roman" w:hAnsi="Times New Roman" w:cs="Times New Roman"/>
-          <w:sz w:val="24"/>
           <w:szCs w:val="24"/>
           <w:lang w:eastAsia="en-GB"/>
         </w:rPr>
@@ -4450,7 +4645,6 @@
         <w:rPr>
           <w:rFonts w:ascii="Calibri" w:eastAsia="Times New Roman" w:hAnsi="Calibri" w:cs="Calibri"/>
           <w:color w:val="000000"/>
-          <w:sz w:val="24"/>
           <w:szCs w:val="24"/>
           <w:lang w:eastAsia="en-GB"/>
         </w:rPr>
@@ -4459,7 +4653,6 @@
         <w:rPr>
           <w:rFonts w:ascii="Calibri" w:eastAsia="Times New Roman" w:hAnsi="Calibri" w:cs="Calibri"/>
           <w:color w:val="000000"/>
-          <w:sz w:val="24"/>
           <w:szCs w:val="24"/>
           <w:lang w:eastAsia="en-GB"/>
         </w:rPr>
@@ -4478,7 +4671,6 @@
         <w:rPr>
           <w:rFonts w:ascii="Calibri" w:eastAsia="Times New Roman" w:hAnsi="Calibri" w:cs="Calibri"/>
           <w:color w:val="000000"/>
-          <w:sz w:val="24"/>
           <w:szCs w:val="24"/>
           <w:lang w:eastAsia="en-GB"/>
         </w:rPr>
@@ -4487,7 +4679,6 @@
         <w:rPr>
           <w:rFonts w:ascii="Calibri" w:eastAsia="Times New Roman" w:hAnsi="Calibri" w:cs="Calibri"/>
           <w:color w:val="000000"/>
-          <w:sz w:val="24"/>
           <w:szCs w:val="24"/>
           <w:lang w:eastAsia="en-GB"/>
         </w:rPr>
@@ -4506,7 +4697,6 @@
         <w:rPr>
           <w:rFonts w:ascii="Calibri" w:eastAsia="Times New Roman" w:hAnsi="Calibri" w:cs="Calibri"/>
           <w:color w:val="000000"/>
-          <w:sz w:val="24"/>
           <w:szCs w:val="24"/>
           <w:lang w:eastAsia="en-GB"/>
         </w:rPr>
@@ -4515,33 +4705,10 @@
         <w:rPr>
           <w:rFonts w:ascii="Calibri" w:eastAsia="Times New Roman" w:hAnsi="Calibri" w:cs="Calibri"/>
           <w:color w:val="000000"/>
-          <w:sz w:val="24"/>
-          <w:szCs w:val="24"/>
-          <w:lang w:eastAsia="en-GB"/>
-        </w:rPr>
-        <w:t xml:space="preserve">Does the project meet all the functional and </w:t>
-      </w:r>
-      <w:proofErr w:type="spellStart"/>
-      <w:r>
-        <w:rPr>
-          <w:rFonts w:ascii="Calibri" w:eastAsia="Times New Roman" w:hAnsi="Calibri" w:cs="Calibri"/>
-          <w:color w:val="000000"/>
-          <w:sz w:val="24"/>
-          <w:szCs w:val="24"/>
-          <w:lang w:eastAsia="en-GB"/>
-        </w:rPr>
-        <w:t>nonfunctional</w:t>
-      </w:r>
-      <w:proofErr w:type="spellEnd"/>
-      <w:r>
-        <w:rPr>
-          <w:rFonts w:ascii="Calibri" w:eastAsia="Times New Roman" w:hAnsi="Calibri" w:cs="Calibri"/>
-          <w:color w:val="000000"/>
-          <w:sz w:val="24"/>
-          <w:szCs w:val="24"/>
-          <w:lang w:eastAsia="en-GB"/>
-        </w:rPr>
-        <w:t xml:space="preserve"> requirements?</w:t>
+          <w:szCs w:val="24"/>
+          <w:lang w:eastAsia="en-GB"/>
+        </w:rPr>
+        <w:t>Does the project meet all the functional and nonfunctional requirements?</w:t>
       </w:r>
     </w:p>
     <w:p>
@@ -4556,7 +4723,6 @@
         <w:rPr>
           <w:rFonts w:ascii="Calibri" w:eastAsia="Times New Roman" w:hAnsi="Calibri" w:cs="Calibri"/>
           <w:color w:val="000000"/>
-          <w:sz w:val="24"/>
           <w:szCs w:val="24"/>
           <w:lang w:eastAsia="en-GB"/>
         </w:rPr>
@@ -4565,7 +4731,6 @@
         <w:rPr>
           <w:rFonts w:ascii="Calibri" w:eastAsia="Times New Roman" w:hAnsi="Calibri" w:cs="Calibri"/>
           <w:color w:val="000000"/>
-          <w:sz w:val="24"/>
           <w:szCs w:val="24"/>
           <w:lang w:eastAsia="en-GB"/>
         </w:rPr>
@@ -4584,7 +4749,6 @@
         <w:rPr>
           <w:rFonts w:ascii="Calibri" w:eastAsia="Times New Roman" w:hAnsi="Calibri" w:cs="Calibri"/>
           <w:color w:val="000000"/>
-          <w:sz w:val="24"/>
           <w:szCs w:val="24"/>
           <w:lang w:eastAsia="en-GB"/>
         </w:rPr>
@@ -4593,33 +4757,10 @@
         <w:rPr>
           <w:rFonts w:ascii="Calibri" w:eastAsia="Times New Roman" w:hAnsi="Calibri" w:cs="Calibri"/>
           <w:color w:val="000000"/>
-          <w:sz w:val="24"/>
-          <w:szCs w:val="24"/>
-          <w:lang w:eastAsia="en-GB"/>
-        </w:rPr>
-        <w:t xml:space="preserve">Is it good on multiple devices as a web application, </w:t>
-      </w:r>
-      <w:proofErr w:type="spellStart"/>
-      <w:r>
-        <w:rPr>
-          <w:rFonts w:ascii="Calibri" w:eastAsia="Times New Roman" w:hAnsi="Calibri" w:cs="Calibri"/>
-          <w:color w:val="000000"/>
-          <w:sz w:val="24"/>
-          <w:szCs w:val="24"/>
-          <w:lang w:eastAsia="en-GB"/>
-        </w:rPr>
-        <w:t>i.e</w:t>
-      </w:r>
-      <w:proofErr w:type="spellEnd"/>
-      <w:r>
-        <w:rPr>
-          <w:rFonts w:ascii="Calibri" w:eastAsia="Times New Roman" w:hAnsi="Calibri" w:cs="Calibri"/>
-          <w:color w:val="000000"/>
-          <w:sz w:val="24"/>
-          <w:szCs w:val="24"/>
-          <w:lang w:eastAsia="en-GB"/>
-        </w:rPr>
-        <w:t xml:space="preserve"> tablet with touch based response, or just good on a desktop scenario?</w:t>
+          <w:szCs w:val="24"/>
+          <w:lang w:eastAsia="en-GB"/>
+        </w:rPr>
+        <w:t>Is it good on multiple devices as a web application, i.e tablet with touch based response, or just good on a desktop scenario?</w:t>
       </w:r>
     </w:p>
     <w:p>
@@ -4634,7 +4775,6 @@
         <w:rPr>
           <w:rFonts w:ascii="Calibri" w:eastAsia="Times New Roman" w:hAnsi="Calibri" w:cs="Calibri"/>
           <w:color w:val="000000"/>
-          <w:sz w:val="24"/>
           <w:szCs w:val="24"/>
           <w:lang w:eastAsia="en-GB"/>
         </w:rPr>
@@ -4643,7 +4783,6 @@
         <w:rPr>
           <w:rFonts w:ascii="Calibri" w:eastAsia="Times New Roman" w:hAnsi="Calibri" w:cs="Calibri"/>
           <w:color w:val="000000"/>
-          <w:sz w:val="24"/>
           <w:szCs w:val="24"/>
           <w:lang w:eastAsia="en-GB"/>
         </w:rPr>
@@ -4662,7 +4801,6 @@
         <w:rPr>
           <w:rFonts w:ascii="Calibri" w:eastAsia="Times New Roman" w:hAnsi="Calibri" w:cs="Calibri"/>
           <w:color w:val="000000"/>
-          <w:sz w:val="24"/>
           <w:szCs w:val="24"/>
           <w:lang w:eastAsia="en-GB"/>
         </w:rPr>
@@ -4671,7 +4809,6 @@
         <w:rPr>
           <w:rFonts w:ascii="Calibri" w:eastAsia="Times New Roman" w:hAnsi="Calibri" w:cs="Calibri"/>
           <w:color w:val="000000"/>
-          <w:sz w:val="24"/>
           <w:szCs w:val="24"/>
           <w:lang w:eastAsia="en-GB"/>
         </w:rPr>
@@ -4683,7 +4820,6 @@
           <w:b/>
           <w:bCs/>
           <w:color w:val="000000"/>
-          <w:sz w:val="24"/>
           <w:szCs w:val="24"/>
           <w:lang w:eastAsia="en-GB"/>
         </w:rPr>
@@ -4695,7 +4831,6 @@
         <w:spacing w:after="0" w:line="240" w:lineRule="auto"/>
         <w:rPr>
           <w:rFonts w:ascii="Times New Roman" w:eastAsia="Times New Roman" w:hAnsi="Times New Roman" w:cs="Times New Roman"/>
-          <w:sz w:val="24"/>
           <w:szCs w:val="24"/>
           <w:lang w:eastAsia="en-GB"/>
         </w:rPr>
@@ -4738,7 +4873,6 @@
         <w:rPr>
           <w:rFonts w:ascii="Calibri" w:eastAsia="Times New Roman" w:hAnsi="Calibri" w:cs="Calibri"/>
           <w:color w:val="000000"/>
-          <w:sz w:val="24"/>
           <w:szCs w:val="24"/>
           <w:lang w:eastAsia="en-GB"/>
         </w:rPr>
@@ -4747,7 +4881,6 @@
         <w:rPr>
           <w:rFonts w:ascii="Calibri" w:eastAsia="Times New Roman" w:hAnsi="Calibri" w:cs="Calibri"/>
           <w:color w:val="000000"/>
-          <w:sz w:val="24"/>
           <w:szCs w:val="24"/>
           <w:lang w:eastAsia="en-GB"/>
         </w:rPr>
@@ -4766,7 +4899,6 @@
         <w:rPr>
           <w:rFonts w:ascii="Calibri" w:eastAsia="Times New Roman" w:hAnsi="Calibri" w:cs="Calibri"/>
           <w:color w:val="000000"/>
-          <w:sz w:val="24"/>
           <w:szCs w:val="24"/>
           <w:lang w:eastAsia="en-GB"/>
         </w:rPr>
@@ -4775,7 +4907,6 @@
         <w:rPr>
           <w:rFonts w:ascii="Calibri" w:eastAsia="Times New Roman" w:hAnsi="Calibri" w:cs="Calibri"/>
           <w:color w:val="000000"/>
-          <w:sz w:val="24"/>
           <w:szCs w:val="24"/>
           <w:lang w:eastAsia="en-GB"/>
         </w:rPr>
@@ -4794,7 +4925,6 @@
         <w:rPr>
           <w:rFonts w:ascii="Calibri" w:eastAsia="Times New Roman" w:hAnsi="Calibri" w:cs="Calibri"/>
           <w:color w:val="000000"/>
-          <w:sz w:val="24"/>
           <w:szCs w:val="24"/>
           <w:lang w:eastAsia="en-GB"/>
         </w:rPr>
@@ -4803,7 +4933,6 @@
         <w:rPr>
           <w:rFonts w:ascii="Calibri" w:eastAsia="Times New Roman" w:hAnsi="Calibri" w:cs="Calibri"/>
           <w:color w:val="000000"/>
-          <w:sz w:val="24"/>
           <w:szCs w:val="24"/>
           <w:lang w:eastAsia="en-GB"/>
         </w:rPr>
@@ -4815,7 +4944,6 @@
         <w:spacing w:after="0" w:line="240" w:lineRule="auto"/>
         <w:rPr>
           <w:rFonts w:ascii="Times New Roman" w:eastAsia="Times New Roman" w:hAnsi="Times New Roman" w:cs="Times New Roman"/>
-          <w:sz w:val="24"/>
           <w:szCs w:val="24"/>
           <w:lang w:eastAsia="en-GB"/>
         </w:rPr>
@@ -4858,7 +4986,6 @@
         <w:rPr>
           <w:rFonts w:ascii="Calibri" w:eastAsia="Times New Roman" w:hAnsi="Calibri" w:cs="Calibri"/>
           <w:color w:val="000000"/>
-          <w:sz w:val="24"/>
           <w:szCs w:val="24"/>
           <w:lang w:eastAsia="en-GB"/>
         </w:rPr>
@@ -4867,33 +4994,10 @@
         <w:rPr>
           <w:rFonts w:ascii="Calibri" w:eastAsia="Times New Roman" w:hAnsi="Calibri" w:cs="Calibri"/>
           <w:color w:val="000000"/>
-          <w:sz w:val="24"/>
-          <w:szCs w:val="24"/>
-          <w:lang w:eastAsia="en-GB"/>
-        </w:rPr>
-        <w:t xml:space="preserve">Using PUN vs Mirror has </w:t>
-      </w:r>
-      <w:proofErr w:type="spellStart"/>
-      <w:r>
-        <w:rPr>
-          <w:rFonts w:ascii="Calibri" w:eastAsia="Times New Roman" w:hAnsi="Calibri" w:cs="Calibri"/>
-          <w:color w:val="000000"/>
-          <w:sz w:val="24"/>
-          <w:szCs w:val="24"/>
-          <w:lang w:eastAsia="en-GB"/>
-        </w:rPr>
-        <w:t>it’s</w:t>
-      </w:r>
-      <w:proofErr w:type="spellEnd"/>
-      <w:r>
-        <w:rPr>
-          <w:rFonts w:ascii="Calibri" w:eastAsia="Times New Roman" w:hAnsi="Calibri" w:cs="Calibri"/>
-          <w:color w:val="000000"/>
-          <w:sz w:val="24"/>
-          <w:szCs w:val="24"/>
-          <w:lang w:eastAsia="en-GB"/>
-        </w:rPr>
-        <w:t xml:space="preserve"> security drawbacks, is the application easy to break and cheat? Though this shouldn’t be an issue given the light hearted design, like no one would bend heaven and earth to cheat in monopoly? </w:t>
+          <w:szCs w:val="24"/>
+          <w:lang w:eastAsia="en-GB"/>
+        </w:rPr>
+        <w:t>Using PUN vs Mirror has it’s security drawbacks, is the application easy to break and cheat? Though this shouldn’t be an issue given the light hearted design, like no one would bend heaven and earth to cheat in monopoly? </w:t>
       </w:r>
     </w:p>
     <w:p>
@@ -4901,7 +5005,6 @@
         <w:spacing w:after="0" w:line="240" w:lineRule="auto"/>
         <w:rPr>
           <w:rFonts w:ascii="Times New Roman" w:eastAsia="Times New Roman" w:hAnsi="Times New Roman" w:cs="Times New Roman"/>
-          <w:sz w:val="24"/>
           <w:szCs w:val="24"/>
           <w:lang w:eastAsia="en-GB"/>
         </w:rPr>
@@ -4944,7 +5047,6 @@
         <w:rPr>
           <w:rFonts w:ascii="Calibri" w:eastAsia="Times New Roman" w:hAnsi="Calibri" w:cs="Calibri"/>
           <w:color w:val="000000"/>
-          <w:sz w:val="24"/>
           <w:szCs w:val="24"/>
           <w:lang w:eastAsia="en-GB"/>
         </w:rPr>
@@ -4953,7 +5055,6 @@
         <w:rPr>
           <w:rFonts w:ascii="Calibri" w:eastAsia="Times New Roman" w:hAnsi="Calibri" w:cs="Calibri"/>
           <w:color w:val="000000"/>
-          <w:sz w:val="24"/>
           <w:szCs w:val="24"/>
           <w:lang w:eastAsia="en-GB"/>
         </w:rPr>
@@ -4972,7 +5073,6 @@
         <w:rPr>
           <w:rFonts w:ascii="Calibri" w:eastAsia="Times New Roman" w:hAnsi="Calibri" w:cs="Calibri"/>
           <w:color w:val="000000"/>
-          <w:sz w:val="24"/>
           <w:szCs w:val="24"/>
           <w:lang w:eastAsia="en-GB"/>
         </w:rPr>
@@ -4981,7 +5081,6 @@
         <w:rPr>
           <w:rFonts w:ascii="Calibri" w:eastAsia="Times New Roman" w:hAnsi="Calibri" w:cs="Calibri"/>
           <w:color w:val="000000"/>
-          <w:sz w:val="24"/>
           <w:szCs w:val="24"/>
           <w:lang w:eastAsia="en-GB"/>
         </w:rPr>
@@ -5044,7 +5143,6 @@
         <w:spacing w:after="0" w:line="240" w:lineRule="auto"/>
         <w:rPr>
           <w:rFonts w:ascii="Times New Roman" w:eastAsia="Times New Roman" w:hAnsi="Times New Roman" w:cs="Times New Roman"/>
-          <w:sz w:val="24"/>
           <w:szCs w:val="24"/>
           <w:lang w:eastAsia="en-GB"/>
         </w:rPr>
@@ -5087,7 +5185,6 @@
         <w:rPr>
           <w:rFonts w:ascii="Calibri" w:eastAsia="Times New Roman" w:hAnsi="Calibri" w:cs="Calibri"/>
           <w:color w:val="000000"/>
-          <w:sz w:val="24"/>
           <w:szCs w:val="24"/>
           <w:lang w:eastAsia="en-GB"/>
         </w:rPr>
@@ -5096,7 +5193,6 @@
         <w:rPr>
           <w:rFonts w:ascii="Calibri" w:eastAsia="Times New Roman" w:hAnsi="Calibri" w:cs="Calibri"/>
           <w:color w:val="000000"/>
-          <w:sz w:val="24"/>
           <w:szCs w:val="24"/>
           <w:lang w:eastAsia="en-GB"/>
         </w:rPr>
@@ -5115,7 +5211,6 @@
         <w:rPr>
           <w:rFonts w:ascii="Calibri" w:eastAsia="Times New Roman" w:hAnsi="Calibri" w:cs="Calibri"/>
           <w:color w:val="000000"/>
-          <w:sz w:val="24"/>
           <w:szCs w:val="24"/>
           <w:lang w:eastAsia="en-GB"/>
         </w:rPr>
@@ -5124,7 +5219,6 @@
         <w:rPr>
           <w:rFonts w:ascii="Calibri" w:eastAsia="Times New Roman" w:hAnsi="Calibri" w:cs="Calibri"/>
           <w:color w:val="000000"/>
-          <w:sz w:val="24"/>
           <w:szCs w:val="24"/>
           <w:lang w:eastAsia="en-GB"/>
         </w:rPr>
@@ -5143,7 +5237,6 @@
         <w:rPr>
           <w:rFonts w:ascii="Calibri" w:eastAsia="Times New Roman" w:hAnsi="Calibri" w:cs="Calibri"/>
           <w:color w:val="000000"/>
-          <w:sz w:val="24"/>
           <w:szCs w:val="24"/>
           <w:lang w:eastAsia="en-GB"/>
         </w:rPr>
@@ -5152,7 +5245,6 @@
         <w:rPr>
           <w:rFonts w:ascii="Calibri" w:eastAsia="Times New Roman" w:hAnsi="Calibri" w:cs="Calibri"/>
           <w:color w:val="000000"/>
-          <w:sz w:val="24"/>
           <w:szCs w:val="24"/>
           <w:lang w:eastAsia="en-GB"/>
         </w:rPr>
@@ -5171,7 +5263,6 @@
         <w:rPr>
           <w:rFonts w:ascii="Calibri" w:eastAsia="Times New Roman" w:hAnsi="Calibri" w:cs="Calibri"/>
           <w:color w:val="000000"/>
-          <w:sz w:val="24"/>
           <w:szCs w:val="24"/>
           <w:lang w:eastAsia="en-GB"/>
         </w:rPr>
@@ -5180,7 +5271,6 @@
         <w:rPr>
           <w:rFonts w:ascii="Calibri" w:eastAsia="Times New Roman" w:hAnsi="Calibri" w:cs="Calibri"/>
           <w:color w:val="000000"/>
-          <w:sz w:val="24"/>
           <w:szCs w:val="24"/>
           <w:lang w:eastAsia="en-GB"/>
         </w:rPr>
@@ -5192,7 +5282,6 @@
         <w:spacing w:after="0" w:line="240" w:lineRule="auto"/>
         <w:rPr>
           <w:rFonts w:ascii="Times New Roman" w:eastAsia="Times New Roman" w:hAnsi="Times New Roman" w:cs="Times New Roman"/>
-          <w:sz w:val="24"/>
           <w:szCs w:val="24"/>
           <w:lang w:eastAsia="en-GB"/>
         </w:rPr>
@@ -5235,7 +5324,6 @@
         <w:rPr>
           <w:rFonts w:ascii="Calibri" w:eastAsia="Times New Roman" w:hAnsi="Calibri" w:cs="Calibri"/>
           <w:color w:val="000000"/>
-          <w:sz w:val="24"/>
           <w:szCs w:val="24"/>
           <w:lang w:eastAsia="en-GB"/>
         </w:rPr>
@@ -5244,7 +5332,6 @@
         <w:rPr>
           <w:rFonts w:ascii="Calibri" w:eastAsia="Times New Roman" w:hAnsi="Calibri" w:cs="Calibri"/>
           <w:color w:val="000000"/>
-          <w:sz w:val="24"/>
           <w:szCs w:val="24"/>
           <w:lang w:eastAsia="en-GB"/>
         </w:rPr>
@@ -5263,7 +5350,6 @@
         <w:rPr>
           <w:rFonts w:ascii="Calibri" w:eastAsia="Times New Roman" w:hAnsi="Calibri" w:cs="Calibri"/>
           <w:color w:val="000000"/>
-          <w:sz w:val="24"/>
           <w:szCs w:val="24"/>
           <w:lang w:eastAsia="en-GB"/>
         </w:rPr>
@@ -5272,7 +5358,6 @@
         <w:rPr>
           <w:rFonts w:ascii="Calibri" w:eastAsia="Times New Roman" w:hAnsi="Calibri" w:cs="Calibri"/>
           <w:color w:val="000000"/>
-          <w:sz w:val="24"/>
           <w:szCs w:val="24"/>
           <w:lang w:eastAsia="en-GB"/>
         </w:rPr>
@@ -5291,7 +5376,6 @@
         <w:rPr>
           <w:rFonts w:ascii="Calibri" w:eastAsia="Times New Roman" w:hAnsi="Calibri" w:cs="Calibri"/>
           <w:color w:val="000000"/>
-          <w:sz w:val="24"/>
           <w:szCs w:val="24"/>
           <w:lang w:eastAsia="en-GB"/>
         </w:rPr>
@@ -5300,7 +5384,6 @@
         <w:rPr>
           <w:rFonts w:ascii="Calibri" w:eastAsia="Times New Roman" w:hAnsi="Calibri" w:cs="Calibri"/>
           <w:color w:val="000000"/>
-          <w:sz w:val="24"/>
           <w:szCs w:val="24"/>
           <w:lang w:eastAsia="en-GB"/>
         </w:rPr>
@@ -5319,7 +5402,6 @@
         <w:rPr>
           <w:rFonts w:ascii="Calibri" w:eastAsia="Times New Roman" w:hAnsi="Calibri" w:cs="Calibri"/>
           <w:color w:val="000000"/>
-          <w:sz w:val="24"/>
           <w:szCs w:val="24"/>
           <w:lang w:eastAsia="en-GB"/>
         </w:rPr>
@@ -5328,7 +5410,6 @@
         <w:rPr>
           <w:rFonts w:ascii="Calibri" w:eastAsia="Times New Roman" w:hAnsi="Calibri" w:cs="Calibri"/>
           <w:color w:val="000000"/>
-          <w:sz w:val="24"/>
           <w:szCs w:val="24"/>
           <w:lang w:eastAsia="en-GB"/>
         </w:rPr>
@@ -5340,7 +5421,6 @@
         <w:spacing w:after="240" w:line="240" w:lineRule="auto"/>
         <w:rPr>
           <w:rFonts w:ascii="Times New Roman" w:eastAsia="Times New Roman" w:hAnsi="Times New Roman" w:cs="Times New Roman"/>
-          <w:sz w:val="24"/>
           <w:szCs w:val="24"/>
           <w:lang w:eastAsia="en-GB"/>
         </w:rPr>
@@ -5376,7 +5456,6 @@
         <w:spacing w:after="0" w:line="240" w:lineRule="auto"/>
         <w:rPr>
           <w:rFonts w:ascii="Times New Roman" w:eastAsia="Times New Roman" w:hAnsi="Times New Roman" w:cs="Times New Roman"/>
-          <w:sz w:val="24"/>
           <w:szCs w:val="24"/>
           <w:lang w:eastAsia="en-GB"/>
         </w:rPr>
@@ -5418,7 +5497,6 @@
         <w:rPr>
           <w:rFonts w:ascii="Calibri" w:eastAsia="Times New Roman" w:hAnsi="Calibri" w:cs="Calibri"/>
           <w:color w:val="000000"/>
-          <w:sz w:val="24"/>
           <w:szCs w:val="24"/>
           <w:lang w:eastAsia="en-GB"/>
         </w:rPr>
@@ -5491,7 +5569,7 @@
 
 <file path=word/comments.xml><?xml version="1.0" encoding="utf-8"?>
 <w:comments xmlns:wpc="http://schemas.microsoft.com/office/word/2010/wordprocessingCanvas" xmlns:cx="http://schemas.microsoft.com/office/drawing/2014/chartex" xmlns:cx1="http://schemas.microsoft.com/office/drawing/2015/9/8/chartex" xmlns:cx2="http://schemas.microsoft.com/office/drawing/2015/10/21/chartex" xmlns:cx3="http://schemas.microsoft.com/office/drawing/2016/5/9/chartex" xmlns:cx4="http://schemas.microsoft.com/office/drawing/2016/5/10/chartex" xmlns:cx5="http://schemas.microsoft.com/office/drawing/2016/5/11/chartex" xmlns:cx6="http://schemas.microsoft.com/office/drawing/2016/5/12/chartex" xmlns:cx7="http://schemas.microsoft.com/office/drawing/2016/5/13/chartex" xmlns:cx8="http://schemas.microsoft.com/office/drawing/2016/5/14/chartex" xmlns:mc="http://schemas.openxmlformats.org/markup-compatibility/2006" xmlns:aink="http://schemas.microsoft.com/office/drawing/2016/ink" xmlns:am3d="http://schemas.microsoft.com/office/drawing/2017/model3d" xmlns:o="urn:schemas-microsoft-com:office:office" xmlns:r="http://schemas.openxmlformats.org/officeDocument/2006/relationships" xmlns:m="http://schemas.openxmlformats.org/officeDocument/2006/math" xmlns:v="urn:schemas-microsoft-com:vml" xmlns:wp14="http://schemas.microsoft.com/office/word/2010/wordprocessingDrawing" xmlns:wp="http://schemas.openxmlformats.org/drawingml/2006/wordprocessingDrawing" xmlns:w10="urn:schemas-microsoft-com:office:word" xmlns:w="http://schemas.openxmlformats.org/wordprocessingml/2006/main" xmlns:w14="http://schemas.microsoft.com/office/word/2010/wordml" xmlns:w15="http://schemas.microsoft.com/office/word/2012/wordml" xmlns:w16cex="http://schemas.microsoft.com/office/word/2018/wordml/cex" xmlns:w16cid="http://schemas.microsoft.com/office/word/2016/wordml/cid" xmlns:w16="http://schemas.microsoft.com/office/word/2018/wordml" xmlns:w16se="http://schemas.microsoft.com/office/word/2015/wordml/symex" xmlns:wpg="http://schemas.microsoft.com/office/word/2010/wordprocessingGroup" xmlns:wpi="http://schemas.microsoft.com/office/word/2010/wordprocessingInk" xmlns:wne="http://schemas.microsoft.com/office/word/2006/wordml" xmlns:wps="http://schemas.microsoft.com/office/word/2010/wordprocessingShape" mc:Ignorable="w14 w15 w16se w16cid w16 w16cex wp14">
-  <w:comment w:id="0" w:author="Reece Buckle" w:date="2021-03-06T15:27:00Z" w:initials="RB">
+  <w:comment w:id="0" w:author="Reece Buckle" w:date="2021-03-14T21:00:00Z" w:initials="RB">
     <w:p>
       <w:pPr>
         <w:pStyle w:val="CommentText"/>
@@ -5503,6 +5581,22 @@
         <w:annotationRef/>
       </w:r>
       <w:r>
+        <w:t>Try to continue finding a quote/ refining the persona with literature review (and pre-existing research/questionnaires)</w:t>
+      </w:r>
+    </w:p>
+  </w:comment>
+  <w:comment w:id="1" w:author="Reece Buckle" w:date="2021-03-06T15:27:00Z" w:initials="RB">
+    <w:p>
+      <w:pPr>
+        <w:pStyle w:val="CommentText"/>
+      </w:pPr>
+      <w:r>
+        <w:rPr>
+          <w:rStyle w:val="CommentReference"/>
+        </w:rPr>
+        <w:annotationRef/>
+      </w:r>
+      <w:r>
         <w:t>In this section, we could reference the master-server architecture and how it fulfils an initial requirement of being a readily available web-based game</w:t>
       </w:r>
     </w:p>
@@ -5512,7 +5606,7 @@
       </w:pPr>
     </w:p>
   </w:comment>
-  <w:comment w:id="1" w:author="Reece Buckle" w:date="2021-03-06T15:42:00Z" w:initials="RB">
+  <w:comment w:id="2" w:author="Reece Buckle" w:date="2021-03-06T15:42:00Z" w:initials="RB">
     <w:p>
       <w:pPr>
         <w:pStyle w:val="CommentText"/>
@@ -5533,7 +5627,7 @@
       </w:pPr>
     </w:p>
   </w:comment>
-  <w:comment w:id="2" w:author="Reece Buckle" w:date="2021-03-06T17:08:00Z" w:initials="RB">
+  <w:comment w:id="3" w:author="Reece Buckle" w:date="2021-03-06T17:08:00Z" w:initials="RB">
     <w:p>
       <w:pPr>
         <w:pStyle w:val="ListParagraph"/>
@@ -5542,7 +5636,6 @@
           <w:numId w:val="13"/>
         </w:numPr>
         <w:rPr>
-          <w:sz w:val="24"/>
           <w:szCs w:val="24"/>
           <w:lang w:eastAsia="en-GB"/>
         </w:rPr>
@@ -5555,7 +5648,6 @@
       </w:r>
       <w:r>
         <w:rPr>
-          <w:sz w:val="24"/>
           <w:szCs w:val="24"/>
           <w:lang w:eastAsia="en-GB"/>
         </w:rPr>
@@ -5568,7 +5660,7 @@
       </w:pPr>
     </w:p>
   </w:comment>
-  <w:comment w:id="3" w:author="Reece Buckle" w:date="2021-03-06T17:11:00Z" w:initials="RB">
+  <w:comment w:id="4" w:author="Reece Buckle" w:date="2021-03-06T17:11:00Z" w:initials="RB">
     <w:p>
       <w:pPr>
         <w:pStyle w:val="CommentText"/>
@@ -5589,6 +5681,7 @@
 
 <file path=word/commentsExtended.xml><?xml version="1.0" encoding="utf-8"?>
 <w15:commentsEx xmlns:wpc="http://schemas.microsoft.com/office/word/2010/wordprocessingCanvas" xmlns:cx="http://schemas.microsoft.com/office/drawing/2014/chartex" xmlns:cx1="http://schemas.microsoft.com/office/drawing/2015/9/8/chartex" xmlns:cx2="http://schemas.microsoft.com/office/drawing/2015/10/21/chartex" xmlns:cx3="http://schemas.microsoft.com/office/drawing/2016/5/9/chartex" xmlns:cx4="http://schemas.microsoft.com/office/drawing/2016/5/10/chartex" xmlns:cx5="http://schemas.microsoft.com/office/drawing/2016/5/11/chartex" xmlns:cx6="http://schemas.microsoft.com/office/drawing/2016/5/12/chartex" xmlns:cx7="http://schemas.microsoft.com/office/drawing/2016/5/13/chartex" xmlns:cx8="http://schemas.microsoft.com/office/drawing/2016/5/14/chartex" xmlns:mc="http://schemas.openxmlformats.org/markup-compatibility/2006" xmlns:aink="http://schemas.microsoft.com/office/drawing/2016/ink" xmlns:am3d="http://schemas.microsoft.com/office/drawing/2017/model3d" xmlns:o="urn:schemas-microsoft-com:office:office" xmlns:r="http://schemas.openxmlformats.org/officeDocument/2006/relationships" xmlns:m="http://schemas.openxmlformats.org/officeDocument/2006/math" xmlns:v="urn:schemas-microsoft-com:vml" xmlns:wp14="http://schemas.microsoft.com/office/word/2010/wordprocessingDrawing" xmlns:wp="http://schemas.openxmlformats.org/drawingml/2006/wordprocessingDrawing" xmlns:w10="urn:schemas-microsoft-com:office:word" xmlns:w="http://schemas.openxmlformats.org/wordprocessingml/2006/main" xmlns:w14="http://schemas.microsoft.com/office/word/2010/wordml" xmlns:w15="http://schemas.microsoft.com/office/word/2012/wordml" xmlns:w16cex="http://schemas.microsoft.com/office/word/2018/wordml/cex" xmlns:w16cid="http://schemas.microsoft.com/office/word/2016/wordml/cid" xmlns:w16="http://schemas.microsoft.com/office/word/2018/wordml" xmlns:w16se="http://schemas.microsoft.com/office/word/2015/wordml/symex" xmlns:wpg="http://schemas.microsoft.com/office/word/2010/wordprocessingGroup" xmlns:wpi="http://schemas.microsoft.com/office/word/2010/wordprocessingInk" xmlns:wne="http://schemas.microsoft.com/office/word/2006/wordml" xmlns:wps="http://schemas.microsoft.com/office/word/2010/wordprocessingShape" mc:Ignorable="w14 w15 w16se w16cid w16 w16cex wp14">
+  <w15:commentEx w15:paraId="18D17916" w15:done="0"/>
   <w15:commentEx w15:paraId="28E961DB" w15:done="0"/>
   <w15:commentEx w15:paraId="2E591624" w15:done="0"/>
   <w15:commentEx w15:paraId="46EBBAF8" w15:done="0"/>
@@ -5598,6 +5691,7 @@
 
 <file path=word/commentsExtensible.xml><?xml version="1.0" encoding="utf-8"?>
 <w16cex:commentsExtensible xmlns:wpc="http://schemas.microsoft.com/office/word/2010/wordprocessingCanvas" xmlns:cx="http://schemas.microsoft.com/office/drawing/2014/chartex" xmlns:cx1="http://schemas.microsoft.com/office/drawing/2015/9/8/chartex" xmlns:cx2="http://schemas.microsoft.com/office/drawing/2015/10/21/chartex" xmlns:cx3="http://schemas.microsoft.com/office/drawing/2016/5/9/chartex" xmlns:cx4="http://schemas.microsoft.com/office/drawing/2016/5/10/chartex" xmlns:cx5="http://schemas.microsoft.com/office/drawing/2016/5/11/chartex" xmlns:cx6="http://schemas.microsoft.com/office/drawing/2016/5/12/chartex" xmlns:cx7="http://schemas.microsoft.com/office/drawing/2016/5/13/chartex" xmlns:cx8="http://schemas.microsoft.com/office/drawing/2016/5/14/chartex" xmlns:mc="http://schemas.openxmlformats.org/markup-compatibility/2006" xmlns:aink="http://schemas.microsoft.com/office/drawing/2016/ink" xmlns:am3d="http://schemas.microsoft.com/office/drawing/2017/model3d" xmlns:o="urn:schemas-microsoft-com:office:office" xmlns:r="http://schemas.openxmlformats.org/officeDocument/2006/relationships" xmlns:m="http://schemas.openxmlformats.org/officeDocument/2006/math" xmlns:v="urn:schemas-microsoft-com:vml" xmlns:wp14="http://schemas.microsoft.com/office/word/2010/wordprocessingDrawing" xmlns:wp="http://schemas.openxmlformats.org/drawingml/2006/wordprocessingDrawing" xmlns:w10="urn:schemas-microsoft-com:office:word" xmlns:w="http://schemas.openxmlformats.org/wordprocessingml/2006/main" xmlns:w14="http://schemas.microsoft.com/office/word/2010/wordml" xmlns:w15="http://schemas.microsoft.com/office/word/2012/wordml" xmlns:w16cex="http://schemas.microsoft.com/office/word/2018/wordml/cex" xmlns:w16cid="http://schemas.microsoft.com/office/word/2016/wordml/cid" xmlns:w16="http://schemas.microsoft.com/office/word/2018/wordml" xmlns:w16se="http://schemas.microsoft.com/office/word/2015/wordml/symex" xmlns:wpg="http://schemas.microsoft.com/office/word/2010/wordprocessingGroup" xmlns:wpi="http://schemas.microsoft.com/office/word/2010/wordprocessingInk" xmlns:wne="http://schemas.microsoft.com/office/word/2006/wordml" xmlns:wps="http://schemas.microsoft.com/office/word/2010/wordprocessingShape" mc:Ignorable="w14 w15 w16se w16cid w16 w16cex wp14">
+  <w16cex:commentExtensible w16cex:durableId="23F8F7F6" w16cex:dateUtc="2021-03-14T21:00:00Z"/>
   <w16cex:commentExtensible w16cex:durableId="23EE1DE2" w16cex:dateUtc="2021-03-06T15:27:00Z"/>
   <w16cex:commentExtensible w16cex:durableId="23EE215B" w16cex:dateUtc="2021-03-06T15:42:00Z"/>
   <w16cex:commentExtensible w16cex:durableId="23EE359E" w16cex:dateUtc="2021-03-06T17:08:00Z"/>
@@ -5607,6 +5701,7 @@
 
 <file path=word/commentsIds.xml><?xml version="1.0" encoding="utf-8"?>
 <w16cid:commentsIds xmlns:wpc="http://schemas.microsoft.com/office/word/2010/wordprocessingCanvas" xmlns:cx="http://schemas.microsoft.com/office/drawing/2014/chartex" xmlns:cx1="http://schemas.microsoft.com/office/drawing/2015/9/8/chartex" xmlns:cx2="http://schemas.microsoft.com/office/drawing/2015/10/21/chartex" xmlns:cx3="http://schemas.microsoft.com/office/drawing/2016/5/9/chartex" xmlns:cx4="http://schemas.microsoft.com/office/drawing/2016/5/10/chartex" xmlns:cx5="http://schemas.microsoft.com/office/drawing/2016/5/11/chartex" xmlns:cx6="http://schemas.microsoft.com/office/drawing/2016/5/12/chartex" xmlns:cx7="http://schemas.microsoft.com/office/drawing/2016/5/13/chartex" xmlns:cx8="http://schemas.microsoft.com/office/drawing/2016/5/14/chartex" xmlns:mc="http://schemas.openxmlformats.org/markup-compatibility/2006" xmlns:aink="http://schemas.microsoft.com/office/drawing/2016/ink" xmlns:am3d="http://schemas.microsoft.com/office/drawing/2017/model3d" xmlns:o="urn:schemas-microsoft-com:office:office" xmlns:r="http://schemas.openxmlformats.org/officeDocument/2006/relationships" xmlns:m="http://schemas.openxmlformats.org/officeDocument/2006/math" xmlns:v="urn:schemas-microsoft-com:vml" xmlns:wp14="http://schemas.microsoft.com/office/word/2010/wordprocessingDrawing" xmlns:wp="http://schemas.openxmlformats.org/drawingml/2006/wordprocessingDrawing" xmlns:w10="urn:schemas-microsoft-com:office:word" xmlns:w="http://schemas.openxmlformats.org/wordprocessingml/2006/main" xmlns:w14="http://schemas.microsoft.com/office/word/2010/wordml" xmlns:w15="http://schemas.microsoft.com/office/word/2012/wordml" xmlns:w16cex="http://schemas.microsoft.com/office/word/2018/wordml/cex" xmlns:w16cid="http://schemas.microsoft.com/office/word/2016/wordml/cid" xmlns:w16="http://schemas.microsoft.com/office/word/2018/wordml" xmlns:w16se="http://schemas.microsoft.com/office/word/2015/wordml/symex" xmlns:wpg="http://schemas.microsoft.com/office/word/2010/wordprocessingGroup" xmlns:wpi="http://schemas.microsoft.com/office/word/2010/wordprocessingInk" xmlns:wne="http://schemas.microsoft.com/office/word/2006/wordml" xmlns:wps="http://schemas.microsoft.com/office/word/2010/wordprocessingShape" mc:Ignorable="w14 w15 w16se w16cid w16 w16cex wp14">
+  <w16cid:commentId w16cid:paraId="18D17916" w16cid:durableId="23F8F7F6"/>
   <w16cid:commentId w16cid:paraId="28E961DB" w16cid:durableId="23EE1DE2"/>
   <w16cid:commentId w16cid:paraId="2E591624" w16cid:durableId="23EE215B"/>
   <w16cid:commentId w16cid:paraId="46EBBAF8" w16cid:durableId="23EE359E"/>
@@ -7107,6 +7202,95 @@
     </w:lvl>
   </w:abstractNum>
   <w:abstractNum w:abstractNumId="10" w15:restartNumberingAfterBreak="0">
+    <w:nsid w:val="2C8779D7"/>
+    <w:multiLevelType w:val="hybridMultilevel"/>
+    <w:tmpl w:val="39164854"/>
+    <w:lvl w:ilvl="0" w:tplc="0809000F">
+      <w:start w:val="1"/>
+      <w:numFmt w:val="decimal"/>
+      <w:lvlText w:val="%1."/>
+      <w:lvlJc w:val="left"/>
+      <w:pPr>
+        <w:ind w:left="720" w:hanging="360"/>
+      </w:pPr>
+      <w:rPr>
+        <w:rFonts w:hint="default"/>
+      </w:rPr>
+    </w:lvl>
+    <w:lvl w:ilvl="1" w:tplc="08090019" w:tentative="1">
+      <w:start w:val="1"/>
+      <w:numFmt w:val="lowerLetter"/>
+      <w:lvlText w:val="%2."/>
+      <w:lvlJc w:val="left"/>
+      <w:pPr>
+        <w:ind w:left="1440" w:hanging="360"/>
+      </w:pPr>
+    </w:lvl>
+    <w:lvl w:ilvl="2" w:tplc="0809001B" w:tentative="1">
+      <w:start w:val="1"/>
+      <w:numFmt w:val="lowerRoman"/>
+      <w:lvlText w:val="%3."/>
+      <w:lvlJc w:val="right"/>
+      <w:pPr>
+        <w:ind w:left="2160" w:hanging="180"/>
+      </w:pPr>
+    </w:lvl>
+    <w:lvl w:ilvl="3" w:tplc="0809000F" w:tentative="1">
+      <w:start w:val="1"/>
+      <w:numFmt w:val="decimal"/>
+      <w:lvlText w:val="%4."/>
+      <w:lvlJc w:val="left"/>
+      <w:pPr>
+        <w:ind w:left="2880" w:hanging="360"/>
+      </w:pPr>
+    </w:lvl>
+    <w:lvl w:ilvl="4" w:tplc="08090019" w:tentative="1">
+      <w:start w:val="1"/>
+      <w:numFmt w:val="lowerLetter"/>
+      <w:lvlText w:val="%5."/>
+      <w:lvlJc w:val="left"/>
+      <w:pPr>
+        <w:ind w:left="3600" w:hanging="360"/>
+      </w:pPr>
+    </w:lvl>
+    <w:lvl w:ilvl="5" w:tplc="0809001B" w:tentative="1">
+      <w:start w:val="1"/>
+      <w:numFmt w:val="lowerRoman"/>
+      <w:lvlText w:val="%6."/>
+      <w:lvlJc w:val="right"/>
+      <w:pPr>
+        <w:ind w:left="4320" w:hanging="180"/>
+      </w:pPr>
+    </w:lvl>
+    <w:lvl w:ilvl="6" w:tplc="0809000F" w:tentative="1">
+      <w:start w:val="1"/>
+      <w:numFmt w:val="decimal"/>
+      <w:lvlText w:val="%7."/>
+      <w:lvlJc w:val="left"/>
+      <w:pPr>
+        <w:ind w:left="5040" w:hanging="360"/>
+      </w:pPr>
+    </w:lvl>
+    <w:lvl w:ilvl="7" w:tplc="08090019" w:tentative="1">
+      <w:start w:val="1"/>
+      <w:numFmt w:val="lowerLetter"/>
+      <w:lvlText w:val="%8."/>
+      <w:lvlJc w:val="left"/>
+      <w:pPr>
+        <w:ind w:left="5760" w:hanging="360"/>
+      </w:pPr>
+    </w:lvl>
+    <w:lvl w:ilvl="8" w:tplc="0809001B" w:tentative="1">
+      <w:start w:val="1"/>
+      <w:numFmt w:val="lowerRoman"/>
+      <w:lvlText w:val="%9."/>
+      <w:lvlJc w:val="right"/>
+      <w:pPr>
+        <w:ind w:left="6480" w:hanging="180"/>
+      </w:pPr>
+    </w:lvl>
+  </w:abstractNum>
+  <w:abstractNum w:abstractNumId="11" w15:restartNumberingAfterBreak="0">
     <w:nsid w:val="33BD1D2B"/>
     <w:multiLevelType w:val="multilevel"/>
     <w:tmpl w:val="60503C6C"/>
@@ -7255,7 +7439,7 @@
       </w:rPr>
     </w:lvl>
   </w:abstractNum>
-  <w:abstractNum w:abstractNumId="11" w15:restartNumberingAfterBreak="0">
+  <w:abstractNum w:abstractNumId="12" w15:restartNumberingAfterBreak="0">
     <w:nsid w:val="36910994"/>
     <w:multiLevelType w:val="multilevel"/>
     <w:tmpl w:val="40B6F0D6"/>
@@ -7404,7 +7588,7 @@
       </w:rPr>
     </w:lvl>
   </w:abstractNum>
-  <w:abstractNum w:abstractNumId="12" w15:restartNumberingAfterBreak="0">
+  <w:abstractNum w:abstractNumId="13" w15:restartNumberingAfterBreak="0">
     <w:nsid w:val="37306481"/>
     <w:multiLevelType w:val="multilevel"/>
     <w:tmpl w:val="EC24B066"/>
@@ -7553,7 +7737,7 @@
       </w:rPr>
     </w:lvl>
   </w:abstractNum>
-  <w:abstractNum w:abstractNumId="13" w15:restartNumberingAfterBreak="0">
+  <w:abstractNum w:abstractNumId="14" w15:restartNumberingAfterBreak="0">
     <w:nsid w:val="376147A3"/>
     <w:multiLevelType w:val="multilevel"/>
     <w:tmpl w:val="CC50B464"/>
@@ -7700,7 +7884,185 @@
       </w:rPr>
     </w:lvl>
   </w:abstractNum>
-  <w:abstractNum w:abstractNumId="14" w15:restartNumberingAfterBreak="0">
+  <w:abstractNum w:abstractNumId="15" w15:restartNumberingAfterBreak="0">
+    <w:nsid w:val="39CE464D"/>
+    <w:multiLevelType w:val="hybridMultilevel"/>
+    <w:tmpl w:val="39164854"/>
+    <w:lvl w:ilvl="0" w:tplc="0809000F">
+      <w:start w:val="1"/>
+      <w:numFmt w:val="decimal"/>
+      <w:lvlText w:val="%1."/>
+      <w:lvlJc w:val="left"/>
+      <w:pPr>
+        <w:ind w:left="720" w:hanging="360"/>
+      </w:pPr>
+      <w:rPr>
+        <w:rFonts w:hint="default"/>
+      </w:rPr>
+    </w:lvl>
+    <w:lvl w:ilvl="1" w:tplc="08090019" w:tentative="1">
+      <w:start w:val="1"/>
+      <w:numFmt w:val="lowerLetter"/>
+      <w:lvlText w:val="%2."/>
+      <w:lvlJc w:val="left"/>
+      <w:pPr>
+        <w:ind w:left="1440" w:hanging="360"/>
+      </w:pPr>
+    </w:lvl>
+    <w:lvl w:ilvl="2" w:tplc="0809001B" w:tentative="1">
+      <w:start w:val="1"/>
+      <w:numFmt w:val="lowerRoman"/>
+      <w:lvlText w:val="%3."/>
+      <w:lvlJc w:val="right"/>
+      <w:pPr>
+        <w:ind w:left="2160" w:hanging="180"/>
+      </w:pPr>
+    </w:lvl>
+    <w:lvl w:ilvl="3" w:tplc="0809000F" w:tentative="1">
+      <w:start w:val="1"/>
+      <w:numFmt w:val="decimal"/>
+      <w:lvlText w:val="%4."/>
+      <w:lvlJc w:val="left"/>
+      <w:pPr>
+        <w:ind w:left="2880" w:hanging="360"/>
+      </w:pPr>
+    </w:lvl>
+    <w:lvl w:ilvl="4" w:tplc="08090019" w:tentative="1">
+      <w:start w:val="1"/>
+      <w:numFmt w:val="lowerLetter"/>
+      <w:lvlText w:val="%5."/>
+      <w:lvlJc w:val="left"/>
+      <w:pPr>
+        <w:ind w:left="3600" w:hanging="360"/>
+      </w:pPr>
+    </w:lvl>
+    <w:lvl w:ilvl="5" w:tplc="0809001B" w:tentative="1">
+      <w:start w:val="1"/>
+      <w:numFmt w:val="lowerRoman"/>
+      <w:lvlText w:val="%6."/>
+      <w:lvlJc w:val="right"/>
+      <w:pPr>
+        <w:ind w:left="4320" w:hanging="180"/>
+      </w:pPr>
+    </w:lvl>
+    <w:lvl w:ilvl="6" w:tplc="0809000F" w:tentative="1">
+      <w:start w:val="1"/>
+      <w:numFmt w:val="decimal"/>
+      <w:lvlText w:val="%7."/>
+      <w:lvlJc w:val="left"/>
+      <w:pPr>
+        <w:ind w:left="5040" w:hanging="360"/>
+      </w:pPr>
+    </w:lvl>
+    <w:lvl w:ilvl="7" w:tplc="08090019" w:tentative="1">
+      <w:start w:val="1"/>
+      <w:numFmt w:val="lowerLetter"/>
+      <w:lvlText w:val="%8."/>
+      <w:lvlJc w:val="left"/>
+      <w:pPr>
+        <w:ind w:left="5760" w:hanging="360"/>
+      </w:pPr>
+    </w:lvl>
+    <w:lvl w:ilvl="8" w:tplc="0809001B" w:tentative="1">
+      <w:start w:val="1"/>
+      <w:numFmt w:val="lowerRoman"/>
+      <w:lvlText w:val="%9."/>
+      <w:lvlJc w:val="right"/>
+      <w:pPr>
+        <w:ind w:left="6480" w:hanging="180"/>
+      </w:pPr>
+    </w:lvl>
+  </w:abstractNum>
+  <w:abstractNum w:abstractNumId="16" w15:restartNumberingAfterBreak="0">
+    <w:nsid w:val="39E262DA"/>
+    <w:multiLevelType w:val="hybridMultilevel"/>
+    <w:tmpl w:val="39164854"/>
+    <w:lvl w:ilvl="0" w:tplc="0809000F">
+      <w:start w:val="1"/>
+      <w:numFmt w:val="decimal"/>
+      <w:lvlText w:val="%1."/>
+      <w:lvlJc w:val="left"/>
+      <w:pPr>
+        <w:ind w:left="720" w:hanging="360"/>
+      </w:pPr>
+      <w:rPr>
+        <w:rFonts w:hint="default"/>
+      </w:rPr>
+    </w:lvl>
+    <w:lvl w:ilvl="1" w:tplc="08090019" w:tentative="1">
+      <w:start w:val="1"/>
+      <w:numFmt w:val="lowerLetter"/>
+      <w:lvlText w:val="%2."/>
+      <w:lvlJc w:val="left"/>
+      <w:pPr>
+        <w:ind w:left="1440" w:hanging="360"/>
+      </w:pPr>
+    </w:lvl>
+    <w:lvl w:ilvl="2" w:tplc="0809001B" w:tentative="1">
+      <w:start w:val="1"/>
+      <w:numFmt w:val="lowerRoman"/>
+      <w:lvlText w:val="%3."/>
+      <w:lvlJc w:val="right"/>
+      <w:pPr>
+        <w:ind w:left="2160" w:hanging="180"/>
+      </w:pPr>
+    </w:lvl>
+    <w:lvl w:ilvl="3" w:tplc="0809000F" w:tentative="1">
+      <w:start w:val="1"/>
+      <w:numFmt w:val="decimal"/>
+      <w:lvlText w:val="%4."/>
+      <w:lvlJc w:val="left"/>
+      <w:pPr>
+        <w:ind w:left="2880" w:hanging="360"/>
+      </w:pPr>
+    </w:lvl>
+    <w:lvl w:ilvl="4" w:tplc="08090019" w:tentative="1">
+      <w:start w:val="1"/>
+      <w:numFmt w:val="lowerLetter"/>
+      <w:lvlText w:val="%5."/>
+      <w:lvlJc w:val="left"/>
+      <w:pPr>
+        <w:ind w:left="3600" w:hanging="360"/>
+      </w:pPr>
+    </w:lvl>
+    <w:lvl w:ilvl="5" w:tplc="0809001B" w:tentative="1">
+      <w:start w:val="1"/>
+      <w:numFmt w:val="lowerRoman"/>
+      <w:lvlText w:val="%6."/>
+      <w:lvlJc w:val="right"/>
+      <w:pPr>
+        <w:ind w:left="4320" w:hanging="180"/>
+      </w:pPr>
+    </w:lvl>
+    <w:lvl w:ilvl="6" w:tplc="0809000F" w:tentative="1">
+      <w:start w:val="1"/>
+      <w:numFmt w:val="decimal"/>
+      <w:lvlText w:val="%7."/>
+      <w:lvlJc w:val="left"/>
+      <w:pPr>
+        <w:ind w:left="5040" w:hanging="360"/>
+      </w:pPr>
+    </w:lvl>
+    <w:lvl w:ilvl="7" w:tplc="08090019" w:tentative="1">
+      <w:start w:val="1"/>
+      <w:numFmt w:val="lowerLetter"/>
+      <w:lvlText w:val="%8."/>
+      <w:lvlJc w:val="left"/>
+      <w:pPr>
+        <w:ind w:left="5760" w:hanging="360"/>
+      </w:pPr>
+    </w:lvl>
+    <w:lvl w:ilvl="8" w:tplc="0809001B" w:tentative="1">
+      <w:start w:val="1"/>
+      <w:numFmt w:val="lowerRoman"/>
+      <w:lvlText w:val="%9."/>
+      <w:lvlJc w:val="right"/>
+      <w:pPr>
+        <w:ind w:left="6480" w:hanging="180"/>
+      </w:pPr>
+    </w:lvl>
+  </w:abstractNum>
+  <w:abstractNum w:abstractNumId="17" w15:restartNumberingAfterBreak="0">
     <w:nsid w:val="3A917A52"/>
     <w:multiLevelType w:val="multilevel"/>
     <w:tmpl w:val="BF0252CE"/>
@@ -7849,7 +8211,7 @@
       </w:rPr>
     </w:lvl>
   </w:abstractNum>
-  <w:abstractNum w:abstractNumId="15" w15:restartNumberingAfterBreak="0">
+  <w:abstractNum w:abstractNumId="18" w15:restartNumberingAfterBreak="0">
     <w:nsid w:val="3DE11754"/>
     <w:multiLevelType w:val="multilevel"/>
     <w:tmpl w:val="62BEA7D8"/>
@@ -7998,7 +8360,7 @@
       </w:rPr>
     </w:lvl>
   </w:abstractNum>
-  <w:abstractNum w:abstractNumId="16" w15:restartNumberingAfterBreak="0">
+  <w:abstractNum w:abstractNumId="19" w15:restartNumberingAfterBreak="0">
     <w:nsid w:val="40AF3445"/>
     <w:multiLevelType w:val="multilevel"/>
     <w:tmpl w:val="0DE0CD70"/>
@@ -8147,7 +8509,7 @@
       </w:rPr>
     </w:lvl>
   </w:abstractNum>
-  <w:abstractNum w:abstractNumId="17" w15:restartNumberingAfterBreak="0">
+  <w:abstractNum w:abstractNumId="20" w15:restartNumberingAfterBreak="0">
     <w:nsid w:val="40CD4C7D"/>
     <w:multiLevelType w:val="multilevel"/>
     <w:tmpl w:val="1BDE61B2"/>
@@ -8296,7 +8658,7 @@
       </w:rPr>
     </w:lvl>
   </w:abstractNum>
-  <w:abstractNum w:abstractNumId="18" w15:restartNumberingAfterBreak="0">
+  <w:abstractNum w:abstractNumId="21" w15:restartNumberingAfterBreak="0">
     <w:nsid w:val="41DE2B9C"/>
     <w:multiLevelType w:val="multilevel"/>
     <w:tmpl w:val="60FC1F20"/>
@@ -8445,7 +8807,7 @@
       </w:rPr>
     </w:lvl>
   </w:abstractNum>
-  <w:abstractNum w:abstractNumId="19" w15:restartNumberingAfterBreak="0">
+  <w:abstractNum w:abstractNumId="22" w15:restartNumberingAfterBreak="0">
     <w:nsid w:val="466F4EF4"/>
     <w:multiLevelType w:val="multilevel"/>
     <w:tmpl w:val="3886F37C"/>
@@ -8594,7 +8956,7 @@
       </w:rPr>
     </w:lvl>
   </w:abstractNum>
-  <w:abstractNum w:abstractNumId="20" w15:restartNumberingAfterBreak="0">
+  <w:abstractNum w:abstractNumId="23" w15:restartNumberingAfterBreak="0">
     <w:nsid w:val="467E223C"/>
     <w:multiLevelType w:val="multilevel"/>
     <w:tmpl w:val="4110642C"/>
@@ -8743,7 +9105,7 @@
       </w:rPr>
     </w:lvl>
   </w:abstractNum>
-  <w:abstractNum w:abstractNumId="21" w15:restartNumberingAfterBreak="0">
+  <w:abstractNum w:abstractNumId="24" w15:restartNumberingAfterBreak="0">
     <w:nsid w:val="4BFB0F5B"/>
     <w:multiLevelType w:val="multilevel"/>
     <w:tmpl w:val="96E8C782"/>
@@ -8892,10 +9254,10 @@
       </w:rPr>
     </w:lvl>
   </w:abstractNum>
-  <w:abstractNum w:abstractNumId="22" w15:restartNumberingAfterBreak="0">
+  <w:abstractNum w:abstractNumId="25" w15:restartNumberingAfterBreak="0">
     <w:nsid w:val="4C0E0131"/>
     <w:multiLevelType w:val="multilevel"/>
-    <w:tmpl w:val="C24A2006"/>
+    <w:tmpl w:val="027231C8"/>
     <w:lvl w:ilvl="0">
       <w:start w:val="1"/>
       <w:numFmt w:val="bullet"/>
@@ -8912,20 +9274,16 @@
         <w:sz w:val="20"/>
       </w:rPr>
     </w:lvl>
-    <w:lvl w:ilvl="1" w:tentative="1">
-      <w:start w:val="1"/>
-      <w:numFmt w:val="bullet"/>
-      <w:lvlText w:val="o"/>
-      <w:lvlJc w:val="left"/>
-      <w:pPr>
-        <w:tabs>
-          <w:tab w:val="num" w:pos="1440"/>
-        </w:tabs>
+    <w:lvl w:ilvl="1">
+      <w:start w:val="1"/>
+      <w:numFmt w:val="decimal"/>
+      <w:lvlText w:val="%2."/>
+      <w:lvlJc w:val="left"/>
+      <w:pPr>
         <w:ind w:left="1440" w:hanging="360"/>
       </w:pPr>
       <w:rPr>
-        <w:rFonts w:ascii="Courier New" w:hAnsi="Courier New" w:hint="default"/>
-        <w:sz w:val="20"/>
+        <w:rFonts w:hint="default"/>
       </w:rPr>
     </w:lvl>
     <w:lvl w:ilvl="2" w:tentative="1">
@@ -9041,7 +9399,7 @@
       </w:rPr>
     </w:lvl>
   </w:abstractNum>
-  <w:abstractNum w:abstractNumId="23" w15:restartNumberingAfterBreak="0">
+  <w:abstractNum w:abstractNumId="26" w15:restartNumberingAfterBreak="0">
     <w:nsid w:val="59CC2A67"/>
     <w:multiLevelType w:val="multilevel"/>
     <w:tmpl w:val="EF845458"/>
@@ -9190,7 +9548,7 @@
       </w:rPr>
     </w:lvl>
   </w:abstractNum>
-  <w:abstractNum w:abstractNumId="24" w15:restartNumberingAfterBreak="0">
+  <w:abstractNum w:abstractNumId="27" w15:restartNumberingAfterBreak="0">
     <w:nsid w:val="60375F78"/>
     <w:multiLevelType w:val="multilevel"/>
     <w:tmpl w:val="7744DE62"/>
@@ -9339,7 +9697,96 @@
       </w:rPr>
     </w:lvl>
   </w:abstractNum>
-  <w:abstractNum w:abstractNumId="25" w15:restartNumberingAfterBreak="0">
+  <w:abstractNum w:abstractNumId="28" w15:restartNumberingAfterBreak="0">
+    <w:nsid w:val="62412D68"/>
+    <w:multiLevelType w:val="hybridMultilevel"/>
+    <w:tmpl w:val="BFF0E054"/>
+    <w:lvl w:ilvl="0" w:tplc="0809000F">
+      <w:start w:val="1"/>
+      <w:numFmt w:val="decimal"/>
+      <w:lvlText w:val="%1."/>
+      <w:lvlJc w:val="left"/>
+      <w:pPr>
+        <w:ind w:left="720" w:hanging="360"/>
+      </w:pPr>
+      <w:rPr>
+        <w:rFonts w:hint="default"/>
+      </w:rPr>
+    </w:lvl>
+    <w:lvl w:ilvl="1" w:tplc="08090019" w:tentative="1">
+      <w:start w:val="1"/>
+      <w:numFmt w:val="lowerLetter"/>
+      <w:lvlText w:val="%2."/>
+      <w:lvlJc w:val="left"/>
+      <w:pPr>
+        <w:ind w:left="1440" w:hanging="360"/>
+      </w:pPr>
+    </w:lvl>
+    <w:lvl w:ilvl="2" w:tplc="0809001B" w:tentative="1">
+      <w:start w:val="1"/>
+      <w:numFmt w:val="lowerRoman"/>
+      <w:lvlText w:val="%3."/>
+      <w:lvlJc w:val="right"/>
+      <w:pPr>
+        <w:ind w:left="2160" w:hanging="180"/>
+      </w:pPr>
+    </w:lvl>
+    <w:lvl w:ilvl="3" w:tplc="0809000F" w:tentative="1">
+      <w:start w:val="1"/>
+      <w:numFmt w:val="decimal"/>
+      <w:lvlText w:val="%4."/>
+      <w:lvlJc w:val="left"/>
+      <w:pPr>
+        <w:ind w:left="2880" w:hanging="360"/>
+      </w:pPr>
+    </w:lvl>
+    <w:lvl w:ilvl="4" w:tplc="08090019" w:tentative="1">
+      <w:start w:val="1"/>
+      <w:numFmt w:val="lowerLetter"/>
+      <w:lvlText w:val="%5."/>
+      <w:lvlJc w:val="left"/>
+      <w:pPr>
+        <w:ind w:left="3600" w:hanging="360"/>
+      </w:pPr>
+    </w:lvl>
+    <w:lvl w:ilvl="5" w:tplc="0809001B" w:tentative="1">
+      <w:start w:val="1"/>
+      <w:numFmt w:val="lowerRoman"/>
+      <w:lvlText w:val="%6."/>
+      <w:lvlJc w:val="right"/>
+      <w:pPr>
+        <w:ind w:left="4320" w:hanging="180"/>
+      </w:pPr>
+    </w:lvl>
+    <w:lvl w:ilvl="6" w:tplc="0809000F" w:tentative="1">
+      <w:start w:val="1"/>
+      <w:numFmt w:val="decimal"/>
+      <w:lvlText w:val="%7."/>
+      <w:lvlJc w:val="left"/>
+      <w:pPr>
+        <w:ind w:left="5040" w:hanging="360"/>
+      </w:pPr>
+    </w:lvl>
+    <w:lvl w:ilvl="7" w:tplc="08090019" w:tentative="1">
+      <w:start w:val="1"/>
+      <w:numFmt w:val="lowerLetter"/>
+      <w:lvlText w:val="%8."/>
+      <w:lvlJc w:val="left"/>
+      <w:pPr>
+        <w:ind w:left="5760" w:hanging="360"/>
+      </w:pPr>
+    </w:lvl>
+    <w:lvl w:ilvl="8" w:tplc="0809001B" w:tentative="1">
+      <w:start w:val="1"/>
+      <w:numFmt w:val="lowerRoman"/>
+      <w:lvlText w:val="%9."/>
+      <w:lvlJc w:val="right"/>
+      <w:pPr>
+        <w:ind w:left="6480" w:hanging="180"/>
+      </w:pPr>
+    </w:lvl>
+  </w:abstractNum>
+  <w:abstractNum w:abstractNumId="29" w15:restartNumberingAfterBreak="0">
     <w:nsid w:val="631279FD"/>
     <w:multiLevelType w:val="multilevel"/>
     <w:tmpl w:val="4A8E8A7E"/>
@@ -9488,7 +9935,7 @@
       </w:rPr>
     </w:lvl>
   </w:abstractNum>
-  <w:abstractNum w:abstractNumId="26" w15:restartNumberingAfterBreak="0">
+  <w:abstractNum w:abstractNumId="30" w15:restartNumberingAfterBreak="0">
     <w:nsid w:val="66521944"/>
     <w:multiLevelType w:val="multilevel"/>
     <w:tmpl w:val="08F05992"/>
@@ -9637,7 +10084,7 @@
       </w:rPr>
     </w:lvl>
   </w:abstractNum>
-  <w:abstractNum w:abstractNumId="27" w15:restartNumberingAfterBreak="0">
+  <w:abstractNum w:abstractNumId="31" w15:restartNumberingAfterBreak="0">
     <w:nsid w:val="698B53F5"/>
     <w:multiLevelType w:val="multilevel"/>
     <w:tmpl w:val="48A8D4B2"/>
@@ -9786,7 +10233,7 @@
       </w:rPr>
     </w:lvl>
   </w:abstractNum>
-  <w:abstractNum w:abstractNumId="28" w15:restartNumberingAfterBreak="0">
+  <w:abstractNum w:abstractNumId="32" w15:restartNumberingAfterBreak="0">
     <w:nsid w:val="6D9E076E"/>
     <w:multiLevelType w:val="multilevel"/>
     <w:tmpl w:val="94B0D294"/>
@@ -9935,7 +10382,7 @@
       </w:rPr>
     </w:lvl>
   </w:abstractNum>
-  <w:abstractNum w:abstractNumId="29" w15:restartNumberingAfterBreak="0">
+  <w:abstractNum w:abstractNumId="33" w15:restartNumberingAfterBreak="0">
     <w:nsid w:val="6EC301C1"/>
     <w:multiLevelType w:val="multilevel"/>
     <w:tmpl w:val="DB90DD76"/>
@@ -10084,7 +10531,7 @@
       </w:rPr>
     </w:lvl>
   </w:abstractNum>
-  <w:abstractNum w:abstractNumId="30" w15:restartNumberingAfterBreak="0">
+  <w:abstractNum w:abstractNumId="34" w15:restartNumberingAfterBreak="0">
     <w:nsid w:val="714A676D"/>
     <w:multiLevelType w:val="multilevel"/>
     <w:tmpl w:val="FD2E89EE"/>
@@ -10233,7 +10680,7 @@
       </w:rPr>
     </w:lvl>
   </w:abstractNum>
-  <w:abstractNum w:abstractNumId="31" w15:restartNumberingAfterBreak="0">
+  <w:abstractNum w:abstractNumId="35" w15:restartNumberingAfterBreak="0">
     <w:nsid w:val="74E54123"/>
     <w:multiLevelType w:val="multilevel"/>
     <w:tmpl w:val="5364A916"/>
@@ -10382,7 +10829,7 @@
       </w:rPr>
     </w:lvl>
   </w:abstractNum>
-  <w:abstractNum w:abstractNumId="32" w15:restartNumberingAfterBreak="0">
+  <w:abstractNum w:abstractNumId="36" w15:restartNumberingAfterBreak="0">
     <w:nsid w:val="750040EE"/>
     <w:multiLevelType w:val="multilevel"/>
     <w:tmpl w:val="67FCA016"/>
@@ -10531,7 +10978,7 @@
       </w:rPr>
     </w:lvl>
   </w:abstractNum>
-  <w:abstractNum w:abstractNumId="33" w15:restartNumberingAfterBreak="0">
+  <w:abstractNum w:abstractNumId="37" w15:restartNumberingAfterBreak="0">
     <w:nsid w:val="772D5B64"/>
     <w:multiLevelType w:val="multilevel"/>
     <w:tmpl w:val="B5CE1054"/>
@@ -10680,7 +11127,7 @@
       </w:rPr>
     </w:lvl>
   </w:abstractNum>
-  <w:abstractNum w:abstractNumId="34" w15:restartNumberingAfterBreak="0">
+  <w:abstractNum w:abstractNumId="38" w15:restartNumberingAfterBreak="0">
     <w:nsid w:val="7BBB1283"/>
     <w:multiLevelType w:val="multilevel"/>
     <w:tmpl w:val="DAD23250"/>
@@ -10829,7 +11276,7 @@
       </w:rPr>
     </w:lvl>
   </w:abstractNum>
-  <w:abstractNum w:abstractNumId="35" w15:restartNumberingAfterBreak="0">
+  <w:abstractNum w:abstractNumId="39" w15:restartNumberingAfterBreak="0">
     <w:nsid w:val="7D712794"/>
     <w:multiLevelType w:val="multilevel"/>
     <w:tmpl w:val="12FCA95A"/>
@@ -10978,7 +11425,7 @@
       </w:rPr>
     </w:lvl>
   </w:abstractNum>
-  <w:abstractNum w:abstractNumId="36" w15:restartNumberingAfterBreak="0">
+  <w:abstractNum w:abstractNumId="40" w15:restartNumberingAfterBreak="0">
     <w:nsid w:val="7EFE3B22"/>
     <w:multiLevelType w:val="multilevel"/>
     <w:tmpl w:val="A91E4DC8"/>
@@ -11128,46 +11575,46 @@
     </w:lvl>
   </w:abstractNum>
   <w:num w:numId="1">
-    <w:abstractNumId w:val="27"/>
+    <w:abstractNumId w:val="31"/>
   </w:num>
   <w:num w:numId="2">
     <w:abstractNumId w:val="3"/>
   </w:num>
   <w:num w:numId="3">
-    <w:abstractNumId w:val="29"/>
+    <w:abstractNumId w:val="33"/>
   </w:num>
   <w:num w:numId="4">
-    <w:abstractNumId w:val="23"/>
+    <w:abstractNumId w:val="26"/>
   </w:num>
   <w:num w:numId="5">
     <w:abstractNumId w:val="5"/>
   </w:num>
   <w:num w:numId="6">
-    <w:abstractNumId w:val="15"/>
+    <w:abstractNumId w:val="18"/>
   </w:num>
   <w:num w:numId="7">
-    <w:abstractNumId w:val="22"/>
+    <w:abstractNumId w:val="25"/>
   </w:num>
   <w:num w:numId="8">
-    <w:abstractNumId w:val="25"/>
+    <w:abstractNumId w:val="29"/>
   </w:num>
   <w:num w:numId="9">
-    <w:abstractNumId w:val="18"/>
+    <w:abstractNumId w:val="21"/>
   </w:num>
   <w:num w:numId="10">
-    <w:abstractNumId w:val="10"/>
+    <w:abstractNumId w:val="11"/>
   </w:num>
   <w:num w:numId="11">
     <w:abstractNumId w:val="8"/>
   </w:num>
   <w:num w:numId="12">
-    <w:abstractNumId w:val="20"/>
+    <w:abstractNumId w:val="23"/>
   </w:num>
   <w:num w:numId="13">
-    <w:abstractNumId w:val="13"/>
+    <w:abstractNumId w:val="14"/>
   </w:num>
   <w:num w:numId="14">
-    <w:abstractNumId w:val="31"/>
+    <w:abstractNumId w:val="35"/>
   </w:num>
   <w:num w:numId="15">
     <w:abstractNumId w:val="1"/>
@@ -11193,16 +11640,16 @@
     </w:lvlOverride>
   </w:num>
   <w:num w:numId="17">
-    <w:abstractNumId w:val="32"/>
+    <w:abstractNumId w:val="36"/>
   </w:num>
   <w:num w:numId="18">
-    <w:abstractNumId w:val="35"/>
+    <w:abstractNumId w:val="39"/>
   </w:num>
   <w:num w:numId="19">
-    <w:abstractNumId w:val="14"/>
+    <w:abstractNumId w:val="17"/>
   </w:num>
   <w:num w:numId="20">
-    <w:abstractNumId w:val="14"/>
+    <w:abstractNumId w:val="17"/>
     <w:lvlOverride w:ilvl="1">
       <w:lvl w:ilvl="1">
         <w:numFmt w:val="bullet"/>
@@ -11228,10 +11675,10 @@
     <w:abstractNumId w:val="2"/>
   </w:num>
   <w:num w:numId="23">
-    <w:abstractNumId w:val="33"/>
+    <w:abstractNumId w:val="37"/>
   </w:num>
   <w:num w:numId="24">
-    <w:abstractNumId w:val="28"/>
+    <w:abstractNumId w:val="32"/>
   </w:num>
   <w:num w:numId="25">
     <w:abstractNumId w:val="0"/>
@@ -11257,7 +11704,7 @@
     </w:lvlOverride>
   </w:num>
   <w:num w:numId="27">
-    <w:abstractNumId w:val="17"/>
+    <w:abstractNumId w:val="20"/>
   </w:num>
   <w:num w:numId="28">
     <w:abstractNumId w:val="6"/>
@@ -11269,18 +11716,50 @@
     <w:abstractNumId w:val="7"/>
   </w:num>
   <w:num w:numId="31">
+    <w:abstractNumId w:val="27"/>
+  </w:num>
+  <w:num w:numId="32">
+    <w:abstractNumId w:val="40"/>
+  </w:num>
+  <w:num w:numId="33">
+    <w:abstractNumId w:val="19"/>
+  </w:num>
+  <w:num w:numId="34">
+    <w:abstractNumId w:val="34"/>
+  </w:num>
+  <w:num w:numId="35">
+    <w:abstractNumId w:val="34"/>
+    <w:lvlOverride w:ilvl="1">
+      <w:lvl w:ilvl="1">
+        <w:numFmt w:val="bullet"/>
+        <w:lvlText w:val=""/>
+        <w:lvlJc w:val="left"/>
+        <w:pPr>
+          <w:tabs>
+            <w:tab w:val="num" w:pos="1440"/>
+          </w:tabs>
+          <w:ind w:left="1440" w:hanging="360"/>
+        </w:pPr>
+        <w:rPr>
+          <w:rFonts w:ascii="Symbol" w:hAnsi="Symbol" w:hint="default"/>
+          <w:sz w:val="20"/>
+        </w:rPr>
+      </w:lvl>
+    </w:lvlOverride>
+  </w:num>
+  <w:num w:numId="36">
+    <w:abstractNumId w:val="38"/>
+  </w:num>
+  <w:num w:numId="37">
     <w:abstractNumId w:val="24"/>
   </w:num>
-  <w:num w:numId="32">
-    <w:abstractNumId w:val="36"/>
+  <w:num w:numId="38">
+    <w:abstractNumId w:val="12"/>
   </w:num>
-  <w:num w:numId="33">
-    <w:abstractNumId w:val="16"/>
-  </w:num>
-  <w:num w:numId="34">
+  <w:num w:numId="39">
     <w:abstractNumId w:val="30"/>
   </w:num>
-  <w:num w:numId="35">
+  <w:num w:numId="40">
     <w:abstractNumId w:val="30"/>
     <w:lvlOverride w:ilvl="1">
       <w:lvl w:ilvl="1">
@@ -11300,20 +11779,11 @@
       </w:lvl>
     </w:lvlOverride>
   </w:num>
-  <w:num w:numId="36">
-    <w:abstractNumId w:val="34"/>
+  <w:num w:numId="41">
+    <w:abstractNumId w:val="22"/>
   </w:num>
-  <w:num w:numId="37">
-    <w:abstractNumId w:val="21"/>
-  </w:num>
-  <w:num w:numId="38">
-    <w:abstractNumId w:val="11"/>
-  </w:num>
-  <w:num w:numId="39">
-    <w:abstractNumId w:val="26"/>
-  </w:num>
-  <w:num w:numId="40">
-    <w:abstractNumId w:val="26"/>
+  <w:num w:numId="42">
+    <w:abstractNumId w:val="22"/>
     <w:lvlOverride w:ilvl="1">
       <w:lvl w:ilvl="1">
         <w:numFmt w:val="bullet"/>
@@ -11332,31 +11802,20 @@
       </w:lvl>
     </w:lvlOverride>
   </w:num>
-  <w:num w:numId="41">
-    <w:abstractNumId w:val="19"/>
+  <w:num w:numId="43">
+    <w:abstractNumId w:val="13"/>
   </w:num>
-  <w:num w:numId="42">
-    <w:abstractNumId w:val="19"/>
-    <w:lvlOverride w:ilvl="1">
-      <w:lvl w:ilvl="1">
-        <w:numFmt w:val="bullet"/>
-        <w:lvlText w:val=""/>
-        <w:lvlJc w:val="left"/>
-        <w:pPr>
-          <w:tabs>
-            <w:tab w:val="num" w:pos="1440"/>
-          </w:tabs>
-          <w:ind w:left="1440" w:hanging="360"/>
-        </w:pPr>
-        <w:rPr>
-          <w:rFonts w:ascii="Symbol" w:hAnsi="Symbol" w:hint="default"/>
-          <w:sz w:val="20"/>
-        </w:rPr>
-      </w:lvl>
-    </w:lvlOverride>
+  <w:num w:numId="44">
+    <w:abstractNumId w:val="28"/>
   </w:num>
-  <w:num w:numId="43">
-    <w:abstractNumId w:val="12"/>
+  <w:num w:numId="45">
+    <w:abstractNumId w:val="16"/>
+  </w:num>
+  <w:num w:numId="46">
+    <w:abstractNumId w:val="15"/>
+  </w:num>
+  <w:num w:numId="47">
+    <w:abstractNumId w:val="10"/>
   </w:num>
 </w:numbering>
 </file>
@@ -11767,6 +12226,10 @@
   <w:style w:type="paragraph" w:default="1" w:styleId="Normal">
     <w:name w:val="Normal"/>
     <w:qFormat/>
+    <w:rsid w:val="00A866FF"/>
+    <w:rPr>
+      <w:sz w:val="24"/>
+    </w:rPr>
   </w:style>
   <w:style w:type="paragraph" w:styleId="Heading1">
     <w:name w:val="heading 1"/>
@@ -11827,7 +12290,6 @@
     <w:rPr>
       <w:rFonts w:asciiTheme="majorHAnsi" w:eastAsiaTheme="majorEastAsia" w:hAnsiTheme="majorHAnsi" w:cstheme="majorBidi"/>
       <w:color w:val="1F3763" w:themeColor="accent1" w:themeShade="7F"/>
-      <w:sz w:val="24"/>
       <w:szCs w:val="24"/>
     </w:rPr>
   </w:style>
@@ -11856,6 +12318,7 @@
   <w:style w:type="character" w:default="1" w:styleId="DefaultParagraphFont">
     <w:name w:val="Default Paragraph Font"/>
     <w:uiPriority w:val="1"/>
+    <w:semiHidden/>
     <w:unhideWhenUsed/>
   </w:style>
   <w:style w:type="table" w:default="1" w:styleId="TableNormal">
@@ -11922,7 +12385,6 @@
     </w:pPr>
     <w:rPr>
       <w:rFonts w:ascii="Times New Roman" w:eastAsia="Times New Roman" w:hAnsi="Times New Roman" w:cs="Times New Roman"/>
-      <w:sz w:val="24"/>
       <w:szCs w:val="24"/>
       <w:lang w:eastAsia="en-GB"/>
     </w:rPr>
@@ -12116,6 +12578,25 @@
       <w:ind w:left="720"/>
       <w:contextualSpacing/>
     </w:pPr>
+  </w:style>
+  <w:style w:type="table" w:styleId="TableGrid">
+    <w:name w:val="Table Grid"/>
+    <w:basedOn w:val="TableNormal"/>
+    <w:uiPriority w:val="39"/>
+    <w:rsid w:val="00421495"/>
+    <w:pPr>
+      <w:spacing w:after="0" w:line="240" w:lineRule="auto"/>
+    </w:pPr>
+    <w:tblPr>
+      <w:tblBorders>
+        <w:top w:val="single" w:sz="4" w:space="0" w:color="auto"/>
+        <w:left w:val="single" w:sz="4" w:space="0" w:color="auto"/>
+        <w:bottom w:val="single" w:sz="4" w:space="0" w:color="auto"/>
+        <w:right w:val="single" w:sz="4" w:space="0" w:color="auto"/>
+        <w:insideH w:val="single" w:sz="4" w:space="0" w:color="auto"/>
+        <w:insideV w:val="single" w:sz="4" w:space="0" w:color="auto"/>
+      </w:tblBorders>
+    </w:tblPr>
   </w:style>
 </w:styles>
 </file>

</xml_diff>